<commit_message>
Taken all but the last code snippet screenshots
</commit_message>
<xml_diff>
--- a/Spring-1-2021/622/Assignments/6/metcs622_Assignment6.docx
+++ b/Spring-1-2021/622/Assignments/6/metcs622_Assignment6.docx
@@ -229,8 +229,22 @@
           <w:bdr w:val="none" w:sz="0" w:space="0" w:color="auto" w:frame="1"/>
           <w:shd w:val="clear" w:color="auto" w:fill="FFFFFF"/>
         </w:rPr>
-        <w:t>upcasting or downcasting</w:t>
-      </w:r>
+        <w:t xml:space="preserve">upcasting or </w:t>
+      </w:r>
+      <w:proofErr w:type="spellStart"/>
+      <w:r>
+        <w:rPr>
+          <w:rFonts w:ascii="Arial Narrow" w:hAnsi="Arial Narrow"/>
+          <w:i/>
+          <w:color w:val="A6A6A6" w:themeColor="background1" w:themeShade="A6"/>
+          <w:sz w:val="20"/>
+          <w:szCs w:val="20"/>
+          <w:bdr w:val="none" w:sz="0" w:space="0" w:color="auto" w:frame="1"/>
+          <w:shd w:val="clear" w:color="auto" w:fill="FFFFFF"/>
+        </w:rPr>
+        <w:t>downcasting</w:t>
+      </w:r>
+      <w:proofErr w:type="spellEnd"/>
       <w:r>
         <w:rPr>
           <w:rFonts w:ascii="Arial Narrow" w:hAnsi="Arial Narrow"/>
@@ -501,7 +515,27 @@
           <w:bdr w:val="none" w:sz="0" w:space="0" w:color="auto" w:frame="1"/>
           <w:shd w:val="clear" w:color="auto" w:fill="FFFFFF"/>
         </w:rPr>
-        <w:t>EVALUATION CRITERION (i) APPLIES</w:t>
+        <w:t>EVALUATION CRITERION (</w:t>
+      </w:r>
+      <w:proofErr w:type="spellStart"/>
+      <w:r>
+        <w:rPr>
+          <w:i/>
+          <w:sz w:val="22"/>
+          <w:bdr w:val="none" w:sz="0" w:space="0" w:color="auto" w:frame="1"/>
+          <w:shd w:val="clear" w:color="auto" w:fill="FFFFFF"/>
+        </w:rPr>
+        <w:t>i</w:t>
+      </w:r>
+      <w:proofErr w:type="spellEnd"/>
+      <w:r>
+        <w:rPr>
+          <w:i/>
+          <w:sz w:val="22"/>
+          <w:bdr w:val="none" w:sz="0" w:space="0" w:color="auto" w:frame="1"/>
+          <w:shd w:val="clear" w:color="auto" w:fill="FFFFFF"/>
+        </w:rPr>
+        <w:t>) APPLIES</w:t>
       </w:r>
     </w:p>
     <w:p>
@@ -537,7 +571,39 @@
     </w:p>
     <w:p>
       <w:r>
-        <w:t xml:space="preserve">This project concerns an application for younger, less financially savvy adults that would enable them to develop their own financial freedom through effective budgeting and planning. The application, called FinFree, incorporates information and data from the user’s bank, brokerage, and credit card accounts in order to help give them a brief overview of their current financial position. The earliest iterations will ask the user to manually input this information, then later releases will ask for login information. Eventually, FinFree will incorporate Plaid as a login mechanism. From there, to use FinFree, users can preset budgeting goals, like saving for a big trip or just generally increase the size of their savings account or IRA. FinFree will also ask the user to set predetermined spending limits in a variety of core categories, such as necessities like groceries as well as discretionary purchases like coffee or alcohol, in an effort to help their budgeting. Alerts would be sent out if they overspend in any category. </w:t>
+        <w:t xml:space="preserve">This project concerns an application for younger, less financially savvy adults that would enable them to develop their own financial freedom through effective budgeting and planning. The application, called </w:t>
+      </w:r>
+      <w:proofErr w:type="spellStart"/>
+      <w:r>
+        <w:t>FinFree</w:t>
+      </w:r>
+      <w:proofErr w:type="spellEnd"/>
+      <w:r>
+        <w:t xml:space="preserve">, incorporates information and data from the user’s bank, brokerage, and credit card accounts in order to help give them a brief overview of their current financial position. The earliest iterations will ask the user to manually input this information, then later releases will ask for login information. Eventually, </w:t>
+      </w:r>
+      <w:proofErr w:type="spellStart"/>
+      <w:r>
+        <w:t>FinFree</w:t>
+      </w:r>
+      <w:proofErr w:type="spellEnd"/>
+      <w:r>
+        <w:t xml:space="preserve"> will incorporate Plaid as a login mechanism. From there, to use </w:t>
+      </w:r>
+      <w:proofErr w:type="spellStart"/>
+      <w:r>
+        <w:t>FinFree</w:t>
+      </w:r>
+      <w:proofErr w:type="spellEnd"/>
+      <w:r>
+        <w:t xml:space="preserve">, users can preset budgeting goals, like saving for a big trip or just generally increase the size of their savings account or IRA. </w:t>
+      </w:r>
+      <w:proofErr w:type="spellStart"/>
+      <w:r>
+        <w:t>FinFree</w:t>
+      </w:r>
+      <w:proofErr w:type="spellEnd"/>
+      <w:r>
+        <w:t xml:space="preserve"> will also ask the user to set predetermined spending limits in a variety of core categories, such as necessities like groceries as well as discretionary purchases like coffee or alcohol, in an effort to help their budgeting. Alerts would be sent out if they overspend in any category. </w:t>
       </w:r>
     </w:p>
     <w:p>
@@ -588,7 +654,25 @@
           <w:i/>
           <w:sz w:val="22"/>
         </w:rPr>
-        <w:t>EVALUATION CRITERION (i) APPLIES</w:t>
+        <w:t>EVALUATION CRITERION (</w:t>
+      </w:r>
+      <w:proofErr w:type="spellStart"/>
+      <w:r>
+        <w:rPr>
+          <w:rStyle w:val="Heading1Char"/>
+          <w:i/>
+          <w:sz w:val="22"/>
+        </w:rPr>
+        <w:t>i</w:t>
+      </w:r>
+      <w:proofErr w:type="spellEnd"/>
+      <w:r>
+        <w:rPr>
+          <w:rStyle w:val="Heading1Char"/>
+          <w:i/>
+          <w:sz w:val="22"/>
+        </w:rPr>
+        <w:t>) APPLIES</w:t>
       </w:r>
     </w:p>
     <w:p>
@@ -672,13 +756,26 @@
       </w:r>
     </w:p>
     <w:p>
-      <w:r>
-        <w:t>FinFree would start at a menu with a number of options for the user to navigate through to see their current financial posture.</w:t>
-      </w:r>
-    </w:p>
-    <w:p>
-      <w:r>
-        <w:t>Here are two examples of a simple walkthrough in FinFree.</w:t>
+      <w:proofErr w:type="spellStart"/>
+      <w:r>
+        <w:t>FinFree</w:t>
+      </w:r>
+      <w:proofErr w:type="spellEnd"/>
+      <w:r>
+        <w:t xml:space="preserve"> would start at a menu with a number of options for the user to navigate through to see their current financial posture.</w:t>
+      </w:r>
+    </w:p>
+    <w:p>
+      <w:r>
+        <w:t xml:space="preserve">Here are two examples of a simple walkthrough in </w:t>
+      </w:r>
+      <w:proofErr w:type="spellStart"/>
+      <w:r>
+        <w:t>FinFree</w:t>
+      </w:r>
+      <w:proofErr w:type="spellEnd"/>
+      <w:r>
+        <w:t>.</w:t>
       </w:r>
     </w:p>
     <w:p>
@@ -688,17 +785,34 @@
           <w:bCs/>
         </w:rPr>
       </w:pPr>
+      <w:proofErr w:type="spellStart"/>
       <w:r>
         <w:rPr>
           <w:b/>
           <w:bCs/>
         </w:rPr>
-        <w:t>FinFree:</w:t>
-      </w:r>
-    </w:p>
-    <w:p>
-      <w:r>
-        <w:t>Welcome to FinFree, Aidan! Please select from one of the options below:</w:t>
+        <w:t>FinFree</w:t>
+      </w:r>
+      <w:proofErr w:type="spellEnd"/>
+      <w:r>
+        <w:rPr>
+          <w:b/>
+          <w:bCs/>
+        </w:rPr>
+        <w:t>:</w:t>
+      </w:r>
+    </w:p>
+    <w:p>
+      <w:r>
+        <w:t xml:space="preserve">Welcome to </w:t>
+      </w:r>
+      <w:proofErr w:type="spellStart"/>
+      <w:r>
+        <w:t>FinFree</w:t>
+      </w:r>
+      <w:proofErr w:type="spellEnd"/>
+      <w:r>
+        <w:t>, Aidan! Please select from one of the options below:</w:t>
       </w:r>
     </w:p>
     <w:p>
@@ -1093,16 +1207,29 @@
         </w:rPr>
         <w:t xml:space="preserve"> a proper functional requirement: </w:t>
       </w:r>
-      <w:r>
-        <w:rPr>
-          <w:rFonts w:ascii="Arial Narrow" w:hAnsi="Arial Narrow"/>
-          <w:i/>
-          <w:color w:val="A6A6A6" w:themeColor="background1" w:themeShade="A6"/>
-          <w:sz w:val="20"/>
-          <w:bdr w:val="none" w:sz="0" w:space="0" w:color="auto" w:frame="1"/>
-          <w:shd w:val="clear" w:color="auto" w:fill="FFFFFF"/>
-        </w:rPr>
-        <w:t>TicTac will have a class for O’s and a class for X’s.</w:t>
+      <w:proofErr w:type="spellStart"/>
+      <w:r>
+        <w:rPr>
+          <w:rFonts w:ascii="Arial Narrow" w:hAnsi="Arial Narrow"/>
+          <w:i/>
+          <w:color w:val="A6A6A6" w:themeColor="background1" w:themeShade="A6"/>
+          <w:sz w:val="20"/>
+          <w:bdr w:val="none" w:sz="0" w:space="0" w:color="auto" w:frame="1"/>
+          <w:shd w:val="clear" w:color="auto" w:fill="FFFFFF"/>
+        </w:rPr>
+        <w:t>TicTac</w:t>
+      </w:r>
+      <w:proofErr w:type="spellEnd"/>
+      <w:r>
+        <w:rPr>
+          <w:rFonts w:ascii="Arial Narrow" w:hAnsi="Arial Narrow"/>
+          <w:i/>
+          <w:color w:val="A6A6A6" w:themeColor="background1" w:themeShade="A6"/>
+          <w:sz w:val="20"/>
+          <w:bdr w:val="none" w:sz="0" w:space="0" w:color="auto" w:frame="1"/>
+          <w:shd w:val="clear" w:color="auto" w:fill="FFFFFF"/>
+        </w:rPr>
+        <w:t xml:space="preserve"> will have a class for O’s and a class for X’s.</w:t>
       </w:r>
       <w:r>
         <w:rPr>
@@ -1218,8 +1345,22 @@
           <w:bdr w:val="none" w:sz="0" w:space="0" w:color="auto" w:frame="1"/>
           <w:shd w:val="clear" w:color="auto" w:fill="FFFFFF"/>
         </w:rPr>
-        <w:t>upcasting or downcasting</w:t>
-      </w:r>
+        <w:t xml:space="preserve">upcasting or </w:t>
+      </w:r>
+      <w:proofErr w:type="spellStart"/>
+      <w:r>
+        <w:rPr>
+          <w:rFonts w:ascii="Arial Narrow" w:hAnsi="Arial Narrow"/>
+          <w:i/>
+          <w:color w:val="A6A6A6" w:themeColor="background1" w:themeShade="A6"/>
+          <w:sz w:val="20"/>
+          <w:szCs w:val="20"/>
+          <w:bdr w:val="none" w:sz="0" w:space="0" w:color="auto" w:frame="1"/>
+          <w:shd w:val="clear" w:color="auto" w:fill="FFFFFF"/>
+        </w:rPr>
+        <w:t>downcasting</w:t>
+      </w:r>
+      <w:proofErr w:type="spellEnd"/>
       <w:r>
         <w:rPr>
           <w:rFonts w:ascii="Arial Narrow" w:hAnsi="Arial Narrow"/>
@@ -1325,8 +1466,13 @@
       </w:r>
     </w:p>
     <w:p>
-      <w:r>
-        <w:t>FinFree shall accept a variety of accounts from the user (bank, credit card, brokerage, etc.) as an input.</w:t>
+      <w:proofErr w:type="spellStart"/>
+      <w:r>
+        <w:t>FinFree</w:t>
+      </w:r>
+      <w:proofErr w:type="spellEnd"/>
+      <w:r>
+        <w:t xml:space="preserve"> shall accept a variety of accounts from the user (bank, credit card, brokerage, etc.) as an input.</w:t>
       </w:r>
     </w:p>
     <w:p>
@@ -1377,8 +1523,13 @@
       <w:pPr>
         <w:spacing w:after="0"/>
       </w:pPr>
-      <w:r>
-        <w:t>FinFree shall report the value of the assets contained in all of the accounts.</w:t>
+      <w:proofErr w:type="spellStart"/>
+      <w:r>
+        <w:t>FinFree</w:t>
+      </w:r>
+      <w:proofErr w:type="spellEnd"/>
+      <w:r>
+        <w:t xml:space="preserve"> shall report the value of the assets contained in all of the accounts.</w:t>
       </w:r>
     </w:p>
     <w:p>
@@ -1436,7 +1587,29 @@
           <w:bdr w:val="none" w:sz="0" w:space="0" w:color="auto" w:frame="1"/>
           <w:shd w:val="clear" w:color="auto" w:fill="FFFFFF"/>
         </w:rPr>
-        <w:t>Provide illustrative output from your implemented application (so far) showing that the requirements have been met. Explain what class.method(s) produce it.</w:t>
+        <w:t xml:space="preserve">Provide illustrative output from your implemented application (so far) showing that the requirements have been met. Explain what </w:t>
+      </w:r>
+      <w:proofErr w:type="spellStart"/>
+      <w:r>
+        <w:rPr>
+          <w:rFonts w:ascii="Arial Narrow" w:hAnsi="Arial Narrow"/>
+          <w:color w:val="A6A6A6" w:themeColor="background1" w:themeShade="A6"/>
+          <w:sz w:val="20"/>
+          <w:bdr w:val="none" w:sz="0" w:space="0" w:color="auto" w:frame="1"/>
+          <w:shd w:val="clear" w:color="auto" w:fill="FFFFFF"/>
+        </w:rPr>
+        <w:t>class.method</w:t>
+      </w:r>
+      <w:proofErr w:type="spellEnd"/>
+      <w:r>
+        <w:rPr>
+          <w:rFonts w:ascii="Arial Narrow" w:hAnsi="Arial Narrow"/>
+          <w:color w:val="A6A6A6" w:themeColor="background1" w:themeShade="A6"/>
+          <w:sz w:val="20"/>
+          <w:bdr w:val="none" w:sz="0" w:space="0" w:color="auto" w:frame="1"/>
+          <w:shd w:val="clear" w:color="auto" w:fill="FFFFFF"/>
+        </w:rPr>
+        <w:t>(s) produce it.</w:t>
       </w:r>
     </w:p>
     <w:p/>
@@ -1444,31 +1617,44 @@
       <w:r>
         <w:t xml:space="preserve">The following is produced by </w:t>
       </w:r>
+      <w:proofErr w:type="spellStart"/>
       <w:r>
         <w:rPr>
           <w:i/>
           <w:iCs/>
         </w:rPr>
-        <w:t>AccountBalanceTest.displayCreditValueAndLimitTest().</w:t>
+        <w:t>AccountBalanceTest.displayCreditValueAndLimitTest</w:t>
+      </w:r>
+      <w:proofErr w:type="spellEnd"/>
+      <w:r>
+        <w:rPr>
+          <w:i/>
+          <w:iCs/>
+        </w:rPr>
+        <w:t>().</w:t>
       </w:r>
       <w:r>
         <w:t xml:space="preserve">  </w:t>
       </w:r>
+      <w:proofErr w:type="spellStart"/>
       <w:r>
         <w:rPr>
           <w:i/>
         </w:rPr>
         <w:t>CreditCardAccount</w:t>
       </w:r>
+      <w:proofErr w:type="spellEnd"/>
       <w:r>
         <w:t xml:space="preserve"> and </w:t>
       </w:r>
+      <w:proofErr w:type="spellStart"/>
       <w:r>
         <w:rPr>
           <w:i/>
         </w:rPr>
         <w:t>CreditCard</w:t>
       </w:r>
+      <w:proofErr w:type="spellEnd"/>
       <w:r>
         <w:t xml:space="preserve"> objects are hard-coded data.</w:t>
       </w:r>
@@ -2095,7 +2281,27 @@
           <w:sz w:val="20"/>
           <w:szCs w:val="20"/>
         </w:rPr>
-        <w:t>o do this use tools (e.g., Visio and Lucidchart), PowerPoint, or a combine models as in</w:t>
+        <w:t xml:space="preserve">o do this use tools (e.g., Visio and </w:t>
+      </w:r>
+      <w:proofErr w:type="spellStart"/>
+      <w:r>
+        <w:rPr>
+          <w:rFonts w:ascii="Arial Narrow" w:hAnsi="Arial Narrow"/>
+          <w:color w:val="A6A6A6" w:themeColor="background1" w:themeShade="A6"/>
+          <w:sz w:val="20"/>
+          <w:szCs w:val="20"/>
+        </w:rPr>
+        <w:t>Lucidchart</w:t>
+      </w:r>
+      <w:proofErr w:type="spellEnd"/>
+      <w:r>
+        <w:rPr>
+          <w:rFonts w:ascii="Arial Narrow" w:hAnsi="Arial Narrow"/>
+          <w:color w:val="A6A6A6" w:themeColor="background1" w:themeShade="A6"/>
+          <w:sz w:val="20"/>
+          <w:szCs w:val="20"/>
+        </w:rPr>
+        <w:t>), PowerPoint, or a combine models as in</w:t>
       </w:r>
       <w:r>
         <w:rPr>
@@ -2189,7 +2395,15 @@
         <w:t>debit</w:t>
       </w:r>
       <w:r>
-        <w:t>(). This is the case specifically for CreditCardAccounts, because one of these accounts can contain multiple cards, and the system must credit or debit the correct credit card. The figure includes inheritance. Here is an image of the UML:</w:t>
+        <w:t xml:space="preserve">(). This is the case specifically for </w:t>
+      </w:r>
+      <w:proofErr w:type="spellStart"/>
+      <w:r>
+        <w:t>CreditCardAccounts</w:t>
+      </w:r>
+      <w:proofErr w:type="spellEnd"/>
+      <w:r>
+        <w:t>, because one of these accounts can contain multiple cards, and the system must credit or debit the correct credit card. The figure includes inheritance. Here is an image of the UML:</w:t>
       </w:r>
     </w:p>
     <w:p>
@@ -2451,12 +2665,14 @@
       <w:r>
         <w:t xml:space="preserve">The method </w:t>
       </w:r>
+      <w:proofErr w:type="spellStart"/>
       <w:r>
         <w:rPr>
           <w:i/>
         </w:rPr>
         <w:t>creidt</w:t>
       </w:r>
+      <w:proofErr w:type="spellEnd"/>
       <w:r>
         <w:t>()</w:t>
       </w:r>
@@ -2471,7 +2687,15 @@
         <w:t xml:space="preserve">debit() </w:t>
       </w:r>
       <w:r>
-        <w:t>for the CreditCardAccount must also apply the value changes to the individual credit card tied to the specific purpose. Since a Chase or AMEX account can have multiple credit cards, whereas a user only has one savings or brokerage account, these two methods are demonstrative of polymorphism. See a screenshot of the relevant code below:</w:t>
+        <w:t xml:space="preserve">for the </w:t>
+      </w:r>
+      <w:proofErr w:type="spellStart"/>
+      <w:r>
+        <w:t>CreditCardAccount</w:t>
+      </w:r>
+      <w:proofErr w:type="spellEnd"/>
+      <w:r>
+        <w:t xml:space="preserve"> must also apply the value changes to the individual credit card tied to the specific purpose. Since a Chase or AMEX account can have multiple credit cards, whereas a user only has one savings or brokerage account, these two methods are demonstrative of polymorphism. See a screenshot of the relevant code below:</w:t>
       </w:r>
     </w:p>
     <w:p>
@@ -2531,8 +2755,13 @@
         <w:pStyle w:val="Heading3"/>
       </w:pPr>
       <w:r>
-        <w:t>s1.6.4 Code showing upcasting or downcasting</w:t>
-      </w:r>
+        <w:t xml:space="preserve">s1.6.4 Code showing upcasting or </w:t>
+      </w:r>
+      <w:proofErr w:type="spellStart"/>
+      <w:r>
+        <w:t>downcasting</w:t>
+      </w:r>
+      <w:proofErr w:type="spellEnd"/>
     </w:p>
     <w:p>
       <w:pPr>
@@ -2572,8 +2801,20 @@
           <w:bdr w:val="none" w:sz="0" w:space="0" w:color="auto" w:frame="1"/>
           <w:shd w:val="clear" w:color="auto" w:fill="FFFFFF"/>
         </w:rPr>
-        <w:t xml:space="preserve"> or downcasting</w:t>
-      </w:r>
+        <w:t xml:space="preserve"> or </w:t>
+      </w:r>
+      <w:proofErr w:type="spellStart"/>
+      <w:r>
+        <w:rPr>
+          <w:rFonts w:ascii="Arial Narrow" w:hAnsi="Arial Narrow"/>
+          <w:color w:val="A6A6A6" w:themeColor="background1" w:themeShade="A6"/>
+          <w:sz w:val="20"/>
+          <w:bdr w:val="none" w:sz="0" w:space="0" w:color="auto" w:frame="1"/>
+          <w:shd w:val="clear" w:color="auto" w:fill="FFFFFF"/>
+        </w:rPr>
+        <w:t>downcasting</w:t>
+      </w:r>
+      <w:proofErr w:type="spellEnd"/>
       <w:r>
         <w:rPr>
           <w:rFonts w:ascii="Arial Narrow" w:hAnsi="Arial Narrow"/>
@@ -2735,7 +2976,7 @@
           <v:shape id="_x0000_i1026" type="#_x0000_t75" style="width:480.75pt;height:253.5pt" o:ole="">
             <v:imagedata r:id="rId16" o:title=""/>
           </v:shape>
-          <o:OLEObject Type="Embed" ProgID="Excel.Sheet.12" ShapeID="_x0000_i1026" DrawAspect="Content" ObjectID="_1676212997" r:id="rId17"/>
+          <o:OLEObject Type="Embed" ProgID="Excel.Sheet.12" ShapeID="_x0000_i1026" DrawAspect="Content" ObjectID="_1676221440" r:id="rId17"/>
         </w:object>
       </w:r>
     </w:p>
@@ -3167,7 +3408,25 @@
           <w:i/>
           <w:sz w:val="22"/>
         </w:rPr>
-        <w:t>EVALUATION CRITERION (i) APPLIES</w:t>
+        <w:t>EVALUATION CRITERION (</w:t>
+      </w:r>
+      <w:proofErr w:type="spellStart"/>
+      <w:r>
+        <w:rPr>
+          <w:rStyle w:val="Heading1Char"/>
+          <w:i/>
+          <w:sz w:val="22"/>
+        </w:rPr>
+        <w:t>i</w:t>
+      </w:r>
+      <w:proofErr w:type="spellEnd"/>
+      <w:r>
+        <w:rPr>
+          <w:rStyle w:val="Heading1Char"/>
+          <w:i/>
+          <w:sz w:val="22"/>
+        </w:rPr>
+        <w:t>) APPLIES</w:t>
       </w:r>
     </w:p>
     <w:p>
@@ -3206,7 +3465,23 @@
         <w:ind w:firstLine="720"/>
       </w:pPr>
       <w:r>
-        <w:t xml:space="preserve">This project concerns an application for younger, less financially savvy adults that would enable them to develop their own financial freedom through effective budgeting and planning. The application, called FinFree, incorporates information and data from the user’s bank, brokerage, and credit card accounts in order to help give them a brief overview of their current financial position. As users can have multiple cards through one issuer, like Chase or American Express, each credit card account contains all the cards associated with that account, as opposed to having separate classes for each individual card. The earliest iterations will ask the user to manually input this information, then later releases will ask for login information. Eventually, FinFree will incorporate an outside service such as Plaid as a login mechanism. </w:t>
+        <w:t xml:space="preserve">This project concerns an application for younger, less financially savvy adults that would enable them to develop their own financial freedom through effective budgeting and planning. The application, called </w:t>
+      </w:r>
+      <w:proofErr w:type="spellStart"/>
+      <w:r>
+        <w:t>FinFree</w:t>
+      </w:r>
+      <w:proofErr w:type="spellEnd"/>
+      <w:r>
+        <w:t xml:space="preserve">, incorporates information and data from the user’s bank, brokerage, and credit card accounts in order to help give them a brief overview of their current financial position. As users can have multiple cards through one issuer, like Chase or American Express, each credit card account contains all the cards associated with that account, as opposed to having separate classes for each individual card. The earliest iterations will ask the user to manually input this information, then later releases will ask for login information. Eventually, </w:t>
+      </w:r>
+      <w:proofErr w:type="spellStart"/>
+      <w:r>
+        <w:t>FinFree</w:t>
+      </w:r>
+      <w:proofErr w:type="spellEnd"/>
+      <w:r>
+        <w:t xml:space="preserve"> will incorporate an outside service such as Plaid as a login mechanism. </w:t>
       </w:r>
     </w:p>
     <w:p>
@@ -3214,7 +3489,23 @@
         <w:ind w:firstLine="720"/>
       </w:pPr>
       <w:r>
-        <w:t>Once all the accounts are setup, to use FinFree, users can preset budgeting goals, like saving for a big trip or just generally increase the size of their savings account or IRA. FinFree will also ask the user to set predetermined spending limits in a variety of core categories, such as necessities like groceries as well as discretionary purchases like coffee or alcohol, in an effort to help their budgeting. Alerts would be sent out if they overspend in any category. Eventually, given a user’s habits and goals, the program will have sign up offers for credit cards as well as information for high interest savings accounts or low fee brokerage firms.</w:t>
+        <w:t xml:space="preserve">Once all the accounts are setup, to use </w:t>
+      </w:r>
+      <w:proofErr w:type="spellStart"/>
+      <w:r>
+        <w:t>FinFree</w:t>
+      </w:r>
+      <w:proofErr w:type="spellEnd"/>
+      <w:r>
+        <w:t xml:space="preserve">, users can preset budgeting goals, like saving for a big trip or just generally increase the size of their savings account or IRA. </w:t>
+      </w:r>
+      <w:proofErr w:type="spellStart"/>
+      <w:r>
+        <w:t>FinFree</w:t>
+      </w:r>
+      <w:proofErr w:type="spellEnd"/>
+      <w:r>
+        <w:t xml:space="preserve"> will also ask the user to set predetermined spending limits in a variety of core categories, such as necessities like groceries as well as discretionary purchases like coffee or alcohol, in an effort to help their budgeting. Alerts would be sent out if they overspend in any category. Eventually, given a user’s habits and goals, the program will have sign up offers for credit cards as well as information for high interest savings accounts or low fee brokerage firms.</w:t>
       </w:r>
     </w:p>
     <w:p>
@@ -3275,13 +3566,23 @@
         </w:rPr>
         <w:t>EVALUATION CRITERION (</w:t>
       </w:r>
+      <w:proofErr w:type="spellStart"/>
       <w:r>
         <w:rPr>
           <w:rStyle w:val="Heading1Char"/>
           <w:i/>
           <w:sz w:val="22"/>
         </w:rPr>
-        <w:t>i) APPLIES</w:t>
+        <w:t>i</w:t>
+      </w:r>
+      <w:proofErr w:type="spellEnd"/>
+      <w:r>
+        <w:rPr>
+          <w:rStyle w:val="Heading1Char"/>
+          <w:i/>
+          <w:sz w:val="22"/>
+        </w:rPr>
+        <w:t>) APPLIES</w:t>
       </w:r>
     </w:p>
     <w:p>
@@ -3429,13 +3730,26 @@
       </w:r>
     </w:p>
     <w:p>
-      <w:r>
-        <w:t>FinFree would start at a menu with a number of options for the user to navigate through to see their current financial posture.</w:t>
-      </w:r>
-    </w:p>
-    <w:p>
-      <w:r>
-        <w:t>Here are two examples of a simple walkthrough in FinFree.</w:t>
+      <w:proofErr w:type="spellStart"/>
+      <w:r>
+        <w:t>FinFree</w:t>
+      </w:r>
+      <w:proofErr w:type="spellEnd"/>
+      <w:r>
+        <w:t xml:space="preserve"> would start at a menu with a number of options for the user to navigate through to see their current financial posture.</w:t>
+      </w:r>
+    </w:p>
+    <w:p>
+      <w:r>
+        <w:t xml:space="preserve">Here are two examples of a simple walkthrough in </w:t>
+      </w:r>
+      <w:proofErr w:type="spellStart"/>
+      <w:r>
+        <w:t>FinFree</w:t>
+      </w:r>
+      <w:proofErr w:type="spellEnd"/>
+      <w:r>
+        <w:t>.</w:t>
       </w:r>
     </w:p>
     <w:p>
@@ -3445,18 +3759,35 @@
           <w:bCs/>
         </w:rPr>
       </w:pPr>
+      <w:proofErr w:type="spellStart"/>
       <w:r>
         <w:rPr>
           <w:b/>
           <w:bCs/>
         </w:rPr>
-        <w:t>FinFree:</w:t>
+        <w:t>FinFree</w:t>
+      </w:r>
+      <w:proofErr w:type="spellEnd"/>
+      <w:r>
+        <w:rPr>
+          <w:b/>
+          <w:bCs/>
+        </w:rPr>
+        <w:t>:</w:t>
       </w:r>
     </w:p>
     <w:p>
       <w:r>
         <w:lastRenderedPageBreak/>
-        <w:t>Welcome to FinFree, Aidan! Please select from one of the options below:</w:t>
+        <w:t xml:space="preserve">Welcome to </w:t>
+      </w:r>
+      <w:proofErr w:type="spellStart"/>
+      <w:r>
+        <w:t>FinFree</w:t>
+      </w:r>
+      <w:proofErr w:type="spellEnd"/>
+      <w:r>
+        <w:t>, Aidan! Please select from one of the options below:</w:t>
       </w:r>
     </w:p>
     <w:p>
@@ -3726,13 +4057,23 @@
         </w:rPr>
         <w:t>EVALUATION CRITERION (</w:t>
       </w:r>
+      <w:proofErr w:type="spellStart"/>
       <w:r>
         <w:rPr>
           <w:rStyle w:val="Heading1Char"/>
           <w:i/>
           <w:sz w:val="22"/>
         </w:rPr>
-        <w:t>i) APPLIES</w:t>
+        <w:t>i</w:t>
+      </w:r>
+      <w:proofErr w:type="spellEnd"/>
+      <w:r>
+        <w:rPr>
+          <w:rStyle w:val="Heading1Char"/>
+          <w:i/>
+          <w:sz w:val="22"/>
+        </w:rPr>
+        <w:t>) APPLIES</w:t>
       </w:r>
     </w:p>
     <w:p>
@@ -3755,15 +4096,45 @@
           <w:bdr w:val="none" w:sz="0" w:space="0" w:color="auto" w:frame="1"/>
           <w:shd w:val="clear" w:color="auto" w:fill="FFFFFF"/>
         </w:rPr>
-        <w:t xml:space="preserve"> 2.3.1 Create toString() for Account, CreditCard</w:t>
-      </w:r>
+        <w:t xml:space="preserve"> 2.3.1 Create </w:t>
+      </w:r>
+      <w:proofErr w:type="spellStart"/>
+      <w:r>
+        <w:rPr>
+          <w:bdr w:val="none" w:sz="0" w:space="0" w:color="auto" w:frame="1"/>
+          <w:shd w:val="clear" w:color="auto" w:fill="FFFFFF"/>
+        </w:rPr>
+        <w:t>toString</w:t>
+      </w:r>
+      <w:proofErr w:type="spellEnd"/>
+      <w:r>
+        <w:rPr>
+          <w:bdr w:val="none" w:sz="0" w:space="0" w:color="auto" w:frame="1"/>
+          <w:shd w:val="clear" w:color="auto" w:fill="FFFFFF"/>
+        </w:rPr>
+        <w:t xml:space="preserve">() for Account, </w:t>
+      </w:r>
+      <w:proofErr w:type="spellStart"/>
+      <w:r>
+        <w:rPr>
+          <w:bdr w:val="none" w:sz="0" w:space="0" w:color="auto" w:frame="1"/>
+          <w:shd w:val="clear" w:color="auto" w:fill="FFFFFF"/>
+        </w:rPr>
+        <w:t>CreditCard</w:t>
+      </w:r>
+      <w:proofErr w:type="spellEnd"/>
     </w:p>
     <w:p>
       <w:pPr>
         <w:spacing w:after="0"/>
       </w:pPr>
-      <w:r>
-        <w:t>FinFree shall output information from account classes into a readable, proper format for the accounts file as well as information related to each credit card.</w:t>
+      <w:proofErr w:type="spellStart"/>
+      <w:r>
+        <w:t>FinFree</w:t>
+      </w:r>
+      <w:proofErr w:type="spellEnd"/>
+      <w:r>
+        <w:t xml:space="preserve"> shall output information from account classes into a readable, proper format for the accounts file as well as information related to each credit card.</w:t>
       </w:r>
     </w:p>
     <w:p>
@@ -3801,8 +4172,21 @@
           <w:shd w:val="clear" w:color="auto" w:fill="FFFFFF"/>
         </w:rPr>
       </w:pPr>
-      <w:r>
-        <w:t>FinFree shall create a file from all of the toString outputs of all of a user’s accounts</w:t>
+      <w:proofErr w:type="spellStart"/>
+      <w:r>
+        <w:t>FinFree</w:t>
+      </w:r>
+      <w:proofErr w:type="spellEnd"/>
+      <w:r>
+        <w:t xml:space="preserve"> shall create a file from all of the </w:t>
+      </w:r>
+      <w:proofErr w:type="spellStart"/>
+      <w:r>
+        <w:t>toString</w:t>
+      </w:r>
+      <w:proofErr w:type="spellEnd"/>
+      <w:r>
+        <w:t xml:space="preserve"> outputs of all of a user’s accounts</w:t>
       </w:r>
       <w:bookmarkStart w:id="1" w:name="_Hlk63210571"/>
       <w:r>
@@ -3843,75 +4227,31 @@
           <w:szCs w:val="22"/>
         </w:rPr>
       </w:pPr>
+      <w:proofErr w:type="spellStart"/>
       <w:r>
         <w:rPr>
           <w:rFonts w:ascii="Times New Roman" w:eastAsiaTheme="minorHAnsi" w:hAnsi="Times New Roman" w:cstheme="minorBidi"/>
           <w:color w:val="auto"/>
           <w:szCs w:val="22"/>
         </w:rPr>
-        <w:t>FinFree shall read the accounts file at the start of the program to take in all of the user’s account information, allowing a user to store this in between sessions</w:t>
-      </w:r>
+        <w:t>FinFree</w:t>
+      </w:r>
+      <w:proofErr w:type="spellEnd"/>
       <w:r>
         <w:rPr>
           <w:rFonts w:ascii="Times New Roman" w:eastAsiaTheme="minorHAnsi" w:hAnsi="Times New Roman" w:cstheme="minorBidi"/>
           <w:color w:val="auto"/>
           <w:szCs w:val="22"/>
         </w:rPr>
-        <w:t>.</w:t>
-      </w:r>
-    </w:p>
-    <w:p>
-      <w:pPr>
-        <w:pStyle w:val="Heading3"/>
-        <w:rPr>
-          <w:bdr w:val="none" w:sz="0" w:space="0" w:color="auto" w:frame="1"/>
-          <w:shd w:val="clear" w:color="auto" w:fill="FFFFFF"/>
-        </w:rPr>
-      </w:pPr>
-      <w:r>
-        <w:rPr>
-          <w:bdr w:val="none" w:sz="0" w:space="0" w:color="auto" w:frame="1"/>
-          <w:shd w:val="clear" w:color="auto" w:fill="FFFFFF"/>
-        </w:rPr>
-        <w:t xml:space="preserve">   2</w:t>
-      </w:r>
-      <w:r>
-        <w:rPr>
-          <w:bdr w:val="none" w:sz="0" w:space="0" w:color="auto" w:frame="1"/>
-          <w:shd w:val="clear" w:color="auto" w:fill="FFFFFF"/>
-        </w:rPr>
-        <w:t>.3.</w:t>
-      </w:r>
-      <w:r>
-        <w:rPr>
-          <w:bdr w:val="none" w:sz="0" w:space="0" w:color="auto" w:frame="1"/>
-          <w:shd w:val="clear" w:color="auto" w:fill="FFFFFF"/>
-        </w:rPr>
-        <w:t>4 Accept Main Menu Data</w:t>
-      </w:r>
-    </w:p>
-    <w:p>
-      <w:pPr>
-        <w:pStyle w:val="Heading3"/>
-        <w:rPr>
-          <w:bdr w:val="none" w:sz="0" w:space="0" w:color="auto" w:frame="1"/>
-          <w:shd w:val="clear" w:color="auto" w:fill="FFFFFF"/>
-        </w:rPr>
-      </w:pPr>
+        <w:t xml:space="preserve"> shall read the accounts file at the start of the program to take in all of the user’s account information, allowing a user to store this in between sessions</w:t>
+      </w:r>
       <w:r>
         <w:rPr>
           <w:rFonts w:ascii="Times New Roman" w:eastAsiaTheme="minorHAnsi" w:hAnsi="Times New Roman" w:cstheme="minorBidi"/>
           <w:color w:val="auto"/>
           <w:szCs w:val="22"/>
         </w:rPr>
-        <w:t xml:space="preserve">FinFree shall display the main menu and accept any user input when they are prompted. </w:t>
-      </w:r>
-      <w:r>
-        <w:rPr>
-          <w:bdr w:val="none" w:sz="0" w:space="0" w:color="auto" w:frame="1"/>
-          <w:shd w:val="clear" w:color="auto" w:fill="FFFFFF"/>
-        </w:rPr>
-        <w:t> </w:t>
+        <w:t>.</w:t>
       </w:r>
     </w:p>
     <w:p>
@@ -3941,7 +4281,7 @@
           <w:bdr w:val="none" w:sz="0" w:space="0" w:color="auto" w:frame="1"/>
           <w:shd w:val="clear" w:color="auto" w:fill="FFFFFF"/>
         </w:rPr>
-        <w:t>5 Handle Bad Main Menu Input</w:t>
+        <w:t>4 Accept Main Menu Data</w:t>
       </w:r>
     </w:p>
     <w:p>
@@ -3952,13 +4292,23 @@
           <w:shd w:val="clear" w:color="auto" w:fill="FFFFFF"/>
         </w:rPr>
       </w:pPr>
+      <w:proofErr w:type="spellStart"/>
       <w:r>
         <w:rPr>
           <w:rFonts w:ascii="Times New Roman" w:eastAsiaTheme="minorHAnsi" w:hAnsi="Times New Roman" w:cstheme="minorBidi"/>
           <w:color w:val="auto"/>
           <w:szCs w:val="22"/>
         </w:rPr>
-        <w:t>FinFree shall properly handle if a user attempts to enter invalid integers or non-integers when prompted for input(s) during the main menu phase.</w:t>
+        <w:t>FinFree</w:t>
+      </w:r>
+      <w:proofErr w:type="spellEnd"/>
+      <w:r>
+        <w:rPr>
+          <w:rFonts w:ascii="Times New Roman" w:eastAsiaTheme="minorHAnsi" w:hAnsi="Times New Roman" w:cstheme="minorBidi"/>
+          <w:color w:val="auto"/>
+          <w:szCs w:val="22"/>
+        </w:rPr>
+        <w:t xml:space="preserve"> shall display the main menu and accept any user input when they are prompted. </w:t>
       </w:r>
       <w:r>
         <w:rPr>
@@ -3970,6 +4320,70 @@
     </w:p>
     <w:p>
       <w:pPr>
+        <w:pStyle w:val="Heading3"/>
+        <w:rPr>
+          <w:bdr w:val="none" w:sz="0" w:space="0" w:color="auto" w:frame="1"/>
+          <w:shd w:val="clear" w:color="auto" w:fill="FFFFFF"/>
+        </w:rPr>
+      </w:pPr>
+      <w:r>
+        <w:rPr>
+          <w:bdr w:val="none" w:sz="0" w:space="0" w:color="auto" w:frame="1"/>
+          <w:shd w:val="clear" w:color="auto" w:fill="FFFFFF"/>
+        </w:rPr>
+        <w:t xml:space="preserve">   2</w:t>
+      </w:r>
+      <w:r>
+        <w:rPr>
+          <w:bdr w:val="none" w:sz="0" w:space="0" w:color="auto" w:frame="1"/>
+          <w:shd w:val="clear" w:color="auto" w:fill="FFFFFF"/>
+        </w:rPr>
+        <w:t>.3.</w:t>
+      </w:r>
+      <w:r>
+        <w:rPr>
+          <w:bdr w:val="none" w:sz="0" w:space="0" w:color="auto" w:frame="1"/>
+          <w:shd w:val="clear" w:color="auto" w:fill="FFFFFF"/>
+        </w:rPr>
+        <w:t>5 Handle Bad Main Menu Input</w:t>
+      </w:r>
+    </w:p>
+    <w:p>
+      <w:pPr>
+        <w:pStyle w:val="Heading3"/>
+        <w:rPr>
+          <w:bdr w:val="none" w:sz="0" w:space="0" w:color="auto" w:frame="1"/>
+          <w:shd w:val="clear" w:color="auto" w:fill="FFFFFF"/>
+        </w:rPr>
+      </w:pPr>
+      <w:proofErr w:type="spellStart"/>
+      <w:r>
+        <w:rPr>
+          <w:rFonts w:ascii="Times New Roman" w:eastAsiaTheme="minorHAnsi" w:hAnsi="Times New Roman" w:cstheme="minorBidi"/>
+          <w:color w:val="auto"/>
+          <w:szCs w:val="22"/>
+        </w:rPr>
+        <w:t>FinFree</w:t>
+      </w:r>
+      <w:proofErr w:type="spellEnd"/>
+      <w:r>
+        <w:rPr>
+          <w:rFonts w:ascii="Times New Roman" w:eastAsiaTheme="minorHAnsi" w:hAnsi="Times New Roman" w:cstheme="minorBidi"/>
+          <w:color w:val="auto"/>
+          <w:szCs w:val="22"/>
+        </w:rPr>
+        <w:t xml:space="preserve"> shall properly handle if a user attempts to enter invalid integers or non-integers when prompted for input(s) during the main menu phase.</w:t>
+      </w:r>
+      <w:r>
+        <w:rPr>
+          <w:bdr w:val="none" w:sz="0" w:space="0" w:color="auto" w:frame="1"/>
+          <w:shd w:val="clear" w:color="auto" w:fill="FFFFFF"/>
+        </w:rPr>
+        <w:t> </w:t>
+      </w:r>
+    </w:p>
+    <w:p>
+      <w:pPr>
         <w:spacing w:after="0"/>
       </w:pPr>
     </w:p>
@@ -4026,48 +4440,117 @@
       <w:r>
         <w:t xml:space="preserve"> The following are produced by </w:t>
       </w:r>
+      <w:proofErr w:type="spellStart"/>
       <w:r>
         <w:rPr>
           <w:i/>
           <w:iCs/>
         </w:rPr>
-        <w:t>AccountToStringTest.testCreditCardString(), AccountToStringTest.testBankString(),</w:t>
+        <w:t>AccountToStringTest.testCreditCardString</w:t>
+      </w:r>
+      <w:proofErr w:type="spellEnd"/>
+      <w:r>
+        <w:rPr>
+          <w:i/>
+          <w:iCs/>
+        </w:rPr>
+        <w:t xml:space="preserve">(), </w:t>
+      </w:r>
+      <w:proofErr w:type="spellStart"/>
+      <w:r>
+        <w:rPr>
+          <w:i/>
+          <w:iCs/>
+        </w:rPr>
+        <w:t>AccountToStringTest.testBankString</w:t>
+      </w:r>
+      <w:proofErr w:type="spellEnd"/>
+      <w:r>
+        <w:rPr>
+          <w:i/>
+          <w:iCs/>
+        </w:rPr>
+        <w:t>(),</w:t>
       </w:r>
       <w:r>
         <w:t xml:space="preserve"> and </w:t>
       </w:r>
+      <w:proofErr w:type="spellStart"/>
       <w:r>
         <w:rPr>
           <w:i/>
           <w:iCs/>
         </w:rPr>
-        <w:t>AccountToStringTest.testInvestmentString(), respectively.</w:t>
+        <w:t>AccountToStringTest.testInvestmentString</w:t>
+      </w:r>
+      <w:proofErr w:type="spellEnd"/>
+      <w:r>
+        <w:rPr>
+          <w:i/>
+          <w:iCs/>
+        </w:rPr>
+        <w:t>(), respectively.</w:t>
       </w:r>
       <w:r>
         <w:t xml:space="preserve">  </w:t>
       </w:r>
+      <w:proofErr w:type="spellStart"/>
       <w:r>
         <w:rPr>
           <w:i/>
           <w:iCs/>
         </w:rPr>
-        <w:t xml:space="preserve">BankAccount, InvestmentAccount, </w:t>
-      </w:r>
-      <w:r>
-        <w:rPr>
-          <w:i/>
-        </w:rPr>
-        <w:t>CreditCardAccount,</w:t>
+        <w:t>BankAccount</w:t>
+      </w:r>
+      <w:proofErr w:type="spellEnd"/>
+      <w:r>
+        <w:rPr>
+          <w:i/>
+          <w:iCs/>
+        </w:rPr>
+        <w:t xml:space="preserve">, </w:t>
+      </w:r>
+      <w:proofErr w:type="spellStart"/>
+      <w:r>
+        <w:rPr>
+          <w:i/>
+          <w:iCs/>
+        </w:rPr>
+        <w:t>InvestmentAccount</w:t>
+      </w:r>
+      <w:proofErr w:type="spellEnd"/>
+      <w:r>
+        <w:rPr>
+          <w:i/>
+          <w:iCs/>
+        </w:rPr>
+        <w:t xml:space="preserve">, </w:t>
+      </w:r>
+      <w:proofErr w:type="spellStart"/>
+      <w:r>
+        <w:rPr>
+          <w:i/>
+        </w:rPr>
+        <w:t>CreditCardAccount</w:t>
+      </w:r>
+      <w:proofErr w:type="spellEnd"/>
+      <w:r>
+        <w:rPr>
+          <w:i/>
+        </w:rPr>
+        <w:t>,</w:t>
       </w:r>
       <w:r>
         <w:t xml:space="preserve"> and </w:t>
       </w:r>
+      <w:proofErr w:type="spellStart"/>
       <w:r>
         <w:rPr>
           <w:i/>
         </w:rPr>
         <w:t>CreditCard</w:t>
       </w:r>
+      <w:proofErr w:type="spellEnd"/>
       <w:r>
         <w:t xml:space="preserve"> objects are hard-coded data. All data points are separated by commas, but for credit cards within a credit card account, those pieces of information are separated by semicolons, as seen below. </w:t>
       </w:r>
@@ -4149,13 +4632,23 @@
         </w:rPr>
         <w:t xml:space="preserve">Below, find a screenshot of the code from </w:t>
       </w:r>
+      <w:proofErr w:type="spellStart"/>
       <w:r>
         <w:rPr>
           <w:rFonts w:cs="Times New Roman"/>
           <w:i/>
           <w:iCs/>
         </w:rPr>
-        <w:t>BankAccount.writeToFile(File file)</w:t>
+        <w:t>BankAccount.writeToFile</w:t>
+      </w:r>
+      <w:proofErr w:type="spellEnd"/>
+      <w:r>
+        <w:rPr>
+          <w:rFonts w:cs="Times New Roman"/>
+          <w:i/>
+          <w:iCs/>
+        </w:rPr>
+        <w:t>(File file)</w:t>
       </w:r>
       <w:r>
         <w:rPr>
@@ -4805,7 +5298,47 @@
     </w:p>
     <w:p>
       <w:r>
-        <w:t>All of the writeToFile methods in all of the account types implement both file I/O as they read then write to a file, as well as exception handling that is necessary when completing these tasks, in case there is an IOException. The writeToFile method for the CreditCardAccount class will throw a NoCreditCardException when the user attempts to write this account to the user account text file before populating the account with any credit cards.</w:t>
+        <w:t xml:space="preserve">All of the </w:t>
+      </w:r>
+      <w:proofErr w:type="spellStart"/>
+      <w:r>
+        <w:t>writeToFile</w:t>
+      </w:r>
+      <w:proofErr w:type="spellEnd"/>
+      <w:r>
+        <w:t xml:space="preserve"> methods in all of the account types implement both file I/O as they read then write to a file, as well as exception handling that is necessary when completing these tasks, in case there is an </w:t>
+      </w:r>
+      <w:proofErr w:type="spellStart"/>
+      <w:r>
+        <w:t>IOException</w:t>
+      </w:r>
+      <w:proofErr w:type="spellEnd"/>
+      <w:r>
+        <w:t xml:space="preserve">. The </w:t>
+      </w:r>
+      <w:proofErr w:type="spellStart"/>
+      <w:r>
+        <w:t>writeToFile</w:t>
+      </w:r>
+      <w:proofErr w:type="spellEnd"/>
+      <w:r>
+        <w:t xml:space="preserve"> method for the </w:t>
+      </w:r>
+      <w:proofErr w:type="spellStart"/>
+      <w:r>
+        <w:t>CreditCardAccount</w:t>
+      </w:r>
+      <w:proofErr w:type="spellEnd"/>
+      <w:r>
+        <w:t xml:space="preserve"> class will throw a </w:t>
+      </w:r>
+      <w:proofErr w:type="spellStart"/>
+      <w:r>
+        <w:t>NoCreditCardException</w:t>
+      </w:r>
+      <w:proofErr w:type="spellEnd"/>
+      <w:r>
+        <w:t xml:space="preserve"> when the user attempts to write this account to the user account text file before populating the account with any credit cards.</w:t>
       </w:r>
     </w:p>
     <w:p>
@@ -5264,15 +5797,37 @@
       </w:r>
     </w:p>
     <w:p>
-      <w:r>
-        <w:t xml:space="preserve">FinFree contains a user-defined exception called NoCreditCardException, which is thrown by </w:t>
-      </w:r>
+      <w:proofErr w:type="spellStart"/>
+      <w:r>
+        <w:t>FinFree</w:t>
+      </w:r>
+      <w:proofErr w:type="spellEnd"/>
+      <w:r>
+        <w:t xml:space="preserve"> contains a user-defined exception called </w:t>
+      </w:r>
+      <w:proofErr w:type="spellStart"/>
+      <w:r>
+        <w:t>NoCreditCardException</w:t>
+      </w:r>
+      <w:proofErr w:type="spellEnd"/>
+      <w:r>
+        <w:t xml:space="preserve">, which is thrown by </w:t>
+      </w:r>
+      <w:proofErr w:type="spellStart"/>
       <w:r>
         <w:rPr>
           <w:i/>
           <w:iCs/>
         </w:rPr>
-        <w:t>CreditCardAccount.writeToFile(File file)</w:t>
+        <w:t>CreditCardAccount.writeToFile</w:t>
+      </w:r>
+      <w:proofErr w:type="spellEnd"/>
+      <w:r>
+        <w:rPr>
+          <w:i/>
+          <w:iCs/>
+        </w:rPr>
+        <w:t>(File file)</w:t>
       </w:r>
       <w:r>
         <w:t>. This exception is thrown when the user sets up a credit card account, but failed to populate that account with any of the associated credit cards. Therefore, the program will not write that account down to the accounts text file. Here is the actual exception code:</w:t>
@@ -5513,7 +6068,7 @@
           <v:shape id="_x0000_i1027" type="#_x0000_t75" style="width:480pt;height:246pt" o:ole="">
             <v:imagedata r:id="rId28" o:title=""/>
           </v:shape>
-          <o:OLEObject Type="Embed" ProgID="Excel.Sheet.12" ShapeID="_x0000_i1027" DrawAspect="Content" ObjectID="_1676212998" r:id="rId29"/>
+          <o:OLEObject Type="Embed" ProgID="Excel.Sheet.12" ShapeID="_x0000_i1027" DrawAspect="Content" ObjectID="_1676221441" r:id="rId29"/>
         </w:object>
       </w:r>
     </w:p>
@@ -5682,7 +6237,25 @@
           <w:i/>
           <w:sz w:val="22"/>
         </w:rPr>
-        <w:t>EVALUATION CRITERION (i) APPLIES</w:t>
+        <w:t>EVALUATION CRITERION (</w:t>
+      </w:r>
+      <w:proofErr w:type="spellStart"/>
+      <w:r>
+        <w:rPr>
+          <w:rStyle w:val="Heading1Char"/>
+          <w:i/>
+          <w:sz w:val="22"/>
+        </w:rPr>
+        <w:t>i</w:t>
+      </w:r>
+      <w:proofErr w:type="spellEnd"/>
+      <w:r>
+        <w:rPr>
+          <w:rStyle w:val="Heading1Char"/>
+          <w:i/>
+          <w:sz w:val="22"/>
+        </w:rPr>
+        <w:t>) APPLIES</w:t>
       </w:r>
     </w:p>
     <w:p>
@@ -5718,7 +6291,39 @@
     </w:p>
     <w:p>
       <w:r>
-        <w:t xml:space="preserve">This project concerns an application for younger, less financially savvy adults that would enable them to develop their own financial freedom through effective budgeting and planning. The application, called FinFree, incorporates information and data from the user’s bank, brokerage, and credit card accounts in order to help give them a brief overview of their current financial position. The earliest iterations will ask the user to manually input this information, then later releases will ask for login information. Eventually, FinFree will incorporate Plaid as a login mechanism. From there, to use FinFree, users can preset budgeting goals, like saving for a big trip or just generally increase the size of their savings account or IRA. FinFree will also ask the user to set predetermined spending limits in a variety of core categories, such as necessities like groceries as well as discretionary purchases like coffee or alcohol, in an effort to help their budgeting. Alerts would be sent out if they overspend in any category. </w:t>
+        <w:t xml:space="preserve">This project concerns an application for younger, less financially savvy adults that would enable them to develop their own financial freedom through effective budgeting and planning. The application, called </w:t>
+      </w:r>
+      <w:proofErr w:type="spellStart"/>
+      <w:r>
+        <w:t>FinFree</w:t>
+      </w:r>
+      <w:proofErr w:type="spellEnd"/>
+      <w:r>
+        <w:t xml:space="preserve">, incorporates information and data from the user’s bank, brokerage, and credit card accounts in order to help give them a brief overview of their current financial position. The earliest iterations will ask the user to manually input this information, then later releases will ask for login information. Eventually, </w:t>
+      </w:r>
+      <w:proofErr w:type="spellStart"/>
+      <w:r>
+        <w:t>FinFree</w:t>
+      </w:r>
+      <w:proofErr w:type="spellEnd"/>
+      <w:r>
+        <w:t xml:space="preserve"> will incorporate Plaid as a login mechanism. From there, to use </w:t>
+      </w:r>
+      <w:proofErr w:type="spellStart"/>
+      <w:r>
+        <w:t>FinFree</w:t>
+      </w:r>
+      <w:proofErr w:type="spellEnd"/>
+      <w:r>
+        <w:t xml:space="preserve">, users can preset budgeting goals, like saving for a big trip or just generally increase the size of their savings account or IRA. </w:t>
+      </w:r>
+      <w:proofErr w:type="spellStart"/>
+      <w:r>
+        <w:t>FinFree</w:t>
+      </w:r>
+      <w:proofErr w:type="spellEnd"/>
+      <w:r>
+        <w:t xml:space="preserve"> will also ask the user to set predetermined spending limits in a variety of core categories, such as necessities like groceries as well as discretionary purchases like coffee or alcohol, in an effort to help their budgeting. Alerts would be sent out if they overspend in any category. </w:t>
       </w:r>
     </w:p>
     <w:p>
@@ -5798,7 +6403,25 @@
           <w:i/>
           <w:sz w:val="22"/>
         </w:rPr>
-        <w:t>EVALUATION CRITERION (i) APPLIES</w:t>
+        <w:t>EVALUATION CRITERION (</w:t>
+      </w:r>
+      <w:proofErr w:type="spellStart"/>
+      <w:r>
+        <w:rPr>
+          <w:rStyle w:val="Heading1Char"/>
+          <w:i/>
+          <w:sz w:val="22"/>
+        </w:rPr>
+        <w:t>i</w:t>
+      </w:r>
+      <w:proofErr w:type="spellEnd"/>
+      <w:r>
+        <w:rPr>
+          <w:rStyle w:val="Heading1Char"/>
+          <w:i/>
+          <w:sz w:val="22"/>
+        </w:rPr>
+        <w:t>) APPLIES</w:t>
       </w:r>
     </w:p>
     <w:p>
@@ -5859,8 +6482,13 @@
           <w:shd w:val="clear" w:color="auto" w:fill="FFFFFF"/>
         </w:rPr>
       </w:pPr>
-      <w:r>
-        <w:t>FinFree shall create a file from all of the data of all of a user’s accounts, and it shall handle any errors that may arise from this process.</w:t>
+      <w:proofErr w:type="spellStart"/>
+      <w:r>
+        <w:t>FinFree</w:t>
+      </w:r>
+      <w:proofErr w:type="spellEnd"/>
+      <w:r>
+        <w:t xml:space="preserve"> shall create a file from all of the data of all of a user’s accounts, and it shall handle any errors that may arise from this process.</w:t>
       </w:r>
     </w:p>
     <w:p>
@@ -5895,174 +6523,204 @@
           <w:szCs w:val="22"/>
         </w:rPr>
       </w:pPr>
+      <w:proofErr w:type="spellStart"/>
       <w:r>
         <w:rPr>
           <w:rFonts w:ascii="Times New Roman" w:eastAsiaTheme="minorHAnsi" w:hAnsi="Times New Roman" w:cstheme="minorBidi"/>
           <w:color w:val="auto"/>
           <w:szCs w:val="22"/>
         </w:rPr>
-        <w:t>FinFree shall read the accounts file at the start of the program to take in all of the user’s account information, allowing a user to store this in between sessions</w:t>
-      </w:r>
+        <w:t>FinFree</w:t>
+      </w:r>
+      <w:proofErr w:type="spellEnd"/>
       <w:r>
         <w:rPr>
           <w:rFonts w:ascii="Times New Roman" w:eastAsiaTheme="minorHAnsi" w:hAnsi="Times New Roman" w:cstheme="minorBidi"/>
           <w:color w:val="auto"/>
           <w:szCs w:val="22"/>
         </w:rPr>
-        <w:t>.</w:t>
-      </w:r>
-    </w:p>
-    <w:p>
-      <w:pPr>
-        <w:pStyle w:val="Heading3"/>
-        <w:rPr>
-          <w:bdr w:val="none" w:sz="0" w:space="0" w:color="auto" w:frame="1"/>
-          <w:shd w:val="clear" w:color="auto" w:fill="FFFFFF"/>
-        </w:rPr>
-      </w:pPr>
-      <w:r>
-        <w:rPr>
-          <w:bdr w:val="none" w:sz="0" w:space="0" w:color="auto" w:frame="1"/>
-          <w:shd w:val="clear" w:color="auto" w:fill="FFFFFF"/>
-        </w:rPr>
-        <w:t>   </w:t>
-      </w:r>
-      <w:r>
-        <w:rPr>
-          <w:bdr w:val="none" w:sz="0" w:space="0" w:color="auto" w:frame="1"/>
-          <w:shd w:val="clear" w:color="auto" w:fill="FFFFFF"/>
-        </w:rPr>
-        <w:t xml:space="preserve"> 3.2.3 Differentiate Between Users (NEW)</w:t>
-      </w:r>
-    </w:p>
-    <w:p>
-      <w:r>
-        <w:t>FinFree shall store and process numerous users’ account information assigned to unique usernames.</w:t>
-      </w:r>
-    </w:p>
-    <w:p>
-      <w:pPr>
-        <w:pStyle w:val="Heading3"/>
-        <w:rPr>
-          <w:bdr w:val="none" w:sz="0" w:space="0" w:color="auto" w:frame="1"/>
-          <w:shd w:val="clear" w:color="auto" w:fill="FFFFFF"/>
-        </w:rPr>
-      </w:pPr>
-      <w:r>
-        <w:rPr>
-          <w:bdr w:val="none" w:sz="0" w:space="0" w:color="auto" w:frame="1"/>
-          <w:shd w:val="clear" w:color="auto" w:fill="FFFFFF"/>
-        </w:rPr>
-        <w:t>    </w:t>
-      </w:r>
-      <w:r>
-        <w:rPr>
-          <w:bdr w:val="none" w:sz="0" w:space="0" w:color="auto" w:frame="1"/>
-          <w:shd w:val="clear" w:color="auto" w:fill="FFFFFF"/>
-        </w:rPr>
-        <w:t>3</w:t>
-      </w:r>
-      <w:r>
-        <w:rPr>
-          <w:bdr w:val="none" w:sz="0" w:space="0" w:color="auto" w:frame="1"/>
-          <w:shd w:val="clear" w:color="auto" w:fill="FFFFFF"/>
-        </w:rPr>
-        <w:t>.</w:t>
-      </w:r>
-      <w:r>
-        <w:rPr>
-          <w:bdr w:val="none" w:sz="0" w:space="0" w:color="auto" w:frame="1"/>
-          <w:shd w:val="clear" w:color="auto" w:fill="FFFFFF"/>
-        </w:rPr>
-        <w:t>2</w:t>
-      </w:r>
-      <w:r>
-        <w:rPr>
-          <w:bdr w:val="none" w:sz="0" w:space="0" w:color="auto" w:frame="1"/>
-          <w:shd w:val="clear" w:color="auto" w:fill="FFFFFF"/>
-        </w:rPr>
-        <w:t>.</w:t>
-      </w:r>
-      <w:r>
-        <w:rPr>
-          <w:bdr w:val="none" w:sz="0" w:space="0" w:color="auto" w:frame="1"/>
-          <w:shd w:val="clear" w:color="auto" w:fill="FFFFFF"/>
-        </w:rPr>
-        <w:t>4 Display Net Worth, Debt, and Cash Values (NEW)</w:t>
-      </w:r>
-    </w:p>
-    <w:p>
-      <w:r>
-        <w:t>FinFree shall display to the user constantly updated figures representing their net worth, credit card debt, and their available cash balances.</w:t>
-      </w:r>
-    </w:p>
-    <w:p>
-      <w:pPr>
-        <w:pStyle w:val="Heading3"/>
-        <w:rPr>
-          <w:bdr w:val="none" w:sz="0" w:space="0" w:color="auto" w:frame="1"/>
-          <w:shd w:val="clear" w:color="auto" w:fill="FFFFFF"/>
-        </w:rPr>
-      </w:pPr>
-      <w:r>
-        <w:rPr>
-          <w:bdr w:val="none" w:sz="0" w:space="0" w:color="auto" w:frame="1"/>
-          <w:shd w:val="clear" w:color="auto" w:fill="FFFFFF"/>
-        </w:rPr>
-        <w:lastRenderedPageBreak/>
-        <w:t>    </w:t>
-      </w:r>
-      <w:r>
-        <w:rPr>
-          <w:bdr w:val="none" w:sz="0" w:space="0" w:color="auto" w:frame="1"/>
-          <w:shd w:val="clear" w:color="auto" w:fill="FFFFFF"/>
-        </w:rPr>
-        <w:t>3</w:t>
-      </w:r>
-      <w:r>
-        <w:rPr>
-          <w:bdr w:val="none" w:sz="0" w:space="0" w:color="auto" w:frame="1"/>
-          <w:shd w:val="clear" w:color="auto" w:fill="FFFFFF"/>
-        </w:rPr>
-        <w:t>.</w:t>
-      </w:r>
-      <w:r>
-        <w:rPr>
-          <w:bdr w:val="none" w:sz="0" w:space="0" w:color="auto" w:frame="1"/>
-          <w:shd w:val="clear" w:color="auto" w:fill="FFFFFF"/>
-        </w:rPr>
-        <w:t>2.5</w:t>
-      </w:r>
-      <w:r>
-        <w:rPr>
-          <w:bdr w:val="none" w:sz="0" w:space="0" w:color="auto" w:frame="1"/>
-          <w:shd w:val="clear" w:color="auto" w:fill="FFFFFF"/>
-        </w:rPr>
-        <w:t xml:space="preserve"> </w:t>
-      </w:r>
-      <w:r>
-        <w:rPr>
-          <w:bdr w:val="none" w:sz="0" w:space="0" w:color="auto" w:frame="1"/>
-          <w:shd w:val="clear" w:color="auto" w:fill="FFFFFF"/>
-        </w:rPr>
-        <w:t>Accept Main Menu Data (OLD Requirement, NEW Features)</w:t>
-      </w:r>
-    </w:p>
-    <w:p>
-      <w:pPr>
-        <w:pStyle w:val="Heading3"/>
-        <w:rPr>
-          <w:bdr w:val="none" w:sz="0" w:space="0" w:color="auto" w:frame="1"/>
-          <w:shd w:val="clear" w:color="auto" w:fill="FFFFFF"/>
-        </w:rPr>
-      </w:pPr>
+        <w:t xml:space="preserve"> shall read the accounts file at the start of the program to take in all of the user’s account information, allowing a user to store this in between sessions</w:t>
+      </w:r>
       <w:r>
         <w:rPr>
           <w:rFonts w:ascii="Times New Roman" w:eastAsiaTheme="minorHAnsi" w:hAnsi="Times New Roman" w:cstheme="minorBidi"/>
           <w:color w:val="auto"/>
           <w:szCs w:val="22"/>
         </w:rPr>
-        <w:t>FinFree shall display the main menu and relay the requested information back to the user.</w:t>
+        <w:t>.</w:t>
+      </w:r>
+    </w:p>
+    <w:p>
+      <w:pPr>
+        <w:pStyle w:val="Heading3"/>
+        <w:rPr>
+          <w:bdr w:val="none" w:sz="0" w:space="0" w:color="auto" w:frame="1"/>
+          <w:shd w:val="clear" w:color="auto" w:fill="FFFFFF"/>
+        </w:rPr>
+      </w:pPr>
+      <w:r>
+        <w:rPr>
+          <w:bdr w:val="none" w:sz="0" w:space="0" w:color="auto" w:frame="1"/>
+          <w:shd w:val="clear" w:color="auto" w:fill="FFFFFF"/>
+        </w:rPr>
+        <w:t>   </w:t>
+      </w:r>
+      <w:r>
+        <w:rPr>
+          <w:bdr w:val="none" w:sz="0" w:space="0" w:color="auto" w:frame="1"/>
+          <w:shd w:val="clear" w:color="auto" w:fill="FFFFFF"/>
+        </w:rPr>
+        <w:t xml:space="preserve"> 3.2.3 Differentiate Between Users (NEW)</w:t>
+      </w:r>
+    </w:p>
+    <w:p>
+      <w:proofErr w:type="spellStart"/>
+      <w:r>
+        <w:t>FinFree</w:t>
+      </w:r>
+      <w:proofErr w:type="spellEnd"/>
+      <w:r>
+        <w:t xml:space="preserve"> shall store and process numerous users’ account information assigned to unique usernames.</w:t>
+      </w:r>
+    </w:p>
+    <w:p>
+      <w:pPr>
+        <w:pStyle w:val="Heading3"/>
+        <w:rPr>
+          <w:bdr w:val="none" w:sz="0" w:space="0" w:color="auto" w:frame="1"/>
+          <w:shd w:val="clear" w:color="auto" w:fill="FFFFFF"/>
+        </w:rPr>
+      </w:pPr>
+      <w:r>
+        <w:rPr>
+          <w:bdr w:val="none" w:sz="0" w:space="0" w:color="auto" w:frame="1"/>
+          <w:shd w:val="clear" w:color="auto" w:fill="FFFFFF"/>
+        </w:rPr>
+        <w:t>    </w:t>
+      </w:r>
+      <w:r>
+        <w:rPr>
+          <w:bdr w:val="none" w:sz="0" w:space="0" w:color="auto" w:frame="1"/>
+          <w:shd w:val="clear" w:color="auto" w:fill="FFFFFF"/>
+        </w:rPr>
+        <w:t>3</w:t>
+      </w:r>
+      <w:r>
+        <w:rPr>
+          <w:bdr w:val="none" w:sz="0" w:space="0" w:color="auto" w:frame="1"/>
+          <w:shd w:val="clear" w:color="auto" w:fill="FFFFFF"/>
+        </w:rPr>
+        <w:t>.</w:t>
+      </w:r>
+      <w:r>
+        <w:rPr>
+          <w:bdr w:val="none" w:sz="0" w:space="0" w:color="auto" w:frame="1"/>
+          <w:shd w:val="clear" w:color="auto" w:fill="FFFFFF"/>
+        </w:rPr>
+        <w:t>2</w:t>
+      </w:r>
+      <w:r>
+        <w:rPr>
+          <w:bdr w:val="none" w:sz="0" w:space="0" w:color="auto" w:frame="1"/>
+          <w:shd w:val="clear" w:color="auto" w:fill="FFFFFF"/>
+        </w:rPr>
+        <w:t>.</w:t>
+      </w:r>
+      <w:r>
+        <w:rPr>
+          <w:bdr w:val="none" w:sz="0" w:space="0" w:color="auto" w:frame="1"/>
+          <w:shd w:val="clear" w:color="auto" w:fill="FFFFFF"/>
+        </w:rPr>
+        <w:t>4 Display Net Worth, Debt, and Cash Values (NEW)</w:t>
+      </w:r>
+    </w:p>
+    <w:p>
+      <w:proofErr w:type="spellStart"/>
+      <w:r>
+        <w:t>FinFree</w:t>
+      </w:r>
+      <w:proofErr w:type="spellEnd"/>
+      <w:r>
+        <w:t xml:space="preserve"> shall display to the user constantly updated figures representing their net worth, credit card debt, and their available cash balances.</w:t>
+      </w:r>
+    </w:p>
+    <w:p>
+      <w:pPr>
+        <w:pStyle w:val="Heading3"/>
+        <w:rPr>
+          <w:bdr w:val="none" w:sz="0" w:space="0" w:color="auto" w:frame="1"/>
+          <w:shd w:val="clear" w:color="auto" w:fill="FFFFFF"/>
+        </w:rPr>
+      </w:pPr>
+      <w:r>
+        <w:rPr>
+          <w:bdr w:val="none" w:sz="0" w:space="0" w:color="auto" w:frame="1"/>
+          <w:shd w:val="clear" w:color="auto" w:fill="FFFFFF"/>
+        </w:rPr>
+        <w:lastRenderedPageBreak/>
+        <w:t>    </w:t>
+      </w:r>
+      <w:r>
+        <w:rPr>
+          <w:bdr w:val="none" w:sz="0" w:space="0" w:color="auto" w:frame="1"/>
+          <w:shd w:val="clear" w:color="auto" w:fill="FFFFFF"/>
+        </w:rPr>
+        <w:t>3</w:t>
+      </w:r>
+      <w:r>
+        <w:rPr>
+          <w:bdr w:val="none" w:sz="0" w:space="0" w:color="auto" w:frame="1"/>
+          <w:shd w:val="clear" w:color="auto" w:fill="FFFFFF"/>
+        </w:rPr>
+        <w:t>.</w:t>
+      </w:r>
+      <w:r>
+        <w:rPr>
+          <w:bdr w:val="none" w:sz="0" w:space="0" w:color="auto" w:frame="1"/>
+          <w:shd w:val="clear" w:color="auto" w:fill="FFFFFF"/>
+        </w:rPr>
+        <w:t>2.5</w:t>
+      </w:r>
+      <w:r>
+        <w:rPr>
+          <w:bdr w:val="none" w:sz="0" w:space="0" w:color="auto" w:frame="1"/>
+          <w:shd w:val="clear" w:color="auto" w:fill="FFFFFF"/>
+        </w:rPr>
+        <w:t xml:space="preserve"> </w:t>
+      </w:r>
+      <w:r>
+        <w:rPr>
+          <w:bdr w:val="none" w:sz="0" w:space="0" w:color="auto" w:frame="1"/>
+          <w:shd w:val="clear" w:color="auto" w:fill="FFFFFF"/>
+        </w:rPr>
+        <w:t>Accept Main Menu Data (OLD Requirement, NEW Features)</w:t>
+      </w:r>
+    </w:p>
+    <w:p>
+      <w:pPr>
+        <w:pStyle w:val="Heading3"/>
+        <w:rPr>
+          <w:bdr w:val="none" w:sz="0" w:space="0" w:color="auto" w:frame="1"/>
+          <w:shd w:val="clear" w:color="auto" w:fill="FFFFFF"/>
+        </w:rPr>
+      </w:pPr>
+      <w:proofErr w:type="spellStart"/>
+      <w:r>
+        <w:rPr>
+          <w:rFonts w:ascii="Times New Roman" w:eastAsiaTheme="minorHAnsi" w:hAnsi="Times New Roman" w:cstheme="minorBidi"/>
+          <w:color w:val="auto"/>
+          <w:szCs w:val="22"/>
+        </w:rPr>
+        <w:t>FinFree</w:t>
+      </w:r>
+      <w:proofErr w:type="spellEnd"/>
+      <w:r>
+        <w:rPr>
+          <w:rFonts w:ascii="Times New Roman" w:eastAsiaTheme="minorHAnsi" w:hAnsi="Times New Roman" w:cstheme="minorBidi"/>
+          <w:color w:val="auto"/>
+          <w:szCs w:val="22"/>
+        </w:rPr>
+        <w:t xml:space="preserve"> shall display the main menu and relay the requested information back to the user.</w:t>
       </w:r>
     </w:p>
     <w:p>
@@ -6239,17 +6897,34 @@
           <w:bCs/>
         </w:rPr>
       </w:pPr>
+      <w:proofErr w:type="spellStart"/>
       <w:r>
         <w:rPr>
           <w:b/>
           <w:bCs/>
         </w:rPr>
-        <w:t>FinFree:</w:t>
-      </w:r>
-    </w:p>
-    <w:p>
-      <w:r>
-        <w:t>Welcome to FinFree, User! Please select from one of the options below:</w:t>
+        <w:t>FinFree</w:t>
+      </w:r>
+      <w:proofErr w:type="spellEnd"/>
+      <w:r>
+        <w:rPr>
+          <w:b/>
+          <w:bCs/>
+        </w:rPr>
+        <w:t>:</w:t>
+      </w:r>
+    </w:p>
+    <w:p>
+      <w:r>
+        <w:t xml:space="preserve">Welcome to </w:t>
+      </w:r>
+      <w:proofErr w:type="spellStart"/>
+      <w:r>
+        <w:t>FinFree</w:t>
+      </w:r>
+      <w:proofErr w:type="spellEnd"/>
+      <w:r>
+        <w:t>, User! Please select from one of the options below:</w:t>
       </w:r>
     </w:p>
     <w:p>
@@ -6625,7 +7300,25 @@
           <w:i/>
           <w:sz w:val="22"/>
         </w:rPr>
-        <w:t>EVALUATION CRITERION (i) APPLIES</w:t>
+        <w:t>EVALUATION CRITERION (</w:t>
+      </w:r>
+      <w:proofErr w:type="spellStart"/>
+      <w:r>
+        <w:rPr>
+          <w:rStyle w:val="Heading1Char"/>
+          <w:i/>
+          <w:sz w:val="22"/>
+        </w:rPr>
+        <w:t>i</w:t>
+      </w:r>
+      <w:proofErr w:type="spellEnd"/>
+      <w:r>
+        <w:rPr>
+          <w:rStyle w:val="Heading1Char"/>
+          <w:i/>
+          <w:sz w:val="22"/>
+        </w:rPr>
+        <w:t>) APPLIES</w:t>
       </w:r>
     </w:p>
     <w:p>
@@ -6754,7 +7447,15 @@
         <w:spacing w:after="0"/>
       </w:pPr>
       <w:r>
-        <w:t>I have now moved the functionality for updating the value of accounts as well as writing account information to files to a generic file so as to further modularize my repository. The Generic class is the AccountFileAndValue and this used by the User class functions.</w:t>
+        <w:t xml:space="preserve">I have now moved the functionality for updating the value of accounts as well as writing account information to files to a generic file so as to further modularize my repository. The Generic class is the </w:t>
+      </w:r>
+      <w:proofErr w:type="spellStart"/>
+      <w:r>
+        <w:t>AccountFileAndValue</w:t>
+      </w:r>
+      <w:proofErr w:type="spellEnd"/>
+      <w:r>
+        <w:t xml:space="preserve"> and this used by the User class functions.</w:t>
       </w:r>
     </w:p>
     <w:p>
@@ -6913,6 +7614,7 @@
           <w:shd w:val="clear" w:color="auto" w:fill="FFFFFF"/>
         </w:rPr>
       </w:pPr>
+      <w:proofErr w:type="spellStart"/>
       <w:r>
         <w:rPr>
           <w:rFonts w:cs="Times New Roman"/>
@@ -6920,20 +7622,9 @@
           <w:bdr w:val="none" w:sz="0" w:space="0" w:color="auto" w:frame="1"/>
           <w:shd w:val="clear" w:color="auto" w:fill="FFFFFF"/>
         </w:rPr>
-        <w:t>FinFree implements a generic class in the new AccountFileAndValue class, whose attributes include a generic account as well as that account’s value and string representation. This class also now takes control of writing the account information to the text files that stores a user’s information in between sessions.</w:t>
-      </w:r>
-    </w:p>
-    <w:p>
-      <w:pPr>
-        <w:rPr>
-          <w:rFonts w:ascii="Arial Narrow" w:hAnsi="Arial Narrow" w:cs="Tahoma"/>
-          <w:color w:val="A6A6A6" w:themeColor="background1" w:themeShade="A6"/>
-          <w:sz w:val="20"/>
-          <w:szCs w:val="24"/>
-          <w:bdr w:val="none" w:sz="0" w:space="0" w:color="auto" w:frame="1"/>
-          <w:shd w:val="clear" w:color="auto" w:fill="FFFFFF"/>
-        </w:rPr>
-      </w:pPr>
+        <w:t>FinFree</w:t>
+      </w:r>
+      <w:proofErr w:type="spellEnd"/>
       <w:r>
         <w:rPr>
           <w:rFonts w:cs="Times New Roman"/>
@@ -6941,7 +7632,108 @@
           <w:bdr w:val="none" w:sz="0" w:space="0" w:color="auto" w:frame="1"/>
           <w:shd w:val="clear" w:color="auto" w:fill="FFFFFF"/>
         </w:rPr>
-        <w:t>Additionally, FinFree implements generic methods in the new User class. The User class is what ties all of the accounts to a specific user. It contains a list collection of the type AccountFileAndValue to remove the need for any casting. This is also used for a number of functions the user class uses, like calculating net worth or debt. “Update” will be performed after every operation, so it is used here especially for the sake of efficiency and scalability. (Future updates will have a dashboard that will display this information[worth, debt,cash] at all times). Further, the User class contains a method where all of the accounts of a given type (bank, credit, or investment) are returned based on some input, which returns a List of a generic type.</w:t>
+        <w:t xml:space="preserve"> implements a generic class in the new </w:t>
+      </w:r>
+      <w:proofErr w:type="spellStart"/>
+      <w:r>
+        <w:rPr>
+          <w:rFonts w:cs="Times New Roman"/>
+          <w:szCs w:val="28"/>
+          <w:bdr w:val="none" w:sz="0" w:space="0" w:color="auto" w:frame="1"/>
+          <w:shd w:val="clear" w:color="auto" w:fill="FFFFFF"/>
+        </w:rPr>
+        <w:t>AccountFileAndValue</w:t>
+      </w:r>
+      <w:proofErr w:type="spellEnd"/>
+      <w:r>
+        <w:rPr>
+          <w:rFonts w:cs="Times New Roman"/>
+          <w:szCs w:val="28"/>
+          <w:bdr w:val="none" w:sz="0" w:space="0" w:color="auto" w:frame="1"/>
+          <w:shd w:val="clear" w:color="auto" w:fill="FFFFFF"/>
+        </w:rPr>
+        <w:t xml:space="preserve"> class, whose attributes include a generic account as well as that account’s value and string representation. This class also now takes control of writing the account information to the text files that stores a user’s information in between sessions.</w:t>
+      </w:r>
+    </w:p>
+    <w:p>
+      <w:pPr>
+        <w:rPr>
+          <w:rFonts w:ascii="Arial Narrow" w:hAnsi="Arial Narrow" w:cs="Tahoma"/>
+          <w:color w:val="A6A6A6" w:themeColor="background1" w:themeShade="A6"/>
+          <w:sz w:val="20"/>
+          <w:szCs w:val="24"/>
+          <w:bdr w:val="none" w:sz="0" w:space="0" w:color="auto" w:frame="1"/>
+          <w:shd w:val="clear" w:color="auto" w:fill="FFFFFF"/>
+        </w:rPr>
+      </w:pPr>
+      <w:r>
+        <w:rPr>
+          <w:rFonts w:cs="Times New Roman"/>
+          <w:szCs w:val="28"/>
+          <w:bdr w:val="none" w:sz="0" w:space="0" w:color="auto" w:frame="1"/>
+          <w:shd w:val="clear" w:color="auto" w:fill="FFFFFF"/>
+        </w:rPr>
+        <w:t xml:space="preserve">Additionally, </w:t>
+      </w:r>
+      <w:proofErr w:type="spellStart"/>
+      <w:r>
+        <w:rPr>
+          <w:rFonts w:cs="Times New Roman"/>
+          <w:szCs w:val="28"/>
+          <w:bdr w:val="none" w:sz="0" w:space="0" w:color="auto" w:frame="1"/>
+          <w:shd w:val="clear" w:color="auto" w:fill="FFFFFF"/>
+        </w:rPr>
+        <w:t>FinFree</w:t>
+      </w:r>
+      <w:proofErr w:type="spellEnd"/>
+      <w:r>
+        <w:rPr>
+          <w:rFonts w:cs="Times New Roman"/>
+          <w:szCs w:val="28"/>
+          <w:bdr w:val="none" w:sz="0" w:space="0" w:color="auto" w:frame="1"/>
+          <w:shd w:val="clear" w:color="auto" w:fill="FFFFFF"/>
+        </w:rPr>
+        <w:t xml:space="preserve"> implements generic methods in the new User class. The User class is what ties all of the accounts to a specific user. It contains a list collection of the type </w:t>
+      </w:r>
+      <w:proofErr w:type="spellStart"/>
+      <w:r>
+        <w:rPr>
+          <w:rFonts w:cs="Times New Roman"/>
+          <w:szCs w:val="28"/>
+          <w:bdr w:val="none" w:sz="0" w:space="0" w:color="auto" w:frame="1"/>
+          <w:shd w:val="clear" w:color="auto" w:fill="FFFFFF"/>
+        </w:rPr>
+        <w:t>AccountFileAndValue</w:t>
+      </w:r>
+      <w:proofErr w:type="spellEnd"/>
+      <w:r>
+        <w:rPr>
+          <w:rFonts w:cs="Times New Roman"/>
+          <w:szCs w:val="28"/>
+          <w:bdr w:val="none" w:sz="0" w:space="0" w:color="auto" w:frame="1"/>
+          <w:shd w:val="clear" w:color="auto" w:fill="FFFFFF"/>
+        </w:rPr>
+        <w:t xml:space="preserve"> to remove the need for any casting. This is also used for a number of functions the user class uses, like calculating net worth or debt. “Update” will be performed after every operation, so it is used here especially for the sake of efficiency and scalability. (Future updates will have a dashboard that will display this information[worth, </w:t>
+      </w:r>
+      <w:proofErr w:type="spellStart"/>
+      <w:r>
+        <w:rPr>
+          <w:rFonts w:cs="Times New Roman"/>
+          <w:szCs w:val="28"/>
+          <w:bdr w:val="none" w:sz="0" w:space="0" w:color="auto" w:frame="1"/>
+          <w:shd w:val="clear" w:color="auto" w:fill="FFFFFF"/>
+        </w:rPr>
+        <w:t>debt,cash</w:t>
+      </w:r>
+      <w:proofErr w:type="spellEnd"/>
+      <w:r>
+        <w:rPr>
+          <w:rFonts w:cs="Times New Roman"/>
+          <w:szCs w:val="28"/>
+          <w:bdr w:val="none" w:sz="0" w:space="0" w:color="auto" w:frame="1"/>
+          <w:shd w:val="clear" w:color="auto" w:fill="FFFFFF"/>
+        </w:rPr>
+        <w:t>] at all times). Further, the User class contains a method where all of the accounts of a given type (bank, credit, or investment) are returned based on some input, which returns a List of a generic type.</w:t>
       </w:r>
       <w:r>
         <w:rPr>
@@ -7296,7 +8088,29 @@
           <w:bdr w:val="none" w:sz="0" w:space="0" w:color="auto" w:frame="1"/>
           <w:shd w:val="clear" w:color="auto" w:fill="FFFFFF"/>
         </w:rPr>
-        <w:t>Unless your facilitator arranges another method, copy your Eclipse project to your file system, zip it, and attach it. Please contact your facilitator in advance if you want to request another transmission process (e.g., github).</w:t>
+        <w:t xml:space="preserve">Unless your facilitator arranges another method, copy your Eclipse project to your file system, zip it, and attach it. Please contact your facilitator in advance if you want to request another transmission process (e.g., </w:t>
+      </w:r>
+      <w:proofErr w:type="spellStart"/>
+      <w:r>
+        <w:rPr>
+          <w:rFonts w:ascii="Arial Narrow" w:hAnsi="Arial Narrow"/>
+          <w:color w:val="A6A6A6" w:themeColor="background1" w:themeShade="A6"/>
+          <w:sz w:val="20"/>
+          <w:bdr w:val="none" w:sz="0" w:space="0" w:color="auto" w:frame="1"/>
+          <w:shd w:val="clear" w:color="auto" w:fill="FFFFFF"/>
+        </w:rPr>
+        <w:t>github</w:t>
+      </w:r>
+      <w:proofErr w:type="spellEnd"/>
+      <w:r>
+        <w:rPr>
+          <w:rFonts w:ascii="Arial Narrow" w:hAnsi="Arial Narrow"/>
+          <w:color w:val="A6A6A6" w:themeColor="background1" w:themeShade="A6"/>
+          <w:sz w:val="20"/>
+          <w:bdr w:val="none" w:sz="0" w:space="0" w:color="auto" w:frame="1"/>
+          <w:shd w:val="clear" w:color="auto" w:fill="FFFFFF"/>
+        </w:rPr>
+        <w:t>).</w:t>
       </w:r>
     </w:p>
     <w:p>
@@ -7384,7 +8198,7 @@
           <v:shape id="_x0000_i1028" type="#_x0000_t75" style="width:470.25pt;height:303pt" o:ole="">
             <v:imagedata r:id="rId37" o:title=""/>
           </v:shape>
-          <o:OLEObject Type="Embed" ProgID="Excel.Sheet.12" ShapeID="_x0000_i1028" DrawAspect="Content" ObjectID="_1676212999" r:id="rId38"/>
+          <o:OLEObject Type="Embed" ProgID="Excel.Sheet.12" ShapeID="_x0000_i1028" DrawAspect="Content" ObjectID="_1676221442" r:id="rId38"/>
         </w:object>
       </w:r>
     </w:p>
@@ -7740,7 +8554,23 @@
           <w:i/>
           <w:color w:val="0070C0"/>
         </w:rPr>
-        <w:t>Evaluation criterion (i) applies</w:t>
+        <w:t>Evaluation criterion (</w:t>
+      </w:r>
+      <w:proofErr w:type="spellStart"/>
+      <w:r>
+        <w:rPr>
+          <w:i/>
+          <w:color w:val="0070C0"/>
+        </w:rPr>
+        <w:t>i</w:t>
+      </w:r>
+      <w:proofErr w:type="spellEnd"/>
+      <w:r>
+        <w:rPr>
+          <w:i/>
+          <w:color w:val="0070C0"/>
+        </w:rPr>
+        <w:t>) applies</w:t>
       </w:r>
     </w:p>
     <w:p>
@@ -7779,7 +8609,23 @@
         <w:ind w:firstLine="720"/>
       </w:pPr>
       <w:r>
-        <w:t>This project concerns an application for younger, less financially savvy adults that would enable them to develop their own financial freedom through effective budgeting and planning. The application, called FinFree, incorporates information and data from the user’s bank, brokerage, and credit card accounts in order to help give them a brief overview of their current financial position. As users can have multiple cards through one issuer, like Chase or American Express, each credit card account contains all the cards associated with that account, as opposed to having separate classes for each individual card. The earliest iterations will ask the user to manually input this information, then later releases will ask for login information. Eventually, FinFree will incorporate an outside service such as Plaid as a login mechanism. This, in turn, will allow for automated refreshes of information.</w:t>
+        <w:t xml:space="preserve">This project concerns an application for younger, less financially savvy adults that would enable them to develop their own financial freedom through effective budgeting and planning. The application, called </w:t>
+      </w:r>
+      <w:proofErr w:type="spellStart"/>
+      <w:r>
+        <w:t>FinFree</w:t>
+      </w:r>
+      <w:proofErr w:type="spellEnd"/>
+      <w:r>
+        <w:t xml:space="preserve">, incorporates information and data from the user’s bank, brokerage, and credit card accounts in order to help give them a brief overview of their current financial position. As users can have multiple cards through one issuer, like Chase or American Express, each credit card account contains all the cards associated with that account, as opposed to having separate classes for each individual card. The earliest iterations will ask the user to manually input this information, then later releases will ask for login information. Eventually, </w:t>
+      </w:r>
+      <w:proofErr w:type="spellStart"/>
+      <w:r>
+        <w:t>FinFree</w:t>
+      </w:r>
+      <w:proofErr w:type="spellEnd"/>
+      <w:r>
+        <w:t xml:space="preserve"> will incorporate an outside service such as Plaid as a login mechanism. This, in turn, will allow for automated refreshes of information.</w:t>
       </w:r>
     </w:p>
     <w:p>
@@ -7787,7 +8633,23 @@
         <w:ind w:firstLine="720"/>
       </w:pPr>
       <w:r>
-        <w:t>Once all the accounts are setup, to use FinFree, users can preset budgeting goals, like saving for a big trip or just generally increase the size of their savings account or IRA. FinFree will also ask the user to set predetermined spending limits in a variety of core categories, such as necessities like groceries as well as discretionary purchases like coffee or alcohol, in an effort to help their budgeting. Alerts would be sent out if they overspend in any category. Eventually, given a user’s habits and goals, the program will have sign up offers for credit cards as well as information for high interest savings accounts or low fee brokerage firms.</w:t>
+        <w:t xml:space="preserve">Once all the accounts are setup, to use </w:t>
+      </w:r>
+      <w:proofErr w:type="spellStart"/>
+      <w:r>
+        <w:t>FinFree</w:t>
+      </w:r>
+      <w:proofErr w:type="spellEnd"/>
+      <w:r>
+        <w:t xml:space="preserve">, users can preset budgeting goals, like saving for a big trip or just generally increase the size of their savings account or IRA. </w:t>
+      </w:r>
+      <w:proofErr w:type="spellStart"/>
+      <w:r>
+        <w:t>FinFree</w:t>
+      </w:r>
+      <w:proofErr w:type="spellEnd"/>
+      <w:r>
+        <w:t xml:space="preserve"> will also ask the user to set predetermined spending limits in a variety of core categories, such as necessities like groceries as well as discretionary purchases like coffee or alcohol, in an effort to help their budgeting. Alerts would be sent out if they overspend in any category. Eventually, given a user’s habits and goals, the program will have sign up offers for credit cards as well as information for high interest savings accounts or low fee brokerage firms.</w:t>
       </w:r>
     </w:p>
     <w:p/>
@@ -7861,7 +8723,23 @@
           <w:i/>
           <w:color w:val="0070C0"/>
         </w:rPr>
-        <w:t>Evaluation criterion (i) applies</w:t>
+        <w:t>Evaluation criterion (</w:t>
+      </w:r>
+      <w:proofErr w:type="spellStart"/>
+      <w:r>
+        <w:rPr>
+          <w:i/>
+          <w:color w:val="0070C0"/>
+        </w:rPr>
+        <w:t>i</w:t>
+      </w:r>
+      <w:proofErr w:type="spellEnd"/>
+      <w:r>
+        <w:rPr>
+          <w:i/>
+          <w:color w:val="0070C0"/>
+        </w:rPr>
+        <w:t>) applies</w:t>
       </w:r>
     </w:p>
     <w:p>
@@ -7911,8 +8789,13 @@
       </w:r>
     </w:p>
     <w:p>
-      <w:r>
-        <w:t>FinFree shall write user data encoded as a byte stream.</w:t>
+      <w:proofErr w:type="spellStart"/>
+      <w:r>
+        <w:t>FinFree</w:t>
+      </w:r>
+      <w:proofErr w:type="spellEnd"/>
+      <w:r>
+        <w:t xml:space="preserve"> shall write user data encoded as a byte stream.</w:t>
       </w:r>
     </w:p>
     <w:p>
@@ -7967,8 +8850,13 @@
       </w:r>
     </w:p>
     <w:p>
-      <w:r>
-        <w:t>FinFree shall allow users to input their credit card transactions, bank deposit/withdrawals, etc. through the menu.</w:t>
+      <w:proofErr w:type="spellStart"/>
+      <w:r>
+        <w:t>FinFree</w:t>
+      </w:r>
+      <w:proofErr w:type="spellEnd"/>
+      <w:r>
+        <w:t xml:space="preserve"> shall allow users to input their credit card transactions, bank deposit/withdrawals, etc. through the menu.</w:t>
       </w:r>
     </w:p>
     <w:p>
@@ -8024,8 +8912,13 @@
       </w:r>
     </w:p>
     <w:p>
-      <w:r>
-        <w:t>FinFree shall store and process numerous users’ account information assigned to unique usernames.</w:t>
+      <w:proofErr w:type="spellStart"/>
+      <w:r>
+        <w:t>FinFree</w:t>
+      </w:r>
+      <w:proofErr w:type="spellEnd"/>
+      <w:r>
+        <w:t xml:space="preserve"> shall store and process numerous users’ account information assigned to unique usernames.</w:t>
       </w:r>
     </w:p>
     <w:p>
@@ -8080,8 +8973,13 @@
       </w:r>
     </w:p>
     <w:p>
-      <w:r>
-        <w:t>FinFree shall display to the user constantly updated (if the operation performed altered these) figures representing their net worth, credit card debt, and their available cash balances.</w:t>
+      <w:proofErr w:type="spellStart"/>
+      <w:r>
+        <w:t>FinFree</w:t>
+      </w:r>
+      <w:proofErr w:type="spellEnd"/>
+      <w:r>
+        <w:t xml:space="preserve"> shall display to the user constantly updated (if the operation performed altered these) figures representing their net worth, credit card debt, and their available cash balances.</w:t>
       </w:r>
     </w:p>
     <w:p>
@@ -8136,13 +9034,23 @@
           <w:shd w:val="clear" w:color="auto" w:fill="FFFFFF"/>
         </w:rPr>
       </w:pPr>
+      <w:proofErr w:type="spellStart"/>
       <w:r>
         <w:rPr>
           <w:rFonts w:ascii="Times New Roman" w:eastAsiaTheme="minorHAnsi" w:hAnsi="Times New Roman" w:cstheme="minorBidi"/>
           <w:color w:val="auto"/>
           <w:szCs w:val="22"/>
         </w:rPr>
-        <w:t>FinFree shall display the main menu and relay the requested information back to the user.</w:t>
+        <w:t>FinFree</w:t>
+      </w:r>
+      <w:proofErr w:type="spellEnd"/>
+      <w:r>
+        <w:rPr>
+          <w:rFonts w:ascii="Times New Roman" w:eastAsiaTheme="minorHAnsi" w:hAnsi="Times New Roman" w:cstheme="minorBidi"/>
+          <w:color w:val="auto"/>
+          <w:szCs w:val="22"/>
+        </w:rPr>
+        <w:t xml:space="preserve"> shall display the main menu and relay the requested information back to the user.</w:t>
       </w:r>
     </w:p>
     <w:p/>
@@ -8643,7 +9551,29 @@
           <w:bdr w:val="none" w:sz="0" w:space="0" w:color="auto" w:frame="1"/>
           <w:shd w:val="clear" w:color="auto" w:fill="FFFFFF"/>
         </w:rPr>
-        <w:t>Show a screenshot of your directory. Include your “.dat” files (where objects are written). This should include JUnit tests—class-by-class, and method-by-</w:t>
+        <w:t>Show a screenshot of your directory. Include your “.</w:t>
+      </w:r>
+      <w:proofErr w:type="spellStart"/>
+      <w:r>
+        <w:rPr>
+          <w:rFonts w:ascii="Arial Narrow" w:hAnsi="Arial Narrow"/>
+          <w:color w:val="A6A6A6" w:themeColor="background1" w:themeShade="A6"/>
+          <w:sz w:val="20"/>
+          <w:bdr w:val="none" w:sz="0" w:space="0" w:color="auto" w:frame="1"/>
+          <w:shd w:val="clear" w:color="auto" w:fill="FFFFFF"/>
+        </w:rPr>
+        <w:t>dat</w:t>
+      </w:r>
+      <w:proofErr w:type="spellEnd"/>
+      <w:r>
+        <w:rPr>
+          <w:rFonts w:ascii="Arial Narrow" w:hAnsi="Arial Narrow"/>
+          <w:color w:val="A6A6A6" w:themeColor="background1" w:themeShade="A6"/>
+          <w:sz w:val="20"/>
+          <w:bdr w:val="none" w:sz="0" w:space="0" w:color="auto" w:frame="1"/>
+          <w:shd w:val="clear" w:color="auto" w:fill="FFFFFF"/>
+        </w:rPr>
+        <w:t>” files (where objects are written). This should include JUnit tests—class-by-class, and method-by-</w:t>
       </w:r>
       <w:r>
         <w:rPr>
@@ -8751,7 +9681,23 @@
           <w:i/>
           <w:color w:val="0070C0"/>
         </w:rPr>
-        <w:t>Evaluation criterion (i) applies</w:t>
+        <w:t>Evaluation criterion (</w:t>
+      </w:r>
+      <w:proofErr w:type="spellStart"/>
+      <w:r>
+        <w:rPr>
+          <w:i/>
+          <w:color w:val="0070C0"/>
+        </w:rPr>
+        <w:t>i</w:t>
+      </w:r>
+      <w:proofErr w:type="spellEnd"/>
+      <w:r>
+        <w:rPr>
+          <w:i/>
+          <w:color w:val="0070C0"/>
+        </w:rPr>
+        <w:t>) applies</w:t>
       </w:r>
     </w:p>
     <w:p>
@@ -8836,7 +9782,15 @@
     </w:p>
     <w:p>
       <w:r>
-        <w:t>I re-built and re-implemented my functions for reading accounts from a file and writing account objects to a file using data streams, so FinFree can now directly write the objects to these files. Within the main menu, users can opt to display all of their account information (12</w:t>
+        <w:t xml:space="preserve">I re-built and re-implemented my functions for reading accounts from a file and writing account objects to a file using data streams, so </w:t>
+      </w:r>
+      <w:proofErr w:type="spellStart"/>
+      <w:r>
+        <w:t>FinFree</w:t>
+      </w:r>
+      <w:proofErr w:type="spellEnd"/>
+      <w:r>
+        <w:t xml:space="preserve"> can now directly write the objects to these files. Within the main menu, users can opt to display all of their account information (12</w:t>
       </w:r>
       <w:r>
         <w:rPr>
@@ -8845,7 +9799,15 @@
         <w:t>th</w:t>
       </w:r>
       <w:r>
-        <w:t xml:space="preserve"> option, not shown in above screenshots but later implemented) that uses streams to output all of the accounts and their values. This can be for users who may want to double check all their account values are correct and up to date. This uses the getAllAccountsValues method from the user class.</w:t>
+        <w:t xml:space="preserve"> option, not shown in above screenshots but later implemented) that uses streams to output all of the accounts and their values. This can be for users who may want to double check all their account values are correct and up to date. This uses the </w:t>
+      </w:r>
+      <w:proofErr w:type="spellStart"/>
+      <w:r>
+        <w:t>getAllAccountsValues</w:t>
+      </w:r>
+      <w:proofErr w:type="spellEnd"/>
+      <w:r>
+        <w:t xml:space="preserve"> method from the user class.</w:t>
       </w:r>
     </w:p>
     <w:p>
@@ -8970,7 +9932,15 @@
         <w:t xml:space="preserve"> </w:t>
       </w:r>
       <w:r>
-        <w:t>First is the read method then the write. These were both previously pictured as they are used frequently. The actual data stream reading is completed in the first several lines and both reading and writing is completed in the second image (FinFree must read the accounts already present in the file so it does not overwrite what is already there, but appending onto it).</w:t>
+        <w:t>First is the read method then the write. These were both previously pictured as they are used frequently. The actual data stream reading is completed in the first several lines and both reading and writing is completed in the second image (</w:t>
+      </w:r>
+      <w:proofErr w:type="spellStart"/>
+      <w:r>
+        <w:t>FinFree</w:t>
+      </w:r>
+      <w:proofErr w:type="spellEnd"/>
+      <w:r>
+        <w:t xml:space="preserve"> must read the accounts already present in the file so it does not overwrite what is already there, but appending onto it).</w:t>
       </w:r>
     </w:p>
     <w:p>
@@ -9392,7 +10362,7 @@
           <v:shape id="_x0000_i1029" type="#_x0000_t75" style="width:470.25pt;height:287.25pt" o:ole="">
             <v:imagedata r:id="rId50" o:title=""/>
           </v:shape>
-          <o:OLEObject Type="Embed" ProgID="Excel.Sheet.12" ShapeID="_x0000_i1029" DrawAspect="Content" ObjectID="_1676213000" r:id="rId51"/>
+          <o:OLEObject Type="Embed" ProgID="Excel.Sheet.12" ShapeID="_x0000_i1029" DrawAspect="Content" ObjectID="_1676221443" r:id="rId51"/>
         </w:object>
       </w:r>
     </w:p>
@@ -9629,7 +10599,23 @@
           <w:i/>
           <w:color w:val="0070C0"/>
         </w:rPr>
-        <w:t>Evaluation criterion (i) applies</w:t>
+        <w:t>Evaluation criterion (</w:t>
+      </w:r>
+      <w:proofErr w:type="spellStart"/>
+      <w:r>
+        <w:rPr>
+          <w:i/>
+          <w:color w:val="0070C0"/>
+        </w:rPr>
+        <w:t>i</w:t>
+      </w:r>
+      <w:proofErr w:type="spellEnd"/>
+      <w:r>
+        <w:rPr>
+          <w:i/>
+          <w:color w:val="0070C0"/>
+        </w:rPr>
+        <w:t>) applies</w:t>
       </w:r>
     </w:p>
     <w:p>
@@ -9668,7 +10654,23 @@
         <w:ind w:firstLine="720"/>
       </w:pPr>
       <w:r>
-        <w:t>This project concerns an application for younger, less financially savvy adults that would enable them to develop their own financial freedom through effective budgeting and planning. The application, called FinFree, incorporates information and data from the user’s bank, brokerage, and credit card accounts in order to help give them a brief overview of their current financial position. As users can have multiple cards through one issuer, like Chase or American Express, each credit card account contains all the cards associated with that account, as opposed to having separate classes for each individual card. The earliest iterations will ask the user to manually input this information, then later releases will ask for login information. Eventually, FinFree will incorporate an outside service such as Plaid as a login mechanism. This, in turn, will allow for automated refreshes of information.</w:t>
+        <w:t xml:space="preserve">This project concerns an application for younger, less financially savvy adults that would enable them to develop their own financial freedom through effective budgeting and planning. The application, called </w:t>
+      </w:r>
+      <w:proofErr w:type="spellStart"/>
+      <w:r>
+        <w:t>FinFree</w:t>
+      </w:r>
+      <w:proofErr w:type="spellEnd"/>
+      <w:r>
+        <w:t xml:space="preserve">, incorporates information and data from the user’s bank, brokerage, and credit card accounts in order to help give them a brief overview of their current financial position. As users can have multiple cards through one issuer, like Chase or American Express, each credit card account contains all the cards associated with that account, as opposed to having separate classes for each individual card. The earliest iterations will ask the user to manually input this information, then later releases will ask for login information. Eventually, </w:t>
+      </w:r>
+      <w:proofErr w:type="spellStart"/>
+      <w:r>
+        <w:t>FinFree</w:t>
+      </w:r>
+      <w:proofErr w:type="spellEnd"/>
+      <w:r>
+        <w:t xml:space="preserve"> will incorporate an outside service such as Plaid as a login mechanism. This, in turn, will allow for automated refreshes of information.</w:t>
       </w:r>
     </w:p>
     <w:p>
@@ -9676,7 +10678,23 @@
         <w:ind w:firstLine="720"/>
       </w:pPr>
       <w:r>
-        <w:t>Once all the accounts are setup, to use FinFree, users can preset budgeting goals, like saving for a big trip or just generally increase the size of their savings account or IRA. FinFree will also ask the user to set predetermined spending limits in a variety of core categories, such as necessities like groceries as well as discretionary purchases like coffee or alcohol, in an effort to help their budgeting. Alerts would be sent out if they overspend in any category. Eventually, given a user’s habits and goals, the program will have sign up offers for credit cards as well as information for high interest savings accounts or low fee brokerage firms.</w:t>
+        <w:t xml:space="preserve">Once all the accounts are setup, to use </w:t>
+      </w:r>
+      <w:proofErr w:type="spellStart"/>
+      <w:r>
+        <w:t>FinFree</w:t>
+      </w:r>
+      <w:proofErr w:type="spellEnd"/>
+      <w:r>
+        <w:t xml:space="preserve">, users can preset budgeting goals, like saving for a big trip or just generally increase the size of their savings account or IRA. </w:t>
+      </w:r>
+      <w:proofErr w:type="spellStart"/>
+      <w:r>
+        <w:t>FinFree</w:t>
+      </w:r>
+      <w:proofErr w:type="spellEnd"/>
+      <w:r>
+        <w:t xml:space="preserve"> will also ask the user to set predetermined spending limits in a variety of core categories, such as necessities like groceries as well as discretionary purchases like coffee or alcohol, in an effort to help their budgeting. Alerts would be sent out if they overspend in any category. Eventually, given a user’s habits and goals, the program will have sign up offers for credit cards as well as information for high interest savings accounts or low fee brokerage firms.</w:t>
       </w:r>
     </w:p>
     <w:p>
@@ -9749,7 +10767,23 @@
           <w:i/>
           <w:color w:val="0070C0"/>
         </w:rPr>
-        <w:t>Evaluation criterion (i) applies</w:t>
+        <w:t>Evaluation criterion (</w:t>
+      </w:r>
+      <w:proofErr w:type="spellStart"/>
+      <w:r>
+        <w:rPr>
+          <w:i/>
+          <w:color w:val="0070C0"/>
+        </w:rPr>
+        <w:t>i</w:t>
+      </w:r>
+      <w:proofErr w:type="spellEnd"/>
+      <w:r>
+        <w:rPr>
+          <w:i/>
+          <w:color w:val="0070C0"/>
+        </w:rPr>
+        <w:t>) applies</w:t>
       </w:r>
     </w:p>
     <w:p>
@@ -9799,8 +10833,13 @@
       </w:r>
     </w:p>
     <w:p>
-      <w:r>
-        <w:t>FinFree shall store and read in data from multiple different users and distinguish between them.</w:t>
+      <w:proofErr w:type="spellStart"/>
+      <w:r>
+        <w:t>FinFree</w:t>
+      </w:r>
+      <w:proofErr w:type="spellEnd"/>
+      <w:r>
+        <w:t xml:space="preserve"> shall store and read in data from multiple different users and distinguish between them.</w:t>
       </w:r>
     </w:p>
     <w:p>
@@ -9848,8 +10887,13 @@
       </w:r>
     </w:p>
     <w:p>
-      <w:r>
-        <w:t>FinFree shall read and write user data from a SQL database.</w:t>
+      <w:proofErr w:type="spellStart"/>
+      <w:r>
+        <w:t>FinFree</w:t>
+      </w:r>
+      <w:proofErr w:type="spellEnd"/>
+      <w:r>
+        <w:t xml:space="preserve"> shall read and write user data from a SQL database.</w:t>
       </w:r>
     </w:p>
     <w:p>
@@ -9910,8 +10954,13 @@
       </w:r>
     </w:p>
     <w:p>
-      <w:r>
-        <w:t>FinFree shall constantly (about every 30 seconds) update user’s balances, and write user data back to the database after every transaction.</w:t>
+      <w:proofErr w:type="spellStart"/>
+      <w:r>
+        <w:t>FinFree</w:t>
+      </w:r>
+      <w:proofErr w:type="spellEnd"/>
+      <w:r>
+        <w:t xml:space="preserve"> shall constantly (about every 30 seconds) update user’s balances, and write user data back to the database after every transaction.</w:t>
       </w:r>
     </w:p>
     <w:p>
@@ -10270,7 +11319,29 @@
           <w:bdr w:val="none" w:sz="0" w:space="0" w:color="auto" w:frame="1"/>
           <w:shd w:val="clear" w:color="auto" w:fill="FFFFFF"/>
         </w:rPr>
-        <w:t>Show a screenshot of your directory. Include your “.dat” files (where objects are written). This should include JUnit tests—class-by-class, and method-by-method, except for trivial and inappropriate ones.</w:t>
+        <w:t>Show a screenshot of your directory. Include your “.</w:t>
+      </w:r>
+      <w:proofErr w:type="spellStart"/>
+      <w:r>
+        <w:rPr>
+          <w:rFonts w:ascii="Arial Narrow" w:hAnsi="Arial Narrow"/>
+          <w:color w:val="A6A6A6" w:themeColor="background1" w:themeShade="A6"/>
+          <w:sz w:val="20"/>
+          <w:bdr w:val="none" w:sz="0" w:space="0" w:color="auto" w:frame="1"/>
+          <w:shd w:val="clear" w:color="auto" w:fill="FFFFFF"/>
+        </w:rPr>
+        <w:t>dat</w:t>
+      </w:r>
+      <w:proofErr w:type="spellEnd"/>
+      <w:r>
+        <w:rPr>
+          <w:rFonts w:ascii="Arial Narrow" w:hAnsi="Arial Narrow"/>
+          <w:color w:val="A6A6A6" w:themeColor="background1" w:themeShade="A6"/>
+          <w:sz w:val="20"/>
+          <w:bdr w:val="none" w:sz="0" w:space="0" w:color="auto" w:frame="1"/>
+          <w:shd w:val="clear" w:color="auto" w:fill="FFFFFF"/>
+        </w:rPr>
+        <w:t>” files (where objects are written). This should include JUnit tests—class-by-class, and method-by-method, except for trivial and inappropriate ones.</w:t>
       </w:r>
     </w:p>
     <w:p>
@@ -10358,7 +11429,23 @@
           <w:i/>
           <w:color w:val="0070C0"/>
         </w:rPr>
-        <w:t>Evaluation criterion (i) applies</w:t>
+        <w:t>Evaluation criterion (</w:t>
+      </w:r>
+      <w:proofErr w:type="spellStart"/>
+      <w:r>
+        <w:rPr>
+          <w:i/>
+          <w:color w:val="0070C0"/>
+        </w:rPr>
+        <w:t>i</w:t>
+      </w:r>
+      <w:proofErr w:type="spellEnd"/>
+      <w:r>
+        <w:rPr>
+          <w:i/>
+          <w:color w:val="0070C0"/>
+        </w:rPr>
+        <w:t>) applies</w:t>
       </w:r>
     </w:p>
     <w:p>
@@ -10551,7 +11638,15 @@
     </w:p>
     <w:p>
       <w:r>
-        <w:t>The reason that I have this fetching updated information is because in future releases of FinFree, it is my intention to pull information directly from brokers’ or banks’ websites. This means that stock price changes, interest payments, and credit card charges will be kept up to day, but since it runs every thirty seconds, the system will still be able to scale and run efficiently.</w:t>
+        <w:t xml:space="preserve">The reason that I have this fetching updated information is because in future releases of </w:t>
+      </w:r>
+      <w:proofErr w:type="spellStart"/>
+      <w:r>
+        <w:t>FinFree</w:t>
+      </w:r>
+      <w:proofErr w:type="spellEnd"/>
+      <w:r>
+        <w:t>, it is my intention to pull information directly from brokers’ or banks’ websites. This means that stock price changes, interest payments, and credit card charges will be kept up to day, but since it runs every thirty seconds, the system will still be able to scale and run efficiently.</w:t>
       </w:r>
     </w:p>
     <w:p>
@@ -10623,7 +11718,23 @@
     </w:p>
     <w:p>
       <w:r>
-        <w:t>In both readAccount as well as Update Account in the main.FinFree file utilize locks because users should never be able to simultaneously read and write from the database, as that would inevitably lead to a loss of data integrity.</w:t>
+        <w:t xml:space="preserve">In both </w:t>
+      </w:r>
+      <w:proofErr w:type="spellStart"/>
+      <w:r>
+        <w:t>readAccount</w:t>
+      </w:r>
+      <w:proofErr w:type="spellEnd"/>
+      <w:r>
+        <w:t xml:space="preserve"> as well as Update Account in the </w:t>
+      </w:r>
+      <w:proofErr w:type="spellStart"/>
+      <w:r>
+        <w:t>main.FinFree</w:t>
+      </w:r>
+      <w:proofErr w:type="spellEnd"/>
+      <w:r>
+        <w:t xml:space="preserve"> file utilize locks because users should never be able to simultaneously read and write from the database, as that would inevitably lead to a loss of data integrity.</w:t>
       </w:r>
     </w:p>
     <w:p>
@@ -10811,7 +11922,7 @@
           <v:shape id="_x0000_i1041" type="#_x0000_t75" style="width:470.25pt;height:302.25pt" o:ole="">
             <v:imagedata r:id="rId59" o:title=""/>
           </v:shape>
-          <o:OLEObject Type="Embed" ProgID="Excel.Sheet.12" ShapeID="_x0000_i1041" DrawAspect="Content" ObjectID="_1676213001" r:id="rId60"/>
+          <o:OLEObject Type="Embed" ProgID="Excel.Sheet.12" ShapeID="_x0000_i1041" DrawAspect="Content" ObjectID="_1676221444" r:id="rId60"/>
         </w:object>
       </w:r>
     </w:p>
@@ -11228,7 +12339,23 @@
           <w:i/>
           <w:color w:val="0070C0"/>
         </w:rPr>
-        <w:t>Evaluation criterion (i) applies</w:t>
+        <w:t>Evaluation criterion (</w:t>
+      </w:r>
+      <w:proofErr w:type="spellStart"/>
+      <w:r>
+        <w:rPr>
+          <w:i/>
+          <w:color w:val="0070C0"/>
+        </w:rPr>
+        <w:t>i</w:t>
+      </w:r>
+      <w:proofErr w:type="spellEnd"/>
+      <w:r>
+        <w:rPr>
+          <w:i/>
+          <w:color w:val="0070C0"/>
+        </w:rPr>
+        <w:t>) applies</w:t>
       </w:r>
     </w:p>
     <w:p>
@@ -11277,7 +12404,23 @@
         <w:ind w:firstLine="720"/>
       </w:pPr>
       <w:r>
-        <w:t>This project concerns an application for younger, less financially savvy adults that would enable them to develop their own financial freedom through effective budgeting and planning. The application, called FinFree, incorporates information and data from the user’s bank, brokerage, and credit card accounts in order to help give them a brief overview of their current financial position. As users can have multiple cards through one issuer, like Chase or American Express, each credit card account contains all the cards associated with that account, as opposed to having separate classes for each individual card. The earliest iterations will ask the user to manually input this information, then later releases will ask for login information. Eventually, FinFree will incorporate an outside service such as Plaid as a login mechanism. This, in turn, will allow for automated refreshes of information.</w:t>
+        <w:t xml:space="preserve">This project concerns an application for younger, less financially savvy adults that would enable them to develop their own financial freedom through effective budgeting and planning. The application, called </w:t>
+      </w:r>
+      <w:proofErr w:type="spellStart"/>
+      <w:r>
+        <w:t>FinFree</w:t>
+      </w:r>
+      <w:proofErr w:type="spellEnd"/>
+      <w:r>
+        <w:t xml:space="preserve">, incorporates information and data from the user’s bank, brokerage, and credit card accounts in order to help give them a brief overview of their current financial position. As users can have multiple cards through one issuer, like Chase or American Express, each credit card account contains all the cards associated with that account, as opposed to having separate classes for each individual card. The earliest iterations will ask the user to manually input this information, then later releases will ask for login information. Eventually, </w:t>
+      </w:r>
+      <w:proofErr w:type="spellStart"/>
+      <w:r>
+        <w:t>FinFree</w:t>
+      </w:r>
+      <w:proofErr w:type="spellEnd"/>
+      <w:r>
+        <w:t xml:space="preserve"> will incorporate an outside service such as Plaid as a login mechanism. This, in turn, will allow for automated refreshes of information.</w:t>
       </w:r>
     </w:p>
     <w:p>
@@ -11285,7 +12428,23 @@
         <w:ind w:firstLine="720"/>
       </w:pPr>
       <w:r>
-        <w:t>Once all the accounts are setup, to use FinFree, users can preset budgeting goals, like saving for a big trip or just generally increase the size of their savings account or IRA. FinFree will also ask the user to set predetermined spending limits in a variety of core categories, such as necessities like groceries as well as discretionary purchases like coffee or alcohol, in an effort to help their budgeting. Alerts would be sent out if they overspend in any category. Eventually, given a user’s habits and goals, the program will have sign up offers for credit cards as well as information for high interest savings accounts or low fee brokerage firms.</w:t>
+        <w:t xml:space="preserve">Once all the accounts are setup, to use </w:t>
+      </w:r>
+      <w:proofErr w:type="spellStart"/>
+      <w:r>
+        <w:t>FinFree</w:t>
+      </w:r>
+      <w:proofErr w:type="spellEnd"/>
+      <w:r>
+        <w:t xml:space="preserve">, users can preset budgeting goals, like saving for a big trip or just generally increase the size of their savings account or IRA. </w:t>
+      </w:r>
+      <w:proofErr w:type="spellStart"/>
+      <w:r>
+        <w:t>FinFree</w:t>
+      </w:r>
+      <w:proofErr w:type="spellEnd"/>
+      <w:r>
+        <w:t xml:space="preserve"> will also ask the user to set predetermined spending limits in a variety of core categories, such as necessities like groceries as well as discretionary purchases like coffee or alcohol, in an effort to help their budgeting. Alerts would be sent out if they overspend in any category. Eventually, given a user’s habits and goals, the program will have sign up offers for credit cards as well as information for high interest savings accounts or low fee brokerage firms.</w:t>
       </w:r>
     </w:p>
     <w:p>
@@ -11352,7 +12511,23 @@
           <w:i/>
           <w:color w:val="0070C0"/>
         </w:rPr>
-        <w:t>Evaluation criterion (i) applies</w:t>
+        <w:t>Evaluation criterion (</w:t>
+      </w:r>
+      <w:proofErr w:type="spellStart"/>
+      <w:r>
+        <w:rPr>
+          <w:i/>
+          <w:color w:val="0070C0"/>
+        </w:rPr>
+        <w:t>i</w:t>
+      </w:r>
+      <w:proofErr w:type="spellEnd"/>
+      <w:r>
+        <w:rPr>
+          <w:i/>
+          <w:color w:val="0070C0"/>
+        </w:rPr>
+        <w:t>) applies</w:t>
       </w:r>
     </w:p>
     <w:p>
@@ -11521,8 +12696,13 @@
           <w:shd w:val="clear" w:color="auto" w:fill="FFFFFF"/>
         </w:rPr>
       </w:pPr>
-      <w:r>
-        <w:t>FinFree shall require and process user passwords to login.</w:t>
+      <w:proofErr w:type="spellStart"/>
+      <w:r>
+        <w:t>FinFree</w:t>
+      </w:r>
+      <w:proofErr w:type="spellEnd"/>
+      <w:r>
+        <w:t xml:space="preserve"> shall require and process user passwords to login.</w:t>
       </w:r>
     </w:p>
     <w:p>
@@ -11602,8 +12782,13 @@
           <w:shd w:val="clear" w:color="auto" w:fill="FFFFFF"/>
         </w:rPr>
       </w:pPr>
-      <w:r>
-        <w:t>FinFree shall hash</w:t>
+      <w:proofErr w:type="spellStart"/>
+      <w:r>
+        <w:t>FinFree</w:t>
+      </w:r>
+      <w:proofErr w:type="spellEnd"/>
+      <w:r>
+        <w:t xml:space="preserve"> shall hash</w:t>
       </w:r>
       <w:r>
         <w:t xml:space="preserve"> and salt</w:t>
@@ -11685,8 +12870,13 @@
       </w:r>
     </w:p>
     <w:p>
-      <w:r>
-        <w:t>FinFree shall store and read in data from multiple different users and distinguish between them.</w:t>
+      <w:proofErr w:type="spellStart"/>
+      <w:r>
+        <w:t>FinFree</w:t>
+      </w:r>
+      <w:proofErr w:type="spellEnd"/>
+      <w:r>
+        <w:t xml:space="preserve"> shall store and read in data from multiple different users and distinguish between them.</w:t>
       </w:r>
     </w:p>
     <w:p>
@@ -12043,9 +13233,58 @@
     <w:p>
       <w:pPr>
         <w:spacing w:after="0"/>
-      </w:pPr>
-      <w:r>
-        <w:t>Your response replaces this</w:t>
+        <w:rPr>
+          <w:bdr w:val="none" w:sz="0" w:space="0" w:color="auto" w:frame="1"/>
+          <w:shd w:val="clear" w:color="auto" w:fill="FFFFFF"/>
+        </w:rPr>
+      </w:pPr>
+      <w:r>
+        <w:rPr>
+          <w:noProof/>
+          <w:bdr w:val="none" w:sz="0" w:space="0" w:color="auto" w:frame="1"/>
+          <w:shd w:val="clear" w:color="auto" w:fill="FFFFFF"/>
+        </w:rPr>
+        <w:drawing>
+          <wp:inline distT="0" distB="0" distL="0" distR="0" wp14:anchorId="0CE75555" wp14:editId="644763F1">
+            <wp:extent cx="3372321" cy="4229690"/>
+            <wp:effectExtent l="0" t="0" r="0" b="0"/>
+            <wp:docPr id="41" name="Picture 41" descr="Text&#10;&#10;Description automatically generated"/>
+            <wp:cNvGraphicFramePr>
+              <a:graphicFrameLocks xmlns:a="http://schemas.openxmlformats.org/drawingml/2006/main" noChangeAspect="1"/>
+            </wp:cNvGraphicFramePr>
+            <a:graphic xmlns:a="http://schemas.openxmlformats.org/drawingml/2006/main">
+              <a:graphicData uri="http://schemas.openxmlformats.org/drawingml/2006/picture">
+                <pic:pic xmlns:pic="http://schemas.openxmlformats.org/drawingml/2006/picture">
+                  <pic:nvPicPr>
+                    <pic:cNvPr id="41" name="Picture 41" descr="Text&#10;&#10;Description automatically generated"/>
+                    <pic:cNvPicPr/>
+                  </pic:nvPicPr>
+                  <pic:blipFill>
+                    <a:blip r:embed="rId61">
+                      <a:extLst>
+                        <a:ext uri="{28A0092B-C50C-407E-A947-70E740481C1C}">
+                          <a14:useLocalDpi xmlns:a14="http://schemas.microsoft.com/office/drawing/2010/main" val="0"/>
+                        </a:ext>
+                      </a:extLst>
+                    </a:blip>
+                    <a:stretch>
+                      <a:fillRect/>
+                    </a:stretch>
+                  </pic:blipFill>
+                  <pic:spPr>
+                    <a:xfrm>
+                      <a:off x="0" y="0"/>
+                      <a:ext cx="3372321" cy="4229690"/>
+                    </a:xfrm>
+                    <a:prstGeom prst="rect">
+                      <a:avLst/>
+                    </a:prstGeom>
+                  </pic:spPr>
+                </pic:pic>
+              </a:graphicData>
+            </a:graphic>
+          </wp:inline>
+        </w:drawing>
       </w:r>
     </w:p>
     <w:p>
@@ -12059,6 +13298,60 @@
     </w:p>
     <w:p>
       <w:pPr>
+        <w:pStyle w:val="Heading1"/>
+      </w:pPr>
+      <w:r>
+        <w:rPr>
+          <w:bdr w:val="none" w:sz="0" w:space="0" w:color="auto" w:frame="1"/>
+          <w:shd w:val="clear" w:color="auto" w:fill="FFFFFF"/>
+        </w:rPr>
+        <w:lastRenderedPageBreak/>
+        <w:t>6</w:t>
+      </w:r>
+      <w:r>
+        <w:rPr>
+          <w:bdr w:val="none" w:sz="0" w:space="0" w:color="auto" w:frame="1"/>
+          <w:shd w:val="clear" w:color="auto" w:fill="FFFFFF"/>
+        </w:rPr>
+        <w:t>.5 DESIGN</w:t>
+      </w:r>
+      <w:r>
+        <w:t xml:space="preserve"> </w:t>
+      </w:r>
+    </w:p>
+    <w:p>
+      <w:pPr>
+        <w:rPr>
+          <w:i/>
+          <w:color w:val="0070C0"/>
+        </w:rPr>
+      </w:pPr>
+      <w:r>
+        <w:rPr>
+          <w:i/>
+          <w:color w:val="0070C0"/>
+        </w:rPr>
+        <w:t>Evaluation criterion (</w:t>
+      </w:r>
+      <w:proofErr w:type="spellStart"/>
+      <w:r>
+        <w:rPr>
+          <w:i/>
+          <w:color w:val="0070C0"/>
+        </w:rPr>
+        <w:t>i</w:t>
+      </w:r>
+      <w:proofErr w:type="spellEnd"/>
+      <w:r>
+        <w:rPr>
+          <w:i/>
+          <w:color w:val="0070C0"/>
+        </w:rPr>
+        <w:t>) applies</w:t>
+      </w:r>
+    </w:p>
+    <w:p>
+      <w:pPr>
         <w:spacing w:after="0"/>
         <w:rPr>
           <w:bdr w:val="none" w:sz="0" w:space="0" w:color="auto" w:frame="1"/>
@@ -12068,6 +13361,190 @@
     </w:p>
     <w:p>
       <w:pPr>
+        <w:pStyle w:val="Heading3"/>
+      </w:pPr>
+      <w:r>
+        <w:rPr>
+          <w:bdr w:val="none" w:sz="0" w:space="0" w:color="auto" w:frame="1"/>
+          <w:shd w:val="clear" w:color="auto" w:fill="FFFFFF"/>
+        </w:rPr>
+        <w:t>6</w:t>
+      </w:r>
+      <w:r>
+        <w:t xml:space="preserve">.5.1 Class Model, Use Case, and Sequence Diagram  </w:t>
+      </w:r>
+    </w:p>
+    <w:p>
+      <w:pPr>
+        <w:pStyle w:val="Heading2"/>
+      </w:pPr>
+      <w:r>
+        <w:rPr>
+          <w:rFonts w:ascii="Arial Narrow" w:hAnsi="Arial Narrow"/>
+          <w:color w:val="A6A6A6" w:themeColor="background1" w:themeShade="A6"/>
+          <w:sz w:val="20"/>
+          <w:bdr w:val="none" w:sz="0" w:space="0" w:color="auto" w:frame="1"/>
+          <w:shd w:val="clear" w:color="auto" w:fill="FFFFFF"/>
+        </w:rPr>
+        <w:t>Supply a main use case, the class model, and the sequence diagram corresponding to the use case. These should be consistent.</w:t>
+      </w:r>
+      <w:r>
+        <w:rPr>
+          <w:noProof/>
+        </w:rPr>
+        <w:t xml:space="preserve"> </w:t>
+      </w:r>
+      <w:r>
+        <w:rPr>
+          <w:rFonts w:ascii="Arial Narrow" w:hAnsi="Arial Narrow"/>
+          <w:color w:val="A6A6A6" w:themeColor="background1" w:themeShade="A6"/>
+          <w:sz w:val="20"/>
+          <w:bdr w:val="none" w:sz="0" w:space="0" w:color="auto" w:frame="1"/>
+          <w:shd w:val="clear" w:color="auto" w:fill="FFFFFF"/>
+        </w:rPr>
+        <w:t xml:space="preserve">Indicate </w:t>
+      </w:r>
+      <w:r>
+        <w:rPr>
+          <w:rFonts w:ascii="Arial Narrow" w:hAnsi="Arial Narrow"/>
+          <w:color w:val="A6A6A6" w:themeColor="background1" w:themeShade="A6"/>
+          <w:sz w:val="20"/>
+          <w:szCs w:val="20"/>
+          <w:bdr w:val="none" w:sz="0" w:space="0" w:color="auto" w:frame="1"/>
+          <w:shd w:val="clear" w:color="auto" w:fill="FFFFFF"/>
+        </w:rPr>
+        <w:t xml:space="preserve">in </w:t>
+      </w:r>
+      <w:r>
+        <w:rPr>
+          <w:rFonts w:ascii="Arial Narrow" w:hAnsi="Arial Narrow"/>
+          <w:color w:val="A6A6A6" w:themeColor="background1" w:themeShade="A6"/>
+          <w:sz w:val="20"/>
+          <w:szCs w:val="20"/>
+          <w:bdr w:val="none" w:sz="0" w:space="0" w:color="auto" w:frame="1"/>
+          <w:shd w:val="clear" w:color="auto" w:fill="FFFFFF"/>
+        </w:rPr>
+        <w:t xml:space="preserve">red </w:t>
+      </w:r>
+      <w:r>
+        <w:rPr>
+          <w:rFonts w:ascii="Arial Narrow" w:hAnsi="Arial Narrow"/>
+          <w:color w:val="A6A6A6" w:themeColor="background1" w:themeShade="A6"/>
+          <w:sz w:val="20"/>
+          <w:bdr w:val="none" w:sz="0" w:space="0" w:color="auto" w:frame="1"/>
+          <w:shd w:val="clear" w:color="auto" w:fill="FFFFFF"/>
+        </w:rPr>
+        <w:t xml:space="preserve">where you </w:t>
+      </w:r>
+      <w:r>
+        <w:rPr>
+          <w:rFonts w:ascii="Arial Narrow" w:hAnsi="Arial Narrow"/>
+          <w:color w:val="A6A6A6" w:themeColor="background1" w:themeShade="A6"/>
+          <w:sz w:val="20"/>
+          <w:szCs w:val="20"/>
+          <w:bdr w:val="none" w:sz="0" w:space="0" w:color="auto" w:frame="1"/>
+          <w:shd w:val="clear" w:color="auto" w:fill="FFFFFF"/>
+        </w:rPr>
+        <w:t xml:space="preserve">applied </w:t>
+      </w:r>
+      <w:r>
+        <w:rPr>
+          <w:rFonts w:ascii="Arial Narrow" w:hAnsi="Arial Narrow"/>
+          <w:color w:val="A6A6A6" w:themeColor="background1" w:themeShade="A6"/>
+          <w:sz w:val="20"/>
+          <w:szCs w:val="20"/>
+          <w:bdr w:val="none" w:sz="0" w:space="0" w:color="auto" w:frame="1"/>
+          <w:shd w:val="clear" w:color="auto" w:fill="FFFFFF"/>
+        </w:rPr>
+        <w:t>the features listed below</w:t>
+      </w:r>
+      <w:r>
+        <w:rPr>
+          <w:rFonts w:ascii="Arial Narrow" w:hAnsi="Arial Narrow"/>
+          <w:color w:val="A6A6A6" w:themeColor="background1" w:themeShade="A6"/>
+          <w:sz w:val="20"/>
+          <w:szCs w:val="20"/>
+          <w:bdr w:val="none" w:sz="0" w:space="0" w:color="auto" w:frame="1"/>
+          <w:shd w:val="clear" w:color="auto" w:fill="FFFFFF"/>
+        </w:rPr>
+        <w:t xml:space="preserve">. </w:t>
+      </w:r>
+      <w:r>
+        <w:rPr>
+          <w:rFonts w:ascii="Arial Narrow" w:hAnsi="Arial Narrow"/>
+          <w:color w:val="A6A6A6" w:themeColor="background1" w:themeShade="A6"/>
+          <w:sz w:val="20"/>
+          <w:szCs w:val="20"/>
+        </w:rPr>
+        <w:t xml:space="preserve"> </w:t>
+      </w:r>
+    </w:p>
+    <w:p>
+      <w:pPr>
+        <w:rPr>
+          <w:rFonts w:ascii="Arial Narrow" w:hAnsi="Arial Narrow" w:cs="Tahoma"/>
+          <w:color w:val="A6A6A6" w:themeColor="background1" w:themeShade="A6"/>
+          <w:sz w:val="20"/>
+          <w:szCs w:val="24"/>
+          <w:bdr w:val="none" w:sz="0" w:space="0" w:color="auto" w:frame="1"/>
+          <w:shd w:val="clear" w:color="auto" w:fill="FFFFFF"/>
+        </w:rPr>
+      </w:pPr>
+      <w:r>
+        <w:rPr>
+          <w:rFonts w:ascii="Arial Narrow" w:hAnsi="Arial Narrow" w:cs="Tahoma"/>
+          <w:noProof/>
+          <w:color w:val="A6A6A6" w:themeColor="background1" w:themeShade="A6"/>
+          <w:sz w:val="20"/>
+          <w:szCs w:val="24"/>
+          <w:bdr w:val="none" w:sz="0" w:space="0" w:color="auto" w:frame="1"/>
+          <w:shd w:val="clear" w:color="auto" w:fill="FFFFFF"/>
+        </w:rPr>
+        <w:drawing>
+          <wp:inline distT="0" distB="0" distL="0" distR="0" wp14:anchorId="3457A6E0" wp14:editId="49688909">
+            <wp:extent cx="5943600" cy="3439160"/>
+            <wp:effectExtent l="0" t="0" r="0" b="8890"/>
+            <wp:docPr id="42" name="Picture 42" descr="Diagram&#10;&#10;Description automatically generated"/>
+            <wp:cNvGraphicFramePr>
+              <a:graphicFrameLocks xmlns:a="http://schemas.openxmlformats.org/drawingml/2006/main" noChangeAspect="1"/>
+            </wp:cNvGraphicFramePr>
+            <a:graphic xmlns:a="http://schemas.openxmlformats.org/drawingml/2006/main">
+              <a:graphicData uri="http://schemas.openxmlformats.org/drawingml/2006/picture">
+                <pic:pic xmlns:pic="http://schemas.openxmlformats.org/drawingml/2006/picture">
+                  <pic:nvPicPr>
+                    <pic:cNvPr id="42" name="Picture 42" descr="Diagram&#10;&#10;Description automatically generated"/>
+                    <pic:cNvPicPr/>
+                  </pic:nvPicPr>
+                  <pic:blipFill>
+                    <a:blip r:embed="rId62" cstate="print">
+                      <a:extLst>
+                        <a:ext uri="{28A0092B-C50C-407E-A947-70E740481C1C}">
+                          <a14:useLocalDpi xmlns:a14="http://schemas.microsoft.com/office/drawing/2010/main" val="0"/>
+                        </a:ext>
+                      </a:extLst>
+                    </a:blip>
+                    <a:stretch>
+                      <a:fillRect/>
+                    </a:stretch>
+                  </pic:blipFill>
+                  <pic:spPr>
+                    <a:xfrm>
+                      <a:off x="0" y="0"/>
+                      <a:ext cx="5943600" cy="3439160"/>
+                    </a:xfrm>
+                    <a:prstGeom prst="rect">
+                      <a:avLst/>
+                    </a:prstGeom>
+                  </pic:spPr>
+                </pic:pic>
+              </a:graphicData>
+            </a:graphic>
+          </wp:inline>
+        </w:drawing>
+      </w:r>
+    </w:p>
+    <w:p>
+      <w:pPr>
         <w:pStyle w:val="Heading1"/>
       </w:pPr>
       <w:r>
@@ -12075,6 +13552,13 @@
           <w:bdr w:val="none" w:sz="0" w:space="0" w:color="auto" w:frame="1"/>
           <w:shd w:val="clear" w:color="auto" w:fill="FFFFFF"/>
         </w:rPr>
+        <w:t>6.</w:t>
+      </w:r>
+      <w:r>
+        <w:rPr>
+          <w:bdr w:val="none" w:sz="0" w:space="0" w:color="auto" w:frame="1"/>
+          <w:shd w:val="clear" w:color="auto" w:fill="FFFFFF"/>
+        </w:rPr>
         <w:t>6</w:t>
       </w:r>
       <w:r>
@@ -12082,11 +13566,18 @@
           <w:bdr w:val="none" w:sz="0" w:space="0" w:color="auto" w:frame="1"/>
           <w:shd w:val="clear" w:color="auto" w:fill="FFFFFF"/>
         </w:rPr>
-        <w:t>.5 DESIGN</w:t>
-      </w:r>
-      <w:r>
         <w:t xml:space="preserve"> </w:t>
       </w:r>
+      <w:r>
+        <w:rPr>
+          <w:bdr w:val="none" w:sz="0" w:space="0" w:color="auto" w:frame="1"/>
+          <w:shd w:val="clear" w:color="auto" w:fill="FFFFFF"/>
+        </w:rPr>
+        <w:t>CODE SNIPPETS</w:t>
+      </w:r>
+      <w:r>
+        <w:t xml:space="preserve"> </w:t>
+      </w:r>
     </w:p>
     <w:p>
       <w:pPr>
@@ -12100,17 +13591,22 @@
           <w:i/>
           <w:color w:val="0070C0"/>
         </w:rPr>
-        <w:t>Evaluation criterion (i) applies</w:t>
-      </w:r>
-    </w:p>
-    <w:p>
-      <w:pPr>
-        <w:spacing w:after="0"/>
-        <w:rPr>
-          <w:bdr w:val="none" w:sz="0" w:space="0" w:color="auto" w:frame="1"/>
-          <w:shd w:val="clear" w:color="auto" w:fill="FFFFFF"/>
-        </w:rPr>
-      </w:pPr>
+        <w:t>Evaluation criterion (</w:t>
+      </w:r>
+      <w:r>
+        <w:rPr>
+          <w:i/>
+          <w:color w:val="0070C0"/>
+        </w:rPr>
+        <w:t>ii</w:t>
+      </w:r>
+      <w:r>
+        <w:rPr>
+          <w:i/>
+          <w:color w:val="0070C0"/>
+        </w:rPr>
+        <w:t>i) applies</w:t>
+      </w:r>
     </w:p>
     <w:p>
       <w:pPr>
@@ -12124,300 +13620,144 @@
         <w:t>6</w:t>
       </w:r>
       <w:r>
-        <w:t xml:space="preserve">.5.1 Class Model, Use Case, and Sequence Diagram  </w:t>
-      </w:r>
-    </w:p>
-    <w:p>
-      <w:pPr>
-        <w:pStyle w:val="Heading2"/>
-      </w:pPr>
-      <w:r>
-        <w:rPr>
-          <w:rFonts w:ascii="Arial Narrow" w:hAnsi="Arial Narrow"/>
-          <w:color w:val="A6A6A6" w:themeColor="background1" w:themeShade="A6"/>
-          <w:sz w:val="20"/>
-          <w:bdr w:val="none" w:sz="0" w:space="0" w:color="auto" w:frame="1"/>
-          <w:shd w:val="clear" w:color="auto" w:fill="FFFFFF"/>
-        </w:rPr>
-        <w:t>Supply a main use case, the class model, and the sequence diagram corresponding to the use case. These should be consistent.</w:t>
-      </w:r>
-      <w:r>
-        <w:rPr>
+        <w:t>.</w:t>
+      </w:r>
+      <w:r>
+        <w:t>6</w:t>
+      </w:r>
+      <w:r>
+        <w:t>.</w:t>
+      </w:r>
+      <w:r>
+        <w:t>1</w:t>
+      </w:r>
+      <w:r>
+        <w:t xml:space="preserve"> Code </w:t>
+      </w:r>
+      <w:r>
+        <w:t>of any kind</w:t>
+      </w:r>
+      <w:r>
+        <w:t xml:space="preserve"> </w:t>
+      </w:r>
+      <w:r>
+        <w:t xml:space="preserve">showing </w:t>
+      </w:r>
+      <w:r>
+        <w:t>table creation</w:t>
+      </w:r>
+    </w:p>
+    <w:p>
+      <w:pPr>
+        <w:rPr>
+          <w:rFonts w:ascii="Arial Narrow" w:hAnsi="Arial Narrow"/>
+          <w:color w:val="A6A6A6" w:themeColor="background1" w:themeShade="A6"/>
+          <w:sz w:val="20"/>
+          <w:bdr w:val="none" w:sz="0" w:space="0" w:color="auto" w:frame="1"/>
+          <w:shd w:val="clear" w:color="auto" w:fill="FFFFFF"/>
+        </w:rPr>
+      </w:pPr>
+      <w:r>
+        <w:rPr>
+          <w:rFonts w:ascii="Arial Narrow" w:hAnsi="Arial Narrow"/>
+          <w:color w:val="A6A6A6" w:themeColor="background1" w:themeShade="A6"/>
+          <w:sz w:val="20"/>
+          <w:bdr w:val="none" w:sz="0" w:space="0" w:color="auto" w:frame="1"/>
+          <w:shd w:val="clear" w:color="auto" w:fill="FFFFFF"/>
+        </w:rPr>
+        <w:t xml:space="preserve"> </w:t>
+      </w:r>
+      <w:r>
+        <w:rPr>
+          <w:rFonts w:ascii="Arial Narrow" w:hAnsi="Arial Narrow"/>
+          <w:color w:val="A6A6A6" w:themeColor="background1" w:themeShade="A6"/>
+          <w:sz w:val="20"/>
+          <w:bdr w:val="none" w:sz="0" w:space="0" w:color="auto" w:frame="1"/>
+          <w:shd w:val="clear" w:color="auto" w:fill="FFFFFF"/>
+        </w:rPr>
+        <w:t>.</w:t>
+      </w:r>
+      <w:r>
+        <w:rPr>
+          <w:rFonts w:ascii="Arial Narrow" w:hAnsi="Arial Narrow" w:cs="Tahoma"/>
           <w:noProof/>
-        </w:rPr>
+          <w:color w:val="A6A6A6" w:themeColor="background1" w:themeShade="A6"/>
+          <w:sz w:val="20"/>
+          <w:szCs w:val="24"/>
+          <w:bdr w:val="none" w:sz="0" w:space="0" w:color="auto" w:frame="1"/>
+          <w:shd w:val="clear" w:color="auto" w:fill="FFFFFF"/>
+        </w:rPr>
+        <w:drawing>
+          <wp:inline distT="0" distB="0" distL="0" distR="0" wp14:anchorId="6C7CDB0F" wp14:editId="150AE498">
+            <wp:extent cx="3448531" cy="1695687"/>
+            <wp:effectExtent l="0" t="0" r="0" b="0"/>
+            <wp:docPr id="44" name="Picture 44" descr="Graphical user interface, text&#10;&#10;Description automatically generated"/>
+            <wp:cNvGraphicFramePr>
+              <a:graphicFrameLocks xmlns:a="http://schemas.openxmlformats.org/drawingml/2006/main" noChangeAspect="1"/>
+            </wp:cNvGraphicFramePr>
+            <a:graphic xmlns:a="http://schemas.openxmlformats.org/drawingml/2006/main">
+              <a:graphicData uri="http://schemas.openxmlformats.org/drawingml/2006/picture">
+                <pic:pic xmlns:pic="http://schemas.openxmlformats.org/drawingml/2006/picture">
+                  <pic:nvPicPr>
+                    <pic:cNvPr id="44" name="Picture 44" descr="Graphical user interface, text&#10;&#10;Description automatically generated"/>
+                    <pic:cNvPicPr/>
+                  </pic:nvPicPr>
+                  <pic:blipFill>
+                    <a:blip r:embed="rId63">
+                      <a:extLst>
+                        <a:ext uri="{28A0092B-C50C-407E-A947-70E740481C1C}">
+                          <a14:useLocalDpi xmlns:a14="http://schemas.microsoft.com/office/drawing/2010/main" val="0"/>
+                        </a:ext>
+                      </a:extLst>
+                    </a:blip>
+                    <a:stretch>
+                      <a:fillRect/>
+                    </a:stretch>
+                  </pic:blipFill>
+                  <pic:spPr>
+                    <a:xfrm>
+                      <a:off x="0" y="0"/>
+                      <a:ext cx="3448531" cy="1695687"/>
+                    </a:xfrm>
+                    <a:prstGeom prst="rect">
+                      <a:avLst/>
+                    </a:prstGeom>
+                  </pic:spPr>
+                </pic:pic>
+              </a:graphicData>
+            </a:graphic>
+          </wp:inline>
+        </w:drawing>
+      </w:r>
+    </w:p>
+    <w:p>
+      <w:pPr>
+        <w:pStyle w:val="Heading3"/>
+      </w:pPr>
+      <w:r>
+        <w:rPr>
+          <w:bdr w:val="none" w:sz="0" w:space="0" w:color="auto" w:frame="1"/>
+          <w:shd w:val="clear" w:color="auto" w:fill="FFFFFF"/>
+        </w:rPr>
+        <w:lastRenderedPageBreak/>
+        <w:t>6</w:t>
+      </w:r>
+      <w:r>
+        <w:t>.</w:t>
+      </w:r>
+      <w:r>
+        <w:t>6</w:t>
+      </w:r>
+      <w:r>
+        <w:t>.</w:t>
+      </w:r>
+      <w:r>
+        <w:t>2</w:t>
+      </w:r>
+      <w:r>
         <w:t xml:space="preserve"> </w:t>
       </w:r>
       <w:r>
-        <w:rPr>
-          <w:rFonts w:ascii="Arial Narrow" w:hAnsi="Arial Narrow"/>
-          <w:color w:val="A6A6A6" w:themeColor="background1" w:themeShade="A6"/>
-          <w:sz w:val="20"/>
-          <w:bdr w:val="none" w:sz="0" w:space="0" w:color="auto" w:frame="1"/>
-          <w:shd w:val="clear" w:color="auto" w:fill="FFFFFF"/>
-        </w:rPr>
-        <w:t xml:space="preserve">Indicate </w:t>
-      </w:r>
-      <w:r>
-        <w:rPr>
-          <w:rFonts w:ascii="Arial Narrow" w:hAnsi="Arial Narrow"/>
-          <w:color w:val="A6A6A6" w:themeColor="background1" w:themeShade="A6"/>
-          <w:sz w:val="20"/>
-          <w:szCs w:val="20"/>
-          <w:bdr w:val="none" w:sz="0" w:space="0" w:color="auto" w:frame="1"/>
-          <w:shd w:val="clear" w:color="auto" w:fill="FFFFFF"/>
-        </w:rPr>
-        <w:t xml:space="preserve">in </w:t>
-      </w:r>
-      <w:r>
-        <w:rPr>
-          <w:rFonts w:ascii="Arial Narrow" w:hAnsi="Arial Narrow"/>
-          <w:color w:val="A6A6A6" w:themeColor="background1" w:themeShade="A6"/>
-          <w:sz w:val="20"/>
-          <w:szCs w:val="20"/>
-          <w:bdr w:val="none" w:sz="0" w:space="0" w:color="auto" w:frame="1"/>
-          <w:shd w:val="clear" w:color="auto" w:fill="FFFFFF"/>
-        </w:rPr>
-        <w:t xml:space="preserve">red </w:t>
-      </w:r>
-      <w:r>
-        <w:rPr>
-          <w:rFonts w:ascii="Arial Narrow" w:hAnsi="Arial Narrow"/>
-          <w:color w:val="A6A6A6" w:themeColor="background1" w:themeShade="A6"/>
-          <w:sz w:val="20"/>
-          <w:bdr w:val="none" w:sz="0" w:space="0" w:color="auto" w:frame="1"/>
-          <w:shd w:val="clear" w:color="auto" w:fill="FFFFFF"/>
-        </w:rPr>
-        <w:t xml:space="preserve">where you </w:t>
-      </w:r>
-      <w:r>
-        <w:rPr>
-          <w:rFonts w:ascii="Arial Narrow" w:hAnsi="Arial Narrow"/>
-          <w:color w:val="A6A6A6" w:themeColor="background1" w:themeShade="A6"/>
-          <w:sz w:val="20"/>
-          <w:szCs w:val="20"/>
-          <w:bdr w:val="none" w:sz="0" w:space="0" w:color="auto" w:frame="1"/>
-          <w:shd w:val="clear" w:color="auto" w:fill="FFFFFF"/>
-        </w:rPr>
-        <w:t xml:space="preserve">applied </w:t>
-      </w:r>
-      <w:r>
-        <w:rPr>
-          <w:rFonts w:ascii="Arial Narrow" w:hAnsi="Arial Narrow"/>
-          <w:color w:val="A6A6A6" w:themeColor="background1" w:themeShade="A6"/>
-          <w:sz w:val="20"/>
-          <w:szCs w:val="20"/>
-          <w:bdr w:val="none" w:sz="0" w:space="0" w:color="auto" w:frame="1"/>
-          <w:shd w:val="clear" w:color="auto" w:fill="FFFFFF"/>
-        </w:rPr>
-        <w:t>the features listed below</w:t>
-      </w:r>
-      <w:r>
-        <w:rPr>
-          <w:rFonts w:ascii="Arial Narrow" w:hAnsi="Arial Narrow"/>
-          <w:color w:val="A6A6A6" w:themeColor="background1" w:themeShade="A6"/>
-          <w:sz w:val="20"/>
-          <w:szCs w:val="20"/>
-          <w:bdr w:val="none" w:sz="0" w:space="0" w:color="auto" w:frame="1"/>
-          <w:shd w:val="clear" w:color="auto" w:fill="FFFFFF"/>
-        </w:rPr>
-        <w:t xml:space="preserve">. </w:t>
-      </w:r>
-      <w:r>
-        <w:rPr>
-          <w:rFonts w:ascii="Arial Narrow" w:hAnsi="Arial Narrow"/>
-          <w:color w:val="A6A6A6" w:themeColor="background1" w:themeShade="A6"/>
-          <w:sz w:val="20"/>
-          <w:szCs w:val="20"/>
-        </w:rPr>
-        <w:t xml:space="preserve"> </w:t>
-      </w:r>
-    </w:p>
-    <w:p>
-      <w:pPr>
-        <w:spacing w:after="0"/>
-      </w:pPr>
-      <w:r>
-        <w:t>Your response replaces this</w:t>
-      </w:r>
-    </w:p>
-    <w:p>
-      <w:pPr>
-        <w:rPr>
-          <w:rFonts w:ascii="Arial Narrow" w:hAnsi="Arial Narrow" w:cs="Tahoma"/>
-          <w:color w:val="A6A6A6" w:themeColor="background1" w:themeShade="A6"/>
-          <w:sz w:val="20"/>
-          <w:szCs w:val="24"/>
-          <w:bdr w:val="none" w:sz="0" w:space="0" w:color="auto" w:frame="1"/>
-          <w:shd w:val="clear" w:color="auto" w:fill="FFFFFF"/>
-        </w:rPr>
-      </w:pPr>
-    </w:p>
-    <w:p>
-      <w:pPr>
-        <w:pStyle w:val="Heading1"/>
-      </w:pPr>
-      <w:r>
-        <w:rPr>
-          <w:bdr w:val="none" w:sz="0" w:space="0" w:color="auto" w:frame="1"/>
-          <w:shd w:val="clear" w:color="auto" w:fill="FFFFFF"/>
-        </w:rPr>
-        <w:t>6.</w:t>
-      </w:r>
-      <w:r>
-        <w:rPr>
-          <w:bdr w:val="none" w:sz="0" w:space="0" w:color="auto" w:frame="1"/>
-          <w:shd w:val="clear" w:color="auto" w:fill="FFFFFF"/>
-        </w:rPr>
-        <w:t>6</w:t>
-      </w:r>
-      <w:r>
-        <w:rPr>
-          <w:bdr w:val="none" w:sz="0" w:space="0" w:color="auto" w:frame="1"/>
-          <w:shd w:val="clear" w:color="auto" w:fill="FFFFFF"/>
-        </w:rPr>
-        <w:t xml:space="preserve"> </w:t>
-      </w:r>
-      <w:r>
-        <w:rPr>
-          <w:bdr w:val="none" w:sz="0" w:space="0" w:color="auto" w:frame="1"/>
-          <w:shd w:val="clear" w:color="auto" w:fill="FFFFFF"/>
-        </w:rPr>
-        <w:t>CODE SNIPPETS</w:t>
-      </w:r>
-      <w:r>
-        <w:t xml:space="preserve"> </w:t>
-      </w:r>
-    </w:p>
-    <w:p>
-      <w:pPr>
-        <w:rPr>
-          <w:i/>
-          <w:color w:val="0070C0"/>
-        </w:rPr>
-      </w:pPr>
-      <w:r>
-        <w:rPr>
-          <w:i/>
-          <w:color w:val="0070C0"/>
-        </w:rPr>
-        <w:t>Evaluation criterion (</w:t>
-      </w:r>
-      <w:r>
-        <w:rPr>
-          <w:i/>
-          <w:color w:val="0070C0"/>
-        </w:rPr>
-        <w:t>ii</w:t>
-      </w:r>
-      <w:r>
-        <w:rPr>
-          <w:i/>
-          <w:color w:val="0070C0"/>
-        </w:rPr>
-        <w:t>i) applies</w:t>
-      </w:r>
-    </w:p>
-    <w:p>
-      <w:pPr>
-        <w:pStyle w:val="Heading3"/>
-      </w:pPr>
-      <w:r>
-        <w:rPr>
-          <w:bdr w:val="none" w:sz="0" w:space="0" w:color="auto" w:frame="1"/>
-          <w:shd w:val="clear" w:color="auto" w:fill="FFFFFF"/>
-        </w:rPr>
-        <w:t>6</w:t>
-      </w:r>
-      <w:r>
-        <w:t>.</w:t>
-      </w:r>
-      <w:r>
-        <w:t>6</w:t>
-      </w:r>
-      <w:r>
-        <w:t>.</w:t>
-      </w:r>
-      <w:r>
-        <w:t>1</w:t>
-      </w:r>
-      <w:r>
-        <w:t xml:space="preserve"> Code </w:t>
-      </w:r>
-      <w:r>
-        <w:t>of any kind</w:t>
-      </w:r>
-      <w:r>
-        <w:t xml:space="preserve"> </w:t>
-      </w:r>
-      <w:r>
-        <w:t xml:space="preserve">showing </w:t>
-      </w:r>
-      <w:r>
-        <w:t>table creation</w:t>
-      </w:r>
-    </w:p>
-    <w:p>
-      <w:pPr>
-        <w:rPr>
-          <w:rFonts w:ascii="Arial Narrow" w:hAnsi="Arial Narrow" w:cs="Tahoma"/>
-          <w:color w:val="A6A6A6" w:themeColor="background1" w:themeShade="A6"/>
-          <w:sz w:val="20"/>
-          <w:szCs w:val="24"/>
-          <w:bdr w:val="none" w:sz="0" w:space="0" w:color="auto" w:frame="1"/>
-          <w:shd w:val="clear" w:color="auto" w:fill="FFFFFF"/>
-        </w:rPr>
-      </w:pPr>
-      <w:r>
-        <w:rPr>
-          <w:rFonts w:ascii="Arial Narrow" w:hAnsi="Arial Narrow"/>
-          <w:color w:val="A6A6A6" w:themeColor="background1" w:themeShade="A6"/>
-          <w:sz w:val="20"/>
-          <w:bdr w:val="none" w:sz="0" w:space="0" w:color="auto" w:frame="1"/>
-          <w:shd w:val="clear" w:color="auto" w:fill="FFFFFF"/>
-        </w:rPr>
-        <w:t xml:space="preserve"> </w:t>
-      </w:r>
-      <w:r>
-        <w:rPr>
-          <w:rFonts w:ascii="Arial Narrow" w:hAnsi="Arial Narrow"/>
-          <w:color w:val="A6A6A6" w:themeColor="background1" w:themeShade="A6"/>
-          <w:sz w:val="20"/>
-          <w:bdr w:val="none" w:sz="0" w:space="0" w:color="auto" w:frame="1"/>
-          <w:shd w:val="clear" w:color="auto" w:fill="FFFFFF"/>
-        </w:rPr>
-        <w:t>.</w:t>
-      </w:r>
-      <w:r>
-        <w:t>Your response replaces this</w:t>
-      </w:r>
-    </w:p>
-    <w:p>
-      <w:pPr>
-        <w:pStyle w:val="Heading3"/>
-      </w:pPr>
-      <w:r>
-        <w:rPr>
-          <w:bdr w:val="none" w:sz="0" w:space="0" w:color="auto" w:frame="1"/>
-          <w:shd w:val="clear" w:color="auto" w:fill="FFFFFF"/>
-        </w:rPr>
-        <w:t>6</w:t>
-      </w:r>
-      <w:r>
-        <w:t>.</w:t>
-      </w:r>
-      <w:r>
-        <w:t>6</w:t>
-      </w:r>
-      <w:r>
-        <w:t>.</w:t>
-      </w:r>
-      <w:r>
-        <w:t>2</w:t>
-      </w:r>
-      <w:r>
-        <w:t xml:space="preserve"> </w:t>
-      </w:r>
-      <w:r>
         <w:t>Java c</w:t>
       </w:r>
       <w:r>
@@ -12442,7 +13782,54 @@
         <w:t xml:space="preserve"> .</w:t>
       </w:r>
       <w:r>
-        <w:t>Your response replaces this</w:t>
+        <w:rPr>
+          <w:rFonts w:ascii="Consolas" w:hAnsi="Consolas" w:cs="Consolas"/>
+          <w:noProof/>
+          <w:color w:val="000000"/>
+          <w:sz w:val="20"/>
+          <w:szCs w:val="20"/>
+        </w:rPr>
+        <w:drawing>
+          <wp:inline distT="0" distB="0" distL="0" distR="0" wp14:anchorId="5C165902" wp14:editId="6588A678">
+            <wp:extent cx="5943600" cy="1119505"/>
+            <wp:effectExtent l="0" t="0" r="0" b="4445"/>
+            <wp:docPr id="45" name="Picture 45" descr="Text&#10;&#10;Description automatically generated"/>
+            <wp:cNvGraphicFramePr>
+              <a:graphicFrameLocks xmlns:a="http://schemas.openxmlformats.org/drawingml/2006/main" noChangeAspect="1"/>
+            </wp:cNvGraphicFramePr>
+            <a:graphic xmlns:a="http://schemas.openxmlformats.org/drawingml/2006/main">
+              <a:graphicData uri="http://schemas.openxmlformats.org/drawingml/2006/picture">
+                <pic:pic xmlns:pic="http://schemas.openxmlformats.org/drawingml/2006/picture">
+                  <pic:nvPicPr>
+                    <pic:cNvPr id="45" name="Picture 45" descr="Text&#10;&#10;Description automatically generated"/>
+                    <pic:cNvPicPr/>
+                  </pic:nvPicPr>
+                  <pic:blipFill>
+                    <a:blip r:embed="rId64">
+                      <a:extLst>
+                        <a:ext uri="{28A0092B-C50C-407E-A947-70E740481C1C}">
+                          <a14:useLocalDpi xmlns:a14="http://schemas.microsoft.com/office/drawing/2010/main" val="0"/>
+                        </a:ext>
+                      </a:extLst>
+                    </a:blip>
+                    <a:stretch>
+                      <a:fillRect/>
+                    </a:stretch>
+                  </pic:blipFill>
+                  <pic:spPr>
+                    <a:xfrm>
+                      <a:off x="0" y="0"/>
+                      <a:ext cx="5943600" cy="1119505"/>
+                    </a:xfrm>
+                    <a:prstGeom prst="rect">
+                      <a:avLst/>
+                    </a:prstGeom>
+                  </pic:spPr>
+                </pic:pic>
+              </a:graphicData>
+            </a:graphic>
+          </wp:inline>
+        </w:drawing>
       </w:r>
       <w:r>
         <w:rPr>
@@ -12504,9 +13891,10 @@
     </w:p>
     <w:p>
       <w:r>
-        <w:t>Your response replaces this</w:t>
-      </w:r>
-    </w:p>
+        <w:t>Here, I am allowing the administrator of the program to display all of the usernames with their hashed passwords.</w:t>
+      </w:r>
+    </w:p>
+    <w:p/>
     <w:p>
       <w:pPr>
         <w:pStyle w:val="Heading3"/>
@@ -12516,7 +13904,6 @@
           <w:bdr w:val="none" w:sz="0" w:space="0" w:color="auto" w:frame="1"/>
           <w:shd w:val="clear" w:color="auto" w:fill="FFFFFF"/>
         </w:rPr>
-        <w:lastRenderedPageBreak/>
         <w:t>6</w:t>
       </w:r>
       <w:r>
@@ -12549,7 +13936,55 @@
     </w:p>
     <w:p>
       <w:r>
-        <w:t>Your response replaces this</w:t>
+        <w:t>Here, I needed to verify this user existed, then that they provided the proper password.</w:t>
+      </w:r>
+    </w:p>
+    <w:p>
+      <w:r>
+        <w:rPr>
+          <w:noProof/>
+        </w:rPr>
+        <w:drawing>
+          <wp:inline distT="0" distB="0" distL="0" distR="0" wp14:anchorId="1E443005" wp14:editId="2DFD0472">
+            <wp:extent cx="5943600" cy="1970405"/>
+            <wp:effectExtent l="0" t="0" r="0" b="0"/>
+            <wp:docPr id="46" name="Picture 46" descr="Text&#10;&#10;Description automatically generated"/>
+            <wp:cNvGraphicFramePr>
+              <a:graphicFrameLocks xmlns:a="http://schemas.openxmlformats.org/drawingml/2006/main" noChangeAspect="1"/>
+            </wp:cNvGraphicFramePr>
+            <a:graphic xmlns:a="http://schemas.openxmlformats.org/drawingml/2006/main">
+              <a:graphicData uri="http://schemas.openxmlformats.org/drawingml/2006/picture">
+                <pic:pic xmlns:pic="http://schemas.openxmlformats.org/drawingml/2006/picture">
+                  <pic:nvPicPr>
+                    <pic:cNvPr id="46" name="Picture 46" descr="Text&#10;&#10;Description automatically generated"/>
+                    <pic:cNvPicPr/>
+                  </pic:nvPicPr>
+                  <pic:blipFill>
+                    <a:blip r:embed="rId65">
+                      <a:extLst>
+                        <a:ext uri="{28A0092B-C50C-407E-A947-70E740481C1C}">
+                          <a14:useLocalDpi xmlns:a14="http://schemas.microsoft.com/office/drawing/2010/main" val="0"/>
+                        </a:ext>
+                      </a:extLst>
+                    </a:blip>
+                    <a:stretch>
+                      <a:fillRect/>
+                    </a:stretch>
+                  </pic:blipFill>
+                  <pic:spPr>
+                    <a:xfrm>
+                      <a:off x="0" y="0"/>
+                      <a:ext cx="5943600" cy="1970405"/>
+                    </a:xfrm>
+                    <a:prstGeom prst="rect">
+                      <a:avLst/>
+                    </a:prstGeom>
+                  </pic:spPr>
+                </pic:pic>
+              </a:graphicData>
+            </a:graphic>
+          </wp:inline>
+        </w:drawing>
       </w:r>
     </w:p>
     <w:p>
@@ -12730,9 +14165,9 @@
       <w:r>
         <w:object w:dxaOrig="9330" w:dyaOrig="5755" w14:anchorId="3134EC29">
           <v:shape id="_x0000_i1025" type="#_x0000_t75" style="width:469.5pt;height:287.25pt" o:ole="">
-            <v:imagedata r:id="rId61" o:title=""/>
+            <v:imagedata r:id="rId66" o:title=""/>
           </v:shape>
-          <o:OLEObject Type="Embed" ProgID="Excel.Sheet.12" ShapeID="_x0000_i1025" DrawAspect="Content" ObjectID="_1676213002" r:id="rId62"/>
+          <o:OLEObject Type="Embed" ProgID="Excel.Sheet.12" ShapeID="_x0000_i1025" DrawAspect="Content" ObjectID="_1676221445" r:id="rId67"/>
         </w:object>
       </w:r>
     </w:p>

</xml_diff>

<commit_message>
Finished taking all screenshots, explaining purposes in doc
</commit_message>
<xml_diff>
--- a/Spring-1-2021/622/Assignments/6/metcs622_Assignment6.docx
+++ b/Spring-1-2021/622/Assignments/6/metcs622_Assignment6.docx
@@ -472,7 +472,29 @@
           <w:bdr w:val="none" w:sz="0" w:space="0" w:color="auto" w:frame="1"/>
           <w:shd w:val="clear" w:color="auto" w:fill="FFFFFF"/>
         </w:rPr>
-        <w:t>Include a ReadMe file describing where to run the application from, and including necessary execution notes. All JUnit tests will be assumed runnable.</w:t>
+        <w:t xml:space="preserve">Include a ReadMe file describing where to run the application </w:t>
+      </w:r>
+      <w:proofErr w:type="gramStart"/>
+      <w:r>
+        <w:rPr>
+          <w:rFonts w:ascii="Arial Narrow" w:hAnsi="Arial Narrow"/>
+          <w:color w:val="A6A6A6" w:themeColor="background1" w:themeShade="A6"/>
+          <w:sz w:val="20"/>
+          <w:bdr w:val="none" w:sz="0" w:space="0" w:color="auto" w:frame="1"/>
+          <w:shd w:val="clear" w:color="auto" w:fill="FFFFFF"/>
+        </w:rPr>
+        <w:t>from, and</w:t>
+      </w:r>
+      <w:proofErr w:type="gramEnd"/>
+      <w:r>
+        <w:rPr>
+          <w:rFonts w:ascii="Arial Narrow" w:hAnsi="Arial Narrow"/>
+          <w:color w:val="A6A6A6" w:themeColor="background1" w:themeShade="A6"/>
+          <w:sz w:val="20"/>
+          <w:bdr w:val="none" w:sz="0" w:space="0" w:color="auto" w:frame="1"/>
+          <w:shd w:val="clear" w:color="auto" w:fill="FFFFFF"/>
+        </w:rPr>
+        <w:t xml:space="preserve"> including necessary execution notes. All JUnit tests will be assumed runnable.</w:t>
       </w:r>
     </w:p>
     <w:p>
@@ -579,7 +601,15 @@
       </w:r>
       <w:proofErr w:type="spellEnd"/>
       <w:r>
-        <w:t xml:space="preserve">, incorporates information and data from the user’s bank, brokerage, and credit card accounts in order to help give them a brief overview of their current financial position. The earliest iterations will ask the user to manually input this information, then later releases will ask for login information. Eventually, </w:t>
+        <w:t xml:space="preserve">, incorporates information and data from the user’s bank, brokerage, and credit card accounts </w:t>
+      </w:r>
+      <w:proofErr w:type="gramStart"/>
+      <w:r>
+        <w:t>in order to</w:t>
+      </w:r>
+      <w:proofErr w:type="gramEnd"/>
+      <w:r>
+        <w:t xml:space="preserve"> help give them a brief overview of their current financial position. The earliest iterations will ask the user to manually input this information, then later releases will ask for login information. Eventually, </w:t>
       </w:r>
       <w:proofErr w:type="spellStart"/>
       <w:r>
@@ -603,7 +633,15 @@
       </w:r>
       <w:proofErr w:type="spellEnd"/>
       <w:r>
-        <w:t xml:space="preserve"> will also ask the user to set predetermined spending limits in a variety of core categories, such as necessities like groceries as well as discretionary purchases like coffee or alcohol, in an effort to help their budgeting. Alerts would be sent out if they overspend in any category. </w:t>
+        <w:t xml:space="preserve"> will also ask the user to set predetermined spending limits in a variety of core categories, such as necessities like groceries as well as discretionary purchases like coffee or alcohol, </w:t>
+      </w:r>
+      <w:proofErr w:type="gramStart"/>
+      <w:r>
+        <w:t>in an effort to</w:t>
+      </w:r>
+      <w:proofErr w:type="gramEnd"/>
+      <w:r>
+        <w:t xml:space="preserve"> help their budgeting. Alerts would be sent out if they overspend in any category. </w:t>
       </w:r>
     </w:p>
     <w:p>
@@ -752,7 +790,25 @@
           <w:color w:val="A6A6A6" w:themeColor="background1" w:themeShade="A6"/>
           <w:sz w:val="20"/>
         </w:rPr>
-        <w:t>This section refers to the project as a whole, not just to what you will produce this week, so we can gain an idea of what you have in mind overall.</w:t>
+        <w:t xml:space="preserve">This section refers to the </w:t>
+      </w:r>
+      <w:proofErr w:type="gramStart"/>
+      <w:r>
+        <w:rPr>
+          <w:rFonts w:ascii="Arial Narrow" w:hAnsi="Arial Narrow"/>
+          <w:color w:val="A6A6A6" w:themeColor="background1" w:themeShade="A6"/>
+          <w:sz w:val="20"/>
+        </w:rPr>
+        <w:t>project as a whole, not</w:t>
+      </w:r>
+      <w:proofErr w:type="gramEnd"/>
+      <w:r>
+        <w:rPr>
+          <w:rFonts w:ascii="Arial Narrow" w:hAnsi="Arial Narrow"/>
+          <w:color w:val="A6A6A6" w:themeColor="background1" w:themeShade="A6"/>
+          <w:sz w:val="20"/>
+        </w:rPr>
+        <w:t xml:space="preserve"> just to what you will produce this week, so we can gain an idea of what you have in mind overall.</w:t>
       </w:r>
     </w:p>
     <w:p>
@@ -762,7 +818,15 @@
       </w:r>
       <w:proofErr w:type="spellEnd"/>
       <w:r>
-        <w:t xml:space="preserve"> would start at a menu with a number of options for the user to navigate through to see their current financial posture.</w:t>
+        <w:t xml:space="preserve"> would start at a menu with </w:t>
+      </w:r>
+      <w:proofErr w:type="gramStart"/>
+      <w:r>
+        <w:t>a number of</w:t>
+      </w:r>
+      <w:proofErr w:type="gramEnd"/>
+      <w:r>
+        <w:t xml:space="preserve"> options for the user to navigate through to see their current financial posture.</w:t>
       </w:r>
     </w:p>
     <w:p>
@@ -824,8 +888,13 @@
         </w:numPr>
       </w:pPr>
       <w:r>
-        <w:t>Check monthly net income</w:t>
-      </w:r>
+        <w:t xml:space="preserve">Check monthly net </w:t>
+      </w:r>
+      <w:proofErr w:type="gramStart"/>
+      <w:r>
+        <w:t>income</w:t>
+      </w:r>
+      <w:proofErr w:type="gramEnd"/>
     </w:p>
     <w:p>
       <w:pPr>
@@ -836,8 +905,13 @@
         </w:numPr>
       </w:pPr>
       <w:r>
-        <w:t>Check net income year to date</w:t>
-      </w:r>
+        <w:t xml:space="preserve">Check net income year to </w:t>
+      </w:r>
+      <w:proofErr w:type="gramStart"/>
+      <w:r>
+        <w:t>date</w:t>
+      </w:r>
+      <w:proofErr w:type="gramEnd"/>
     </w:p>
     <w:p>
       <w:pPr>
@@ -848,8 +922,13 @@
         </w:numPr>
       </w:pPr>
       <w:r>
-        <w:t>Check monthly spending</w:t>
-      </w:r>
+        <w:t xml:space="preserve">Check monthly </w:t>
+      </w:r>
+      <w:proofErr w:type="gramStart"/>
+      <w:r>
+        <w:t>spending</w:t>
+      </w:r>
+      <w:proofErr w:type="gramEnd"/>
     </w:p>
     <w:p>
       <w:pPr>
@@ -860,8 +939,13 @@
         </w:numPr>
       </w:pPr>
       <w:r>
-        <w:t>Check net worth</w:t>
-      </w:r>
+        <w:t xml:space="preserve">Check net </w:t>
+      </w:r>
+      <w:proofErr w:type="gramStart"/>
+      <w:r>
+        <w:t>worth</w:t>
+      </w:r>
+      <w:proofErr w:type="gramEnd"/>
     </w:p>
     <w:p>
       <w:pPr>
@@ -872,8 +956,13 @@
         </w:numPr>
       </w:pPr>
       <w:r>
-        <w:t>Check bank account balance</w:t>
-      </w:r>
+        <w:t xml:space="preserve">Check bank account </w:t>
+      </w:r>
+      <w:proofErr w:type="gramStart"/>
+      <w:r>
+        <w:t>balance</w:t>
+      </w:r>
+      <w:proofErr w:type="gramEnd"/>
     </w:p>
     <w:p>
       <w:pPr>
@@ -884,8 +973,13 @@
         </w:numPr>
       </w:pPr>
       <w:r>
-        <w:t>Check brokerage account value</w:t>
-      </w:r>
+        <w:t xml:space="preserve">Check brokerage account </w:t>
+      </w:r>
+      <w:proofErr w:type="gramStart"/>
+      <w:r>
+        <w:t>value</w:t>
+      </w:r>
+      <w:proofErr w:type="gramEnd"/>
     </w:p>
     <w:p>
       <w:pPr>
@@ -896,8 +990,13 @@
         </w:numPr>
       </w:pPr>
       <w:r>
-        <w:t>Check credit card account balance</w:t>
-      </w:r>
+        <w:t xml:space="preserve">Check credit card account </w:t>
+      </w:r>
+      <w:proofErr w:type="gramStart"/>
+      <w:r>
+        <w:t>balance</w:t>
+      </w:r>
+      <w:proofErr w:type="gramEnd"/>
     </w:p>
     <w:p>
       <w:r>
@@ -1462,8 +1561,17 @@
           <w:bdr w:val="none" w:sz="0" w:space="0" w:color="auto" w:frame="1"/>
           <w:shd w:val="clear" w:color="auto" w:fill="FFFFFF"/>
         </w:rPr>
-        <w:t>1.3.1 Create Accounts</w:t>
-      </w:r>
+        <w:t xml:space="preserve">1.3.1 Create </w:t>
+      </w:r>
+      <w:proofErr w:type="gramStart"/>
+      <w:r>
+        <w:rPr>
+          <w:bdr w:val="none" w:sz="0" w:space="0" w:color="auto" w:frame="1"/>
+          <w:shd w:val="clear" w:color="auto" w:fill="FFFFFF"/>
+        </w:rPr>
+        <w:t>Accounts</w:t>
+      </w:r>
+      <w:proofErr w:type="gramEnd"/>
     </w:p>
     <w:p>
       <w:proofErr w:type="spellStart"/>
@@ -1529,7 +1637,15 @@
       </w:r>
       <w:proofErr w:type="spellEnd"/>
       <w:r>
-        <w:t xml:space="preserve"> shall report the value of the assets contained in all of the accounts.</w:t>
+        <w:t xml:space="preserve"> shall report the value of the assets contained in </w:t>
+      </w:r>
+      <w:proofErr w:type="gramStart"/>
+      <w:r>
+        <w:t>all of</w:t>
+      </w:r>
+      <w:proofErr w:type="gramEnd"/>
+      <w:r>
+        <w:t xml:space="preserve"> the accounts.</w:t>
       </w:r>
     </w:p>
     <w:p>
@@ -1590,6 +1706,7 @@
         <w:t xml:space="preserve">Provide illustrative output from your implemented application (so far) showing that the requirements have been met. Explain what </w:t>
       </w:r>
       <w:proofErr w:type="spellStart"/>
+      <w:proofErr w:type="gramStart"/>
       <w:r>
         <w:rPr>
           <w:rFonts w:ascii="Arial Narrow" w:hAnsi="Arial Narrow"/>
@@ -1601,6 +1718,7 @@
         <w:t>class.method</w:t>
       </w:r>
       <w:proofErr w:type="spellEnd"/>
+      <w:proofErr w:type="gramEnd"/>
       <w:r>
         <w:rPr>
           <w:rFonts w:ascii="Arial Narrow" w:hAnsi="Arial Narrow"/>
@@ -2379,6 +2497,7 @@
       <w:r>
         <w:t xml:space="preserve"> is abstract. Polymorphism occurs in the versions of </w:t>
       </w:r>
+      <w:proofErr w:type="gramStart"/>
       <w:r>
         <w:rPr>
           <w:i/>
@@ -2386,7 +2505,11 @@
         <w:t>credit</w:t>
       </w:r>
       <w:r>
-        <w:t xml:space="preserve">() and </w:t>
+        <w:t>(</w:t>
+      </w:r>
+      <w:proofErr w:type="gramEnd"/>
+      <w:r>
+        <w:t xml:space="preserve">) and </w:t>
       </w:r>
       <w:r>
         <w:rPr>
@@ -2471,8 +2594,13 @@
         <w:pStyle w:val="Heading3"/>
       </w:pPr>
       <w:r>
-        <w:t>1.6.2 Code showing an abstract class or interface</w:t>
-      </w:r>
+        <w:t xml:space="preserve">1.6.2 Code showing an abstract class or </w:t>
+      </w:r>
+      <w:proofErr w:type="gramStart"/>
+      <w:r>
+        <w:t>interface</w:t>
+      </w:r>
+      <w:proofErr w:type="gramEnd"/>
     </w:p>
     <w:p>
       <w:pPr>
@@ -2576,8 +2704,13 @@
         <w:pStyle w:val="Heading3"/>
       </w:pPr>
       <w:r>
-        <w:t xml:space="preserve"> 1.6.3 Code showing polymorphism</w:t>
-      </w:r>
+        <w:t xml:space="preserve"> 1.6.3 Code showing </w:t>
+      </w:r>
+      <w:proofErr w:type="gramStart"/>
+      <w:r>
+        <w:t>polymorphism</w:t>
+      </w:r>
+      <w:proofErr w:type="gramEnd"/>
     </w:p>
     <w:p>
       <w:pPr>
@@ -2666,6 +2799,7 @@
         <w:t xml:space="preserve">The method </w:t>
       </w:r>
       <w:proofErr w:type="spellStart"/>
+      <w:proofErr w:type="gramStart"/>
       <w:r>
         <w:rPr>
           <w:i/>
@@ -2674,7 +2808,11 @@
       </w:r>
       <w:proofErr w:type="spellEnd"/>
       <w:r>
-        <w:t>()</w:t>
+        <w:t>(</w:t>
+      </w:r>
+      <w:proofErr w:type="gramEnd"/>
+      <w:r>
+        <w:t>)</w:t>
       </w:r>
       <w:r>
         <w:t xml:space="preserve"> and </w:t>
@@ -2758,10 +2896,12 @@
         <w:t xml:space="preserve">s1.6.4 Code showing upcasting or </w:t>
       </w:r>
       <w:proofErr w:type="spellStart"/>
+      <w:proofErr w:type="gramStart"/>
       <w:r>
         <w:t>downcasting</w:t>
       </w:r>
       <w:proofErr w:type="spellEnd"/>
+      <w:proofErr w:type="gramEnd"/>
     </w:p>
     <w:p>
       <w:pPr>
@@ -2838,7 +2978,15 @@
     </w:p>
     <w:p>
       <w:r>
-        <w:t>I was unable to find a suitable use or location for either of these. I would like to see if you had any suggestions here? Thanks!</w:t>
+        <w:t xml:space="preserve">I was unable to find a suitable use or location for either of these. I would like to see if you had any suggestions </w:t>
+      </w:r>
+      <w:proofErr w:type="gramStart"/>
+      <w:r>
+        <w:t>here?</w:t>
+      </w:r>
+      <w:proofErr w:type="gramEnd"/>
+      <w:r>
+        <w:t xml:space="preserve"> Thanks!</w:t>
       </w:r>
     </w:p>
     <w:p>
@@ -2976,7 +3124,7 @@
           <v:shape id="_x0000_i1026" type="#_x0000_t75" style="width:480.75pt;height:253.5pt" o:ole="">
             <v:imagedata r:id="rId16" o:title=""/>
           </v:shape>
-          <o:OLEObject Type="Embed" ProgID="Excel.Sheet.12" ShapeID="_x0000_i1026" DrawAspect="Content" ObjectID="_1676221440" r:id="rId17"/>
+          <o:OLEObject Type="Embed" ProgID="Excel.Sheet.12" ShapeID="_x0000_i1026" DrawAspect="Content" ObjectID="_1676222590" r:id="rId17"/>
         </w:object>
       </w:r>
     </w:p>
@@ -3128,16 +3276,29 @@
         </w:rPr>
         <w:t xml:space="preserve"> </w:t>
       </w:r>
-      <w:r>
-        <w:rPr>
-          <w:rFonts w:ascii="Arial Narrow" w:hAnsi="Arial Narrow"/>
-          <w:color w:val="A6A6A6" w:themeColor="background1" w:themeShade="A6"/>
-          <w:sz w:val="20"/>
-          <w:szCs w:val="20"/>
-          <w:bdr w:val="none" w:sz="0" w:space="0" w:color="auto" w:frame="1"/>
-          <w:shd w:val="clear" w:color="auto" w:fill="FFFFFF"/>
-        </w:rPr>
-        <w:t xml:space="preserve">observing and retaining the </w:t>
+      <w:proofErr w:type="gramStart"/>
+      <w:r>
+        <w:rPr>
+          <w:rFonts w:ascii="Arial Narrow" w:hAnsi="Arial Narrow"/>
+          <w:color w:val="A6A6A6" w:themeColor="background1" w:themeShade="A6"/>
+          <w:sz w:val="20"/>
+          <w:szCs w:val="20"/>
+          <w:bdr w:val="none" w:sz="0" w:space="0" w:color="auto" w:frame="1"/>
+          <w:shd w:val="clear" w:color="auto" w:fill="FFFFFF"/>
+        </w:rPr>
+        <w:t>observing</w:t>
+      </w:r>
+      <w:proofErr w:type="gramEnd"/>
+      <w:r>
+        <w:rPr>
+          <w:rFonts w:ascii="Arial Narrow" w:hAnsi="Arial Narrow"/>
+          <w:color w:val="A6A6A6" w:themeColor="background1" w:themeShade="A6"/>
+          <w:sz w:val="20"/>
+          <w:szCs w:val="20"/>
+          <w:bdr w:val="none" w:sz="0" w:space="0" w:color="auto" w:frame="1"/>
+          <w:shd w:val="clear" w:color="auto" w:fill="FFFFFF"/>
+        </w:rPr>
+        <w:t xml:space="preserve"> and retaining the </w:t>
       </w:r>
       <w:r>
         <w:rPr>
@@ -3316,7 +3477,29 @@
           <w:bdr w:val="none" w:sz="0" w:space="0" w:color="auto" w:frame="1"/>
           <w:shd w:val="clear" w:color="auto" w:fill="FFFFFF"/>
         </w:rPr>
-        <w:t xml:space="preserve">Include a ReadMe file describing where to run the application from, and including notes as necessary (not more).  </w:t>
+        <w:t xml:space="preserve">Include a ReadMe file describing where to run the application </w:t>
+      </w:r>
+      <w:proofErr w:type="gramStart"/>
+      <w:r>
+        <w:rPr>
+          <w:rFonts w:ascii="Arial Narrow" w:hAnsi="Arial Narrow"/>
+          <w:color w:val="A6A6A6" w:themeColor="background1" w:themeShade="A6"/>
+          <w:sz w:val="20"/>
+          <w:bdr w:val="none" w:sz="0" w:space="0" w:color="auto" w:frame="1"/>
+          <w:shd w:val="clear" w:color="auto" w:fill="FFFFFF"/>
+        </w:rPr>
+        <w:t>from, and</w:t>
+      </w:r>
+      <w:proofErr w:type="gramEnd"/>
+      <w:r>
+        <w:rPr>
+          <w:rFonts w:ascii="Arial Narrow" w:hAnsi="Arial Narrow"/>
+          <w:color w:val="A6A6A6" w:themeColor="background1" w:themeShade="A6"/>
+          <w:sz w:val="20"/>
+          <w:bdr w:val="none" w:sz="0" w:space="0" w:color="auto" w:frame="1"/>
+          <w:shd w:val="clear" w:color="auto" w:fill="FFFFFF"/>
+        </w:rPr>
+        <w:t xml:space="preserve"> including notes as necessary (not more).  </w:t>
       </w:r>
     </w:p>
     <w:p>
@@ -3473,7 +3656,15 @@
       </w:r>
       <w:proofErr w:type="spellEnd"/>
       <w:r>
-        <w:t xml:space="preserve">, incorporates information and data from the user’s bank, brokerage, and credit card accounts in order to help give them a brief overview of their current financial position. As users can have multiple cards through one issuer, like Chase or American Express, each credit card account contains all the cards associated with that account, as opposed to having separate classes for each individual card. The earliest iterations will ask the user to manually input this information, then later releases will ask for login information. Eventually, </w:t>
+        <w:t xml:space="preserve">, incorporates information and data from the user’s bank, brokerage, and credit card accounts </w:t>
+      </w:r>
+      <w:proofErr w:type="gramStart"/>
+      <w:r>
+        <w:t>in order to</w:t>
+      </w:r>
+      <w:proofErr w:type="gramEnd"/>
+      <w:r>
+        <w:t xml:space="preserve"> help give them a brief overview of their current financial position. As users can have multiple cards through one issuer, like Chase or American Express, each credit card account contains all the cards associated with that account, as opposed to having separate classes for each individual card. The earliest iterations will ask the user to manually input this information, then later releases will ask for login information. Eventually, </w:t>
       </w:r>
       <w:proofErr w:type="spellStart"/>
       <w:r>
@@ -3505,7 +3696,15 @@
       </w:r>
       <w:proofErr w:type="spellEnd"/>
       <w:r>
-        <w:t xml:space="preserve"> will also ask the user to set predetermined spending limits in a variety of core categories, such as necessities like groceries as well as discretionary purchases like coffee or alcohol, in an effort to help their budgeting. Alerts would be sent out if they overspend in any category. Eventually, given a user’s habits and goals, the program will have sign up offers for credit cards as well as information for high interest savings accounts or low fee brokerage firms.</w:t>
+        <w:t xml:space="preserve"> will also ask the user to set predetermined spending limits in a variety of core categories, such as necessities like groceries as well as discretionary purchases like coffee or alcohol, </w:t>
+      </w:r>
+      <w:proofErr w:type="gramStart"/>
+      <w:r>
+        <w:t>in an effort to</w:t>
+      </w:r>
+      <w:proofErr w:type="gramEnd"/>
+      <w:r>
+        <w:t xml:space="preserve"> help their budgeting. Alerts would be sent out if they overspend in any category. Eventually, given a user’s habits and goals, the program will have sign up offers for credit cards as well as information for high interest savings accounts or low fee brokerage firms.</w:t>
       </w:r>
     </w:p>
     <w:p>
@@ -3726,7 +3925,29 @@
           <w:bdr w:val="none" w:sz="0" w:space="0" w:color="auto" w:frame="1"/>
           <w:shd w:val="clear" w:color="auto" w:fill="FFFFFF"/>
         </w:rPr>
-        <w:t xml:space="preserve">You will not be held to fulfilling exactly this—it intended to help us understand the probable direction of your application as a whole. </w:t>
+        <w:t xml:space="preserve">You will not be held to fulfilling exactly this—it intended to help us understand the probable direction of your </w:t>
+      </w:r>
+      <w:proofErr w:type="gramStart"/>
+      <w:r>
+        <w:rPr>
+          <w:rFonts w:ascii="Arial Narrow" w:hAnsi="Arial Narrow" w:cs="Tahoma"/>
+          <w:color w:val="A6A6A6" w:themeColor="background1" w:themeShade="A6"/>
+          <w:sz w:val="20"/>
+          <w:bdr w:val="none" w:sz="0" w:space="0" w:color="auto" w:frame="1"/>
+          <w:shd w:val="clear" w:color="auto" w:fill="FFFFFF"/>
+        </w:rPr>
+        <w:t>application as a whole</w:t>
+      </w:r>
+      <w:proofErr w:type="gramEnd"/>
+      <w:r>
+        <w:rPr>
+          <w:rFonts w:ascii="Arial Narrow" w:hAnsi="Arial Narrow" w:cs="Tahoma"/>
+          <w:color w:val="A6A6A6" w:themeColor="background1" w:themeShade="A6"/>
+          <w:sz w:val="20"/>
+          <w:bdr w:val="none" w:sz="0" w:space="0" w:color="auto" w:frame="1"/>
+          <w:shd w:val="clear" w:color="auto" w:fill="FFFFFF"/>
+        </w:rPr>
+        <w:t xml:space="preserve">. </w:t>
       </w:r>
     </w:p>
     <w:p>
@@ -3736,7 +3957,15 @@
       </w:r>
       <w:proofErr w:type="spellEnd"/>
       <w:r>
-        <w:t xml:space="preserve"> would start at a menu with a number of options for the user to navigate through to see their current financial posture.</w:t>
+        <w:t xml:space="preserve"> would start at a menu with </w:t>
+      </w:r>
+      <w:proofErr w:type="gramStart"/>
+      <w:r>
+        <w:t>a number of</w:t>
+      </w:r>
+      <w:proofErr w:type="gramEnd"/>
+      <w:r>
+        <w:t xml:space="preserve"> options for the user to navigate through to see their current financial posture.</w:t>
       </w:r>
     </w:p>
     <w:p>
@@ -3799,8 +4028,13 @@
         </w:numPr>
       </w:pPr>
       <w:r>
-        <w:t>Check monthly net income</w:t>
-      </w:r>
+        <w:t xml:space="preserve">Check monthly net </w:t>
+      </w:r>
+      <w:proofErr w:type="gramStart"/>
+      <w:r>
+        <w:t>income</w:t>
+      </w:r>
+      <w:proofErr w:type="gramEnd"/>
     </w:p>
     <w:p>
       <w:pPr>
@@ -3811,8 +4045,13 @@
         </w:numPr>
       </w:pPr>
       <w:r>
-        <w:t>Check net income year to date</w:t>
-      </w:r>
+        <w:t xml:space="preserve">Check net income year to </w:t>
+      </w:r>
+      <w:proofErr w:type="gramStart"/>
+      <w:r>
+        <w:t>date</w:t>
+      </w:r>
+      <w:proofErr w:type="gramEnd"/>
     </w:p>
     <w:p>
       <w:pPr>
@@ -3823,8 +4062,13 @@
         </w:numPr>
       </w:pPr>
       <w:r>
-        <w:t>Check monthly spending</w:t>
-      </w:r>
+        <w:t xml:space="preserve">Check monthly </w:t>
+      </w:r>
+      <w:proofErr w:type="gramStart"/>
+      <w:r>
+        <w:t>spending</w:t>
+      </w:r>
+      <w:proofErr w:type="gramEnd"/>
     </w:p>
     <w:p>
       <w:pPr>
@@ -3835,8 +4079,13 @@
         </w:numPr>
       </w:pPr>
       <w:r>
-        <w:t>Check net worth</w:t>
-      </w:r>
+        <w:t xml:space="preserve">Check net </w:t>
+      </w:r>
+      <w:proofErr w:type="gramStart"/>
+      <w:r>
+        <w:t>worth</w:t>
+      </w:r>
+      <w:proofErr w:type="gramEnd"/>
     </w:p>
     <w:p>
       <w:pPr>
@@ -3847,8 +4096,13 @@
         </w:numPr>
       </w:pPr>
       <w:r>
-        <w:t>Check bank account balance</w:t>
-      </w:r>
+        <w:t xml:space="preserve">Check bank account </w:t>
+      </w:r>
+      <w:proofErr w:type="gramStart"/>
+      <w:r>
+        <w:t>balance</w:t>
+      </w:r>
+      <w:proofErr w:type="gramEnd"/>
     </w:p>
     <w:p>
       <w:pPr>
@@ -3859,8 +4113,13 @@
         </w:numPr>
       </w:pPr>
       <w:r>
-        <w:t>Check brokerage account value</w:t>
-      </w:r>
+        <w:t xml:space="preserve">Check brokerage account </w:t>
+      </w:r>
+      <w:proofErr w:type="gramStart"/>
+      <w:r>
+        <w:t>value</w:t>
+      </w:r>
+      <w:proofErr w:type="gramEnd"/>
     </w:p>
     <w:p>
       <w:pPr>
@@ -3871,8 +4130,13 @@
         </w:numPr>
       </w:pPr>
       <w:r>
-        <w:t>Check credit card account balance</w:t>
-      </w:r>
+        <w:t xml:space="preserve">Check credit card account </w:t>
+      </w:r>
+      <w:proofErr w:type="gramStart"/>
+      <w:r>
+        <w:t>balance</w:t>
+      </w:r>
+      <w:proofErr w:type="gramEnd"/>
     </w:p>
     <w:p>
       <w:r>
@@ -4099,6 +4363,7 @@
         <w:t xml:space="preserve"> 2.3.1 Create </w:t>
       </w:r>
       <w:proofErr w:type="spellStart"/>
+      <w:proofErr w:type="gramStart"/>
       <w:r>
         <w:rPr>
           <w:bdr w:val="none" w:sz="0" w:space="0" w:color="auto" w:frame="1"/>
@@ -4112,7 +4377,15 @@
           <w:bdr w:val="none" w:sz="0" w:space="0" w:color="auto" w:frame="1"/>
           <w:shd w:val="clear" w:color="auto" w:fill="FFFFFF"/>
         </w:rPr>
-        <w:t xml:space="preserve">() for Account, </w:t>
+        <w:t>(</w:t>
+      </w:r>
+      <w:proofErr w:type="gramEnd"/>
+      <w:r>
+        <w:rPr>
+          <w:bdr w:val="none" w:sz="0" w:space="0" w:color="auto" w:frame="1"/>
+          <w:shd w:val="clear" w:color="auto" w:fill="FFFFFF"/>
+        </w:rPr>
+        <w:t xml:space="preserve">) for Account, </w:t>
       </w:r>
       <w:proofErr w:type="spellStart"/>
       <w:r>
@@ -4178,7 +4451,15 @@
       </w:r>
       <w:proofErr w:type="spellEnd"/>
       <w:r>
-        <w:t xml:space="preserve"> shall create a file from all of the </w:t>
+        <w:t xml:space="preserve"> shall create a file from </w:t>
+      </w:r>
+      <w:proofErr w:type="gramStart"/>
+      <w:r>
+        <w:t>all of</w:t>
+      </w:r>
+      <w:proofErr w:type="gramEnd"/>
+      <w:r>
+        <w:t xml:space="preserve"> the </w:t>
       </w:r>
       <w:proofErr w:type="spellStart"/>
       <w:r>
@@ -4243,79 +4524,33 @@
           <w:color w:val="auto"/>
           <w:szCs w:val="22"/>
         </w:rPr>
-        <w:t xml:space="preserve"> shall read the accounts file at the start of the program to take in all of the user’s account information, allowing a user to store this in between sessions</w:t>
-      </w:r>
+        <w:t xml:space="preserve"> shall read the accounts file at the start of the program to take in </w:t>
+      </w:r>
+      <w:proofErr w:type="gramStart"/>
       <w:r>
         <w:rPr>
           <w:rFonts w:ascii="Times New Roman" w:eastAsiaTheme="minorHAnsi" w:hAnsi="Times New Roman" w:cstheme="minorBidi"/>
           <w:color w:val="auto"/>
           <w:szCs w:val="22"/>
         </w:rPr>
-        <w:t>.</w:t>
-      </w:r>
-    </w:p>
-    <w:p>
-      <w:pPr>
-        <w:pStyle w:val="Heading3"/>
-        <w:rPr>
-          <w:bdr w:val="none" w:sz="0" w:space="0" w:color="auto" w:frame="1"/>
-          <w:shd w:val="clear" w:color="auto" w:fill="FFFFFF"/>
-        </w:rPr>
-      </w:pPr>
-      <w:r>
-        <w:rPr>
-          <w:bdr w:val="none" w:sz="0" w:space="0" w:color="auto" w:frame="1"/>
-          <w:shd w:val="clear" w:color="auto" w:fill="FFFFFF"/>
-        </w:rPr>
-        <w:t xml:space="preserve">   2</w:t>
-      </w:r>
-      <w:r>
-        <w:rPr>
-          <w:bdr w:val="none" w:sz="0" w:space="0" w:color="auto" w:frame="1"/>
-          <w:shd w:val="clear" w:color="auto" w:fill="FFFFFF"/>
-        </w:rPr>
-        <w:t>.3.</w:t>
-      </w:r>
-      <w:r>
-        <w:rPr>
-          <w:bdr w:val="none" w:sz="0" w:space="0" w:color="auto" w:frame="1"/>
-          <w:shd w:val="clear" w:color="auto" w:fill="FFFFFF"/>
-        </w:rPr>
-        <w:t>4 Accept Main Menu Data</w:t>
-      </w:r>
-    </w:p>
-    <w:p>
-      <w:pPr>
-        <w:pStyle w:val="Heading3"/>
-        <w:rPr>
-          <w:bdr w:val="none" w:sz="0" w:space="0" w:color="auto" w:frame="1"/>
-          <w:shd w:val="clear" w:color="auto" w:fill="FFFFFF"/>
-        </w:rPr>
-      </w:pPr>
-      <w:proofErr w:type="spellStart"/>
+        <w:t>all of</w:t>
+      </w:r>
+      <w:proofErr w:type="gramEnd"/>
       <w:r>
         <w:rPr>
           <w:rFonts w:ascii="Times New Roman" w:eastAsiaTheme="minorHAnsi" w:hAnsi="Times New Roman" w:cstheme="minorBidi"/>
           <w:color w:val="auto"/>
           <w:szCs w:val="22"/>
         </w:rPr>
-        <w:t>FinFree</w:t>
-      </w:r>
-      <w:proofErr w:type="spellEnd"/>
+        <w:t xml:space="preserve"> the user’s account information, allowing a user to store this in between sessions</w:t>
+      </w:r>
       <w:r>
         <w:rPr>
           <w:rFonts w:ascii="Times New Roman" w:eastAsiaTheme="minorHAnsi" w:hAnsi="Times New Roman" w:cstheme="minorBidi"/>
           <w:color w:val="auto"/>
           <w:szCs w:val="22"/>
         </w:rPr>
-        <w:t xml:space="preserve"> shall display the main menu and accept any user input when they are prompted. </w:t>
-      </w:r>
-      <w:r>
-        <w:rPr>
-          <w:bdr w:val="none" w:sz="0" w:space="0" w:color="auto" w:frame="1"/>
-          <w:shd w:val="clear" w:color="auto" w:fill="FFFFFF"/>
-        </w:rPr>
-        <w:t> </w:t>
+        <w:t>.</w:t>
       </w:r>
     </w:p>
     <w:p>
@@ -4345,7 +4580,7 @@
           <w:bdr w:val="none" w:sz="0" w:space="0" w:color="auto" w:frame="1"/>
           <w:shd w:val="clear" w:color="auto" w:fill="FFFFFF"/>
         </w:rPr>
-        <w:t>5 Handle Bad Main Menu Input</w:t>
+        <w:t>4 Accept Main Menu Data</w:t>
       </w:r>
     </w:p>
     <w:p>
@@ -4372,6 +4607,70 @@
           <w:color w:val="auto"/>
           <w:szCs w:val="22"/>
         </w:rPr>
+        <w:t xml:space="preserve"> shall display the main menu and accept any user input when they are prompted. </w:t>
+      </w:r>
+      <w:r>
+        <w:rPr>
+          <w:bdr w:val="none" w:sz="0" w:space="0" w:color="auto" w:frame="1"/>
+          <w:shd w:val="clear" w:color="auto" w:fill="FFFFFF"/>
+        </w:rPr>
+        <w:t> </w:t>
+      </w:r>
+    </w:p>
+    <w:p>
+      <w:pPr>
+        <w:pStyle w:val="Heading3"/>
+        <w:rPr>
+          <w:bdr w:val="none" w:sz="0" w:space="0" w:color="auto" w:frame="1"/>
+          <w:shd w:val="clear" w:color="auto" w:fill="FFFFFF"/>
+        </w:rPr>
+      </w:pPr>
+      <w:r>
+        <w:rPr>
+          <w:bdr w:val="none" w:sz="0" w:space="0" w:color="auto" w:frame="1"/>
+          <w:shd w:val="clear" w:color="auto" w:fill="FFFFFF"/>
+        </w:rPr>
+        <w:t xml:space="preserve">   2</w:t>
+      </w:r>
+      <w:r>
+        <w:rPr>
+          <w:bdr w:val="none" w:sz="0" w:space="0" w:color="auto" w:frame="1"/>
+          <w:shd w:val="clear" w:color="auto" w:fill="FFFFFF"/>
+        </w:rPr>
+        <w:t>.3.</w:t>
+      </w:r>
+      <w:r>
+        <w:rPr>
+          <w:bdr w:val="none" w:sz="0" w:space="0" w:color="auto" w:frame="1"/>
+          <w:shd w:val="clear" w:color="auto" w:fill="FFFFFF"/>
+        </w:rPr>
+        <w:t>5 Handle Bad Main Menu Input</w:t>
+      </w:r>
+    </w:p>
+    <w:p>
+      <w:pPr>
+        <w:pStyle w:val="Heading3"/>
+        <w:rPr>
+          <w:bdr w:val="none" w:sz="0" w:space="0" w:color="auto" w:frame="1"/>
+          <w:shd w:val="clear" w:color="auto" w:fill="FFFFFF"/>
+        </w:rPr>
+      </w:pPr>
+      <w:proofErr w:type="spellStart"/>
+      <w:r>
+        <w:rPr>
+          <w:rFonts w:ascii="Times New Roman" w:eastAsiaTheme="minorHAnsi" w:hAnsi="Times New Roman" w:cstheme="minorBidi"/>
+          <w:color w:val="auto"/>
+          <w:szCs w:val="22"/>
+        </w:rPr>
+        <w:t>FinFree</w:t>
+      </w:r>
+      <w:proofErr w:type="spellEnd"/>
+      <w:r>
+        <w:rPr>
+          <w:rFonts w:ascii="Times New Roman" w:eastAsiaTheme="minorHAnsi" w:hAnsi="Times New Roman" w:cstheme="minorBidi"/>
+          <w:color w:val="auto"/>
+          <w:szCs w:val="22"/>
+        </w:rPr>
         <w:t xml:space="preserve"> shall properly handle if a user attempts to enter invalid integers or non-integers when prompted for input(s) during the main menu phase.</w:t>
       </w:r>
       <w:r>
@@ -4564,13 +4863,23 @@
           <w:szCs w:val="18"/>
         </w:rPr>
       </w:pPr>
+      <w:proofErr w:type="gramStart"/>
       <w:r>
         <w:rPr>
           <w:rFonts w:ascii="Consolas" w:hAnsi="Consolas"/>
           <w:sz w:val="20"/>
           <w:szCs w:val="18"/>
         </w:rPr>
-        <w:t>C{AMEX,Gold;1111 2222 3333 4444;012;10;25;0.0;7200.0,Platinum;5555 6666 7777 8888;345;11;25;0.0;3400.0}</w:t>
+        <w:t>C{</w:t>
+      </w:r>
+      <w:proofErr w:type="gramEnd"/>
+      <w:r>
+        <w:rPr>
+          <w:rFonts w:ascii="Consolas" w:hAnsi="Consolas"/>
+          <w:sz w:val="20"/>
+          <w:szCs w:val="18"/>
+        </w:rPr>
+        <w:t>AMEX,Gold;1111 2222 3333 4444;012;10;25;0.0;7200.0,Platinum;5555 6666 7777 8888;345;11;25;0.0;3400.0}</w:t>
       </w:r>
     </w:p>
     <w:p>
@@ -4582,13 +4891,23 @@
           <w:szCs w:val="18"/>
         </w:rPr>
       </w:pPr>
+      <w:proofErr w:type="gramStart"/>
       <w:r>
         <w:rPr>
           <w:rFonts w:ascii="Consolas" w:hAnsi="Consolas"/>
           <w:sz w:val="20"/>
           <w:szCs w:val="18"/>
         </w:rPr>
-        <w:t>B{Savings,123456789,Bank of America,1586.32,1.5}</w:t>
+        <w:t>B{</w:t>
+      </w:r>
+      <w:proofErr w:type="gramEnd"/>
+      <w:r>
+        <w:rPr>
+          <w:rFonts w:ascii="Consolas" w:hAnsi="Consolas"/>
+          <w:sz w:val="20"/>
+          <w:szCs w:val="18"/>
+        </w:rPr>
+        <w:t>Savings,123456789,Bank of America,1586.32,1.5}</w:t>
       </w:r>
     </w:p>
     <w:p>
@@ -4600,13 +4919,23 @@
           <w:szCs w:val="18"/>
         </w:rPr>
       </w:pPr>
+      <w:proofErr w:type="gramStart"/>
       <w:r>
         <w:rPr>
           <w:rFonts w:ascii="Consolas" w:hAnsi="Consolas"/>
           <w:sz w:val="20"/>
           <w:szCs w:val="18"/>
         </w:rPr>
-        <w:t>I{Vanguard,123456789,Roth IRA,6234.5599999999995,5000.0}</w:t>
+        <w:t>I{</w:t>
+      </w:r>
+      <w:proofErr w:type="gramEnd"/>
+      <w:r>
+        <w:rPr>
+          <w:rFonts w:ascii="Consolas" w:hAnsi="Consolas"/>
+          <w:sz w:val="20"/>
+          <w:szCs w:val="18"/>
+        </w:rPr>
+        <w:t>Vanguard,123456789,Roth IRA,6234.5599999999995,5000.0}</w:t>
       </w:r>
     </w:p>
     <w:p>
@@ -4630,7 +4959,21 @@
         <w:rPr>
           <w:rFonts w:cs="Times New Roman"/>
         </w:rPr>
-        <w:t xml:space="preserve">Below, find a screenshot of the code from </w:t>
+        <w:t xml:space="preserve">Below, </w:t>
+      </w:r>
+      <w:proofErr w:type="gramStart"/>
+      <w:r>
+        <w:rPr>
+          <w:rFonts w:cs="Times New Roman"/>
+        </w:rPr>
+        <w:t>find</w:t>
+      </w:r>
+      <w:proofErr w:type="gramEnd"/>
+      <w:r>
+        <w:rPr>
+          <w:rFonts w:cs="Times New Roman"/>
+        </w:rPr>
+        <w:t xml:space="preserve"> a screenshot of the code from </w:t>
       </w:r>
       <w:proofErr w:type="spellStart"/>
       <w:r>
@@ -4720,13 +5063,22 @@
           <w:szCs w:val="24"/>
         </w:rPr>
       </w:pPr>
+      <w:proofErr w:type="gramStart"/>
       <w:r>
         <w:rPr>
           <w:rFonts w:cs="Times New Roman"/>
           <w:szCs w:val="24"/>
         </w:rPr>
         <w:lastRenderedPageBreak/>
-        <w:t>And, here is an example file output</w:t>
+        <w:t>And,</w:t>
+      </w:r>
+      <w:proofErr w:type="gramEnd"/>
+      <w:r>
+        <w:rPr>
+          <w:rFonts w:cs="Times New Roman"/>
+          <w:szCs w:val="24"/>
+        </w:rPr>
+        <w:t xml:space="preserve"> here is an example file output</w:t>
       </w:r>
       <w:r>
         <w:rPr>
@@ -5297,8 +5649,13 @@
       </w:r>
     </w:p>
     <w:p>
-      <w:r>
-        <w:t xml:space="preserve">All of the </w:t>
+      <w:proofErr w:type="gramStart"/>
+      <w:r>
+        <w:t>All of</w:t>
+      </w:r>
+      <w:proofErr w:type="gramEnd"/>
+      <w:r>
+        <w:t xml:space="preserve"> the </w:t>
       </w:r>
       <w:proofErr w:type="spellStart"/>
       <w:r>
@@ -5400,8 +5757,16 @@
         <w:rPr>
           <w:i/>
         </w:rPr>
-        <w:t>file I/O</w:t>
-      </w:r>
+        <w:t>file I/</w:t>
+      </w:r>
+      <w:proofErr w:type="gramStart"/>
+      <w:r>
+        <w:rPr>
+          <w:i/>
+        </w:rPr>
+        <w:t>O</w:t>
+      </w:r>
+      <w:proofErr w:type="gramEnd"/>
     </w:p>
     <w:p>
       <w:pPr>
@@ -5546,7 +5911,25 @@
           <w:color w:val="000000"/>
           <w:szCs w:val="36"/>
         </w:rPr>
-        <w:t>Here is the code from the JUnit testing that actually calls this method.</w:t>
+        <w:t xml:space="preserve">Here is the code from the JUnit testing that </w:t>
+      </w:r>
+      <w:proofErr w:type="gramStart"/>
+      <w:r>
+        <w:rPr>
+          <w:rFonts w:cs="Times New Roman"/>
+          <w:color w:val="000000"/>
+          <w:szCs w:val="36"/>
+        </w:rPr>
+        <w:t>actually calls</w:t>
+      </w:r>
+      <w:proofErr w:type="gramEnd"/>
+      <w:r>
+        <w:rPr>
+          <w:rFonts w:cs="Times New Roman"/>
+          <w:color w:val="000000"/>
+          <w:szCs w:val="36"/>
+        </w:rPr>
+        <w:t xml:space="preserve"> this method.</w:t>
       </w:r>
       <w:r>
         <w:rPr>
@@ -5711,8 +6094,13 @@
         <w:t>exception</w:t>
       </w:r>
       <w:r>
-        <w:t>, preferably a user-defined exception</w:t>
-      </w:r>
+        <w:t xml:space="preserve">, preferably a user-defined </w:t>
+      </w:r>
+      <w:proofErr w:type="gramStart"/>
+      <w:r>
+        <w:t>exception</w:t>
+      </w:r>
+      <w:proofErr w:type="gramEnd"/>
     </w:p>
     <w:p>
       <w:pPr>
@@ -5830,7 +6218,15 @@
         <w:t>(File file)</w:t>
       </w:r>
       <w:r>
-        <w:t>. This exception is thrown when the user sets up a credit card account, but failed to populate that account with any of the associated credit cards. Therefore, the program will not write that account down to the accounts text file. Here is the actual exception code:</w:t>
+        <w:t xml:space="preserve">. This exception is thrown when the user sets up a credit card </w:t>
+      </w:r>
+      <w:proofErr w:type="gramStart"/>
+      <w:r>
+        <w:t>account, but</w:t>
+      </w:r>
+      <w:proofErr w:type="gramEnd"/>
+      <w:r>
+        <w:t xml:space="preserve"> failed to populate that account with any of the associated credit cards. Therefore, the program will not write that account down to the accounts text file. Here is the actual exception code:</w:t>
       </w:r>
     </w:p>
     <w:p>
@@ -6068,7 +6464,7 @@
           <v:shape id="_x0000_i1027" type="#_x0000_t75" style="width:480pt;height:246pt" o:ole="">
             <v:imagedata r:id="rId28" o:title=""/>
           </v:shape>
-          <o:OLEObject Type="Embed" ProgID="Excel.Sheet.12" ShapeID="_x0000_i1027" DrawAspect="Content" ObjectID="_1676221441" r:id="rId29"/>
+          <o:OLEObject Type="Embed" ProgID="Excel.Sheet.12" ShapeID="_x0000_i1027" DrawAspect="Content" ObjectID="_1676222591" r:id="rId29"/>
         </w:object>
       </w:r>
     </w:p>
@@ -6160,7 +6556,31 @@
           <w:bdr w:val="none" w:sz="0" w:space="0" w:color="auto" w:frame="1"/>
           <w:shd w:val="clear" w:color="auto" w:fill="FFFFFF"/>
         </w:rPr>
-        <w:t xml:space="preserve">Implement the next release of your term project (preferably, or start a new one if you have to). You will incorporate generics. The same instructions as in Assignment 2 apply to this completed Word document, </w:t>
+        <w:t>Implement the next release of your term project (</w:t>
+      </w:r>
+      <w:proofErr w:type="gramStart"/>
+      <w:r>
+        <w:rPr>
+          <w:rFonts w:ascii="Arial Narrow" w:hAnsi="Arial Narrow"/>
+          <w:color w:val="A6A6A6" w:themeColor="background1" w:themeShade="A6"/>
+          <w:sz w:val="20"/>
+          <w:szCs w:val="20"/>
+          <w:bdr w:val="none" w:sz="0" w:space="0" w:color="auto" w:frame="1"/>
+          <w:shd w:val="clear" w:color="auto" w:fill="FFFFFF"/>
+        </w:rPr>
+        <w:t>preferably, or</w:t>
+      </w:r>
+      <w:proofErr w:type="gramEnd"/>
+      <w:r>
+        <w:rPr>
+          <w:rFonts w:ascii="Arial Narrow" w:hAnsi="Arial Narrow"/>
+          <w:color w:val="A6A6A6" w:themeColor="background1" w:themeShade="A6"/>
+          <w:sz w:val="20"/>
+          <w:szCs w:val="20"/>
+          <w:bdr w:val="none" w:sz="0" w:space="0" w:color="auto" w:frame="1"/>
+          <w:shd w:val="clear" w:color="auto" w:fill="FFFFFF"/>
+        </w:rPr>
+        <w:t xml:space="preserve"> start a new one if you have to). You will incorporate generics. The same instructions as in Assignment 2 apply to this completed Word document, </w:t>
       </w:r>
       <w:r>
         <w:rPr>
@@ -6182,7 +6602,31 @@
           <w:bdr w:val="none" w:sz="0" w:space="0" w:color="auto" w:frame="1"/>
           <w:shd w:val="clear" w:color="auto" w:fill="FFFFFF"/>
         </w:rPr>
-        <w:t xml:space="preserve">, the 5 page limit, appendices, </w:t>
+        <w:t xml:space="preserve">, the </w:t>
+      </w:r>
+      <w:proofErr w:type="gramStart"/>
+      <w:r>
+        <w:rPr>
+          <w:rFonts w:ascii="Arial Narrow" w:hAnsi="Arial Narrow"/>
+          <w:color w:val="A6A6A6" w:themeColor="background1" w:themeShade="A6"/>
+          <w:sz w:val="20"/>
+          <w:szCs w:val="20"/>
+          <w:bdr w:val="none" w:sz="0" w:space="0" w:color="auto" w:frame="1"/>
+          <w:shd w:val="clear" w:color="auto" w:fill="FFFFFF"/>
+        </w:rPr>
+        <w:t>5 page</w:t>
+      </w:r>
+      <w:proofErr w:type="gramEnd"/>
+      <w:r>
+        <w:rPr>
+          <w:rFonts w:ascii="Arial Narrow" w:hAnsi="Arial Narrow"/>
+          <w:color w:val="A6A6A6" w:themeColor="background1" w:themeShade="A6"/>
+          <w:sz w:val="20"/>
+          <w:szCs w:val="20"/>
+          <w:bdr w:val="none" w:sz="0" w:space="0" w:color="auto" w:frame="1"/>
+          <w:shd w:val="clear" w:color="auto" w:fill="FFFFFF"/>
+        </w:rPr>
+        <w:t xml:space="preserve"> limit, appendices, </w:t>
       </w:r>
       <w:r>
         <w:rPr>
@@ -6299,7 +6743,15 @@
       </w:r>
       <w:proofErr w:type="spellEnd"/>
       <w:r>
-        <w:t xml:space="preserve">, incorporates information and data from the user’s bank, brokerage, and credit card accounts in order to help give them a brief overview of their current financial position. The earliest iterations will ask the user to manually input this information, then later releases will ask for login information. Eventually, </w:t>
+        <w:t xml:space="preserve">, incorporates information and data from the user’s bank, brokerage, and credit card accounts </w:t>
+      </w:r>
+      <w:proofErr w:type="gramStart"/>
+      <w:r>
+        <w:t>in order to</w:t>
+      </w:r>
+      <w:proofErr w:type="gramEnd"/>
+      <w:r>
+        <w:t xml:space="preserve"> help give them a brief overview of their current financial position. The earliest iterations will ask the user to manually input this information, then later releases will ask for login information. Eventually, </w:t>
       </w:r>
       <w:proofErr w:type="spellStart"/>
       <w:r>
@@ -6323,7 +6775,15 @@
       </w:r>
       <w:proofErr w:type="spellEnd"/>
       <w:r>
-        <w:t xml:space="preserve"> will also ask the user to set predetermined spending limits in a variety of core categories, such as necessities like groceries as well as discretionary purchases like coffee or alcohol, in an effort to help their budgeting. Alerts would be sent out if they overspend in any category. </w:t>
+        <w:t xml:space="preserve"> will also ask the user to set predetermined spending limits in a variety of core categories, such as necessities like groceries as well as discretionary purchases like coffee or alcohol, </w:t>
+      </w:r>
+      <w:proofErr w:type="gramStart"/>
+      <w:r>
+        <w:t>in an effort to</w:t>
+      </w:r>
+      <w:proofErr w:type="gramEnd"/>
+      <w:r>
+        <w:t xml:space="preserve"> help their budgeting. Alerts would be sent out if they overspend in any category. </w:t>
       </w:r>
     </w:p>
     <w:p>
@@ -6444,7 +6904,29 @@
           <w:bdr w:val="none" w:sz="0" w:space="0" w:color="auto" w:frame="1"/>
           <w:shd w:val="clear" w:color="auto" w:fill="FFFFFF"/>
         </w:rPr>
-        <w:t>Title and one or two sentences per requirement. Don’t repeat requirements implemented for prior assignments unless they are necessary to provide context—in which case, make it clear which are new vs. old.</w:t>
+        <w:t xml:space="preserve">Title and one or two sentences per requirement. </w:t>
+      </w:r>
+      <w:proofErr w:type="gramStart"/>
+      <w:r>
+        <w:rPr>
+          <w:rFonts w:ascii="Arial Narrow" w:hAnsi="Arial Narrow"/>
+          <w:color w:val="A6A6A6" w:themeColor="background1" w:themeShade="A6"/>
+          <w:sz w:val="20"/>
+          <w:bdr w:val="none" w:sz="0" w:space="0" w:color="auto" w:frame="1"/>
+          <w:shd w:val="clear" w:color="auto" w:fill="FFFFFF"/>
+        </w:rPr>
+        <w:t>Don’t</w:t>
+      </w:r>
+      <w:proofErr w:type="gramEnd"/>
+      <w:r>
+        <w:rPr>
+          <w:rFonts w:ascii="Arial Narrow" w:hAnsi="Arial Narrow"/>
+          <w:color w:val="A6A6A6" w:themeColor="background1" w:themeShade="A6"/>
+          <w:sz w:val="20"/>
+          <w:bdr w:val="none" w:sz="0" w:space="0" w:color="auto" w:frame="1"/>
+          <w:shd w:val="clear" w:color="auto" w:fill="FFFFFF"/>
+        </w:rPr>
+        <w:t xml:space="preserve"> repeat requirements implemented for prior assignments unless they are necessary to provide context—in which case, make it clear which are new vs. old.</w:t>
       </w:r>
     </w:p>
     <w:p>
@@ -6488,7 +6970,15 @@
       </w:r>
       <w:proofErr w:type="spellEnd"/>
       <w:r>
-        <w:t xml:space="preserve"> shall create a file from all of the data of all of a user’s accounts, and it shall handle any errors that may arise from this process.</w:t>
+        <w:t xml:space="preserve"> shall create a file from </w:t>
+      </w:r>
+      <w:proofErr w:type="gramStart"/>
+      <w:r>
+        <w:t>all of</w:t>
+      </w:r>
+      <w:proofErr w:type="gramEnd"/>
+      <w:r>
+        <w:t xml:space="preserve"> the data of all of a user’s accounts, and it shall handle any errors that may arise from this process.</w:t>
       </w:r>
     </w:p>
     <w:p>
@@ -6539,187 +7029,205 @@
           <w:color w:val="auto"/>
           <w:szCs w:val="22"/>
         </w:rPr>
-        <w:t xml:space="preserve"> shall read the accounts file at the start of the program to take in all of the user’s account information, allowing a user to store this in between sessions</w:t>
-      </w:r>
+        <w:t xml:space="preserve"> shall read the accounts file at the start of the program to take in </w:t>
+      </w:r>
+      <w:proofErr w:type="gramStart"/>
       <w:r>
         <w:rPr>
           <w:rFonts w:ascii="Times New Roman" w:eastAsiaTheme="minorHAnsi" w:hAnsi="Times New Roman" w:cstheme="minorBidi"/>
           <w:color w:val="auto"/>
           <w:szCs w:val="22"/>
         </w:rPr>
-        <w:t>.</w:t>
-      </w:r>
-    </w:p>
-    <w:p>
-      <w:pPr>
-        <w:pStyle w:val="Heading3"/>
-        <w:rPr>
-          <w:bdr w:val="none" w:sz="0" w:space="0" w:color="auto" w:frame="1"/>
-          <w:shd w:val="clear" w:color="auto" w:fill="FFFFFF"/>
-        </w:rPr>
-      </w:pPr>
-      <w:r>
-        <w:rPr>
-          <w:bdr w:val="none" w:sz="0" w:space="0" w:color="auto" w:frame="1"/>
-          <w:shd w:val="clear" w:color="auto" w:fill="FFFFFF"/>
-        </w:rPr>
-        <w:t>   </w:t>
-      </w:r>
-      <w:r>
-        <w:rPr>
-          <w:bdr w:val="none" w:sz="0" w:space="0" w:color="auto" w:frame="1"/>
-          <w:shd w:val="clear" w:color="auto" w:fill="FFFFFF"/>
-        </w:rPr>
-        <w:t xml:space="preserve"> 3.2.3 Differentiate Between Users (NEW)</w:t>
-      </w:r>
-    </w:p>
-    <w:p>
-      <w:proofErr w:type="spellStart"/>
-      <w:r>
-        <w:t>FinFree</w:t>
-      </w:r>
-      <w:proofErr w:type="spellEnd"/>
-      <w:r>
-        <w:t xml:space="preserve"> shall store and process numerous users’ account information assigned to unique usernames.</w:t>
-      </w:r>
-    </w:p>
-    <w:p>
-      <w:pPr>
-        <w:pStyle w:val="Heading3"/>
-        <w:rPr>
-          <w:bdr w:val="none" w:sz="0" w:space="0" w:color="auto" w:frame="1"/>
-          <w:shd w:val="clear" w:color="auto" w:fill="FFFFFF"/>
-        </w:rPr>
-      </w:pPr>
-      <w:r>
-        <w:rPr>
-          <w:bdr w:val="none" w:sz="0" w:space="0" w:color="auto" w:frame="1"/>
-          <w:shd w:val="clear" w:color="auto" w:fill="FFFFFF"/>
-        </w:rPr>
-        <w:t>    </w:t>
-      </w:r>
-      <w:r>
-        <w:rPr>
-          <w:bdr w:val="none" w:sz="0" w:space="0" w:color="auto" w:frame="1"/>
-          <w:shd w:val="clear" w:color="auto" w:fill="FFFFFF"/>
-        </w:rPr>
-        <w:t>3</w:t>
-      </w:r>
-      <w:r>
-        <w:rPr>
-          <w:bdr w:val="none" w:sz="0" w:space="0" w:color="auto" w:frame="1"/>
-          <w:shd w:val="clear" w:color="auto" w:fill="FFFFFF"/>
-        </w:rPr>
-        <w:t>.</w:t>
-      </w:r>
-      <w:r>
-        <w:rPr>
-          <w:bdr w:val="none" w:sz="0" w:space="0" w:color="auto" w:frame="1"/>
-          <w:shd w:val="clear" w:color="auto" w:fill="FFFFFF"/>
-        </w:rPr>
-        <w:t>2</w:t>
-      </w:r>
-      <w:r>
-        <w:rPr>
-          <w:bdr w:val="none" w:sz="0" w:space="0" w:color="auto" w:frame="1"/>
-          <w:shd w:val="clear" w:color="auto" w:fill="FFFFFF"/>
-        </w:rPr>
-        <w:t>.</w:t>
-      </w:r>
-      <w:r>
-        <w:rPr>
-          <w:bdr w:val="none" w:sz="0" w:space="0" w:color="auto" w:frame="1"/>
-          <w:shd w:val="clear" w:color="auto" w:fill="FFFFFF"/>
-        </w:rPr>
-        <w:t>4 Display Net Worth, Debt, and Cash Values (NEW)</w:t>
-      </w:r>
-    </w:p>
-    <w:p>
-      <w:proofErr w:type="spellStart"/>
-      <w:r>
-        <w:t>FinFree</w:t>
-      </w:r>
-      <w:proofErr w:type="spellEnd"/>
-      <w:r>
-        <w:t xml:space="preserve"> shall display to the user constantly updated figures representing their net worth, credit card debt, and their available cash balances.</w:t>
-      </w:r>
-    </w:p>
-    <w:p>
-      <w:pPr>
-        <w:pStyle w:val="Heading3"/>
-        <w:rPr>
-          <w:bdr w:val="none" w:sz="0" w:space="0" w:color="auto" w:frame="1"/>
-          <w:shd w:val="clear" w:color="auto" w:fill="FFFFFF"/>
-        </w:rPr>
-      </w:pPr>
-      <w:r>
-        <w:rPr>
-          <w:bdr w:val="none" w:sz="0" w:space="0" w:color="auto" w:frame="1"/>
-          <w:shd w:val="clear" w:color="auto" w:fill="FFFFFF"/>
-        </w:rPr>
-        <w:lastRenderedPageBreak/>
-        <w:t>    </w:t>
-      </w:r>
-      <w:r>
-        <w:rPr>
-          <w:bdr w:val="none" w:sz="0" w:space="0" w:color="auto" w:frame="1"/>
-          <w:shd w:val="clear" w:color="auto" w:fill="FFFFFF"/>
-        </w:rPr>
-        <w:t>3</w:t>
-      </w:r>
-      <w:r>
-        <w:rPr>
-          <w:bdr w:val="none" w:sz="0" w:space="0" w:color="auto" w:frame="1"/>
-          <w:shd w:val="clear" w:color="auto" w:fill="FFFFFF"/>
-        </w:rPr>
-        <w:t>.</w:t>
-      </w:r>
-      <w:r>
-        <w:rPr>
-          <w:bdr w:val="none" w:sz="0" w:space="0" w:color="auto" w:frame="1"/>
-          <w:shd w:val="clear" w:color="auto" w:fill="FFFFFF"/>
-        </w:rPr>
-        <w:t>2.5</w:t>
-      </w:r>
-      <w:r>
-        <w:rPr>
-          <w:bdr w:val="none" w:sz="0" w:space="0" w:color="auto" w:frame="1"/>
-          <w:shd w:val="clear" w:color="auto" w:fill="FFFFFF"/>
-        </w:rPr>
-        <w:t xml:space="preserve"> </w:t>
-      </w:r>
-      <w:r>
-        <w:rPr>
-          <w:bdr w:val="none" w:sz="0" w:space="0" w:color="auto" w:frame="1"/>
-          <w:shd w:val="clear" w:color="auto" w:fill="FFFFFF"/>
-        </w:rPr>
-        <w:t>Accept Main Menu Data (OLD Requirement, NEW Features)</w:t>
-      </w:r>
-    </w:p>
-    <w:p>
-      <w:pPr>
-        <w:pStyle w:val="Heading3"/>
-        <w:rPr>
-          <w:bdr w:val="none" w:sz="0" w:space="0" w:color="auto" w:frame="1"/>
-          <w:shd w:val="clear" w:color="auto" w:fill="FFFFFF"/>
-        </w:rPr>
-      </w:pPr>
-      <w:proofErr w:type="spellStart"/>
+        <w:t>all of</w:t>
+      </w:r>
+      <w:proofErr w:type="gramEnd"/>
       <w:r>
         <w:rPr>
           <w:rFonts w:ascii="Times New Roman" w:eastAsiaTheme="minorHAnsi" w:hAnsi="Times New Roman" w:cstheme="minorBidi"/>
           <w:color w:val="auto"/>
           <w:szCs w:val="22"/>
         </w:rPr>
-        <w:t>FinFree</w:t>
-      </w:r>
-      <w:proofErr w:type="spellEnd"/>
+        <w:t xml:space="preserve"> the user’s account information, allowing a user to store this in between sessions</w:t>
+      </w:r>
       <w:r>
         <w:rPr>
           <w:rFonts w:ascii="Times New Roman" w:eastAsiaTheme="minorHAnsi" w:hAnsi="Times New Roman" w:cstheme="minorBidi"/>
           <w:color w:val="auto"/>
           <w:szCs w:val="22"/>
         </w:rPr>
+        <w:t>.</w:t>
+      </w:r>
+    </w:p>
+    <w:p>
+      <w:pPr>
+        <w:pStyle w:val="Heading3"/>
+        <w:rPr>
+          <w:bdr w:val="none" w:sz="0" w:space="0" w:color="auto" w:frame="1"/>
+          <w:shd w:val="clear" w:color="auto" w:fill="FFFFFF"/>
+        </w:rPr>
+      </w:pPr>
+      <w:r>
+        <w:rPr>
+          <w:bdr w:val="none" w:sz="0" w:space="0" w:color="auto" w:frame="1"/>
+          <w:shd w:val="clear" w:color="auto" w:fill="FFFFFF"/>
+        </w:rPr>
+        <w:t>   </w:t>
+      </w:r>
+      <w:r>
+        <w:rPr>
+          <w:bdr w:val="none" w:sz="0" w:space="0" w:color="auto" w:frame="1"/>
+          <w:shd w:val="clear" w:color="auto" w:fill="FFFFFF"/>
+        </w:rPr>
+        <w:t xml:space="preserve"> 3.2.3 Differentiate Between Users (NEW)</w:t>
+      </w:r>
+    </w:p>
+    <w:p>
+      <w:proofErr w:type="spellStart"/>
+      <w:r>
+        <w:t>FinFree</w:t>
+      </w:r>
+      <w:proofErr w:type="spellEnd"/>
+      <w:r>
+        <w:t xml:space="preserve"> shall store and process numerous users’ account information assigned to unique usernames.</w:t>
+      </w:r>
+    </w:p>
+    <w:p>
+      <w:pPr>
+        <w:pStyle w:val="Heading3"/>
+        <w:rPr>
+          <w:bdr w:val="none" w:sz="0" w:space="0" w:color="auto" w:frame="1"/>
+          <w:shd w:val="clear" w:color="auto" w:fill="FFFFFF"/>
+        </w:rPr>
+      </w:pPr>
+      <w:r>
+        <w:rPr>
+          <w:bdr w:val="none" w:sz="0" w:space="0" w:color="auto" w:frame="1"/>
+          <w:shd w:val="clear" w:color="auto" w:fill="FFFFFF"/>
+        </w:rPr>
+        <w:t>    </w:t>
+      </w:r>
+      <w:r>
+        <w:rPr>
+          <w:bdr w:val="none" w:sz="0" w:space="0" w:color="auto" w:frame="1"/>
+          <w:shd w:val="clear" w:color="auto" w:fill="FFFFFF"/>
+        </w:rPr>
+        <w:t>3</w:t>
+      </w:r>
+      <w:r>
+        <w:rPr>
+          <w:bdr w:val="none" w:sz="0" w:space="0" w:color="auto" w:frame="1"/>
+          <w:shd w:val="clear" w:color="auto" w:fill="FFFFFF"/>
+        </w:rPr>
+        <w:t>.</w:t>
+      </w:r>
+      <w:r>
+        <w:rPr>
+          <w:bdr w:val="none" w:sz="0" w:space="0" w:color="auto" w:frame="1"/>
+          <w:shd w:val="clear" w:color="auto" w:fill="FFFFFF"/>
+        </w:rPr>
+        <w:t>2</w:t>
+      </w:r>
+      <w:r>
+        <w:rPr>
+          <w:bdr w:val="none" w:sz="0" w:space="0" w:color="auto" w:frame="1"/>
+          <w:shd w:val="clear" w:color="auto" w:fill="FFFFFF"/>
+        </w:rPr>
+        <w:t>.</w:t>
+      </w:r>
+      <w:r>
+        <w:rPr>
+          <w:bdr w:val="none" w:sz="0" w:space="0" w:color="auto" w:frame="1"/>
+          <w:shd w:val="clear" w:color="auto" w:fill="FFFFFF"/>
+        </w:rPr>
+        <w:t>4 Display Net Worth, Debt, and Cash Values (NEW)</w:t>
+      </w:r>
+    </w:p>
+    <w:p>
+      <w:proofErr w:type="spellStart"/>
+      <w:r>
+        <w:t>FinFree</w:t>
+      </w:r>
+      <w:proofErr w:type="spellEnd"/>
+      <w:r>
+        <w:t xml:space="preserve"> shall display to the user constantly updated figures representing their net worth, credit card debt, and their available cash balances.</w:t>
+      </w:r>
+    </w:p>
+    <w:p>
+      <w:pPr>
+        <w:pStyle w:val="Heading3"/>
+        <w:rPr>
+          <w:bdr w:val="none" w:sz="0" w:space="0" w:color="auto" w:frame="1"/>
+          <w:shd w:val="clear" w:color="auto" w:fill="FFFFFF"/>
+        </w:rPr>
+      </w:pPr>
+      <w:r>
+        <w:rPr>
+          <w:bdr w:val="none" w:sz="0" w:space="0" w:color="auto" w:frame="1"/>
+          <w:shd w:val="clear" w:color="auto" w:fill="FFFFFF"/>
+        </w:rPr>
+        <w:lastRenderedPageBreak/>
+        <w:t>    </w:t>
+      </w:r>
+      <w:r>
+        <w:rPr>
+          <w:bdr w:val="none" w:sz="0" w:space="0" w:color="auto" w:frame="1"/>
+          <w:shd w:val="clear" w:color="auto" w:fill="FFFFFF"/>
+        </w:rPr>
+        <w:t>3</w:t>
+      </w:r>
+      <w:r>
+        <w:rPr>
+          <w:bdr w:val="none" w:sz="0" w:space="0" w:color="auto" w:frame="1"/>
+          <w:shd w:val="clear" w:color="auto" w:fill="FFFFFF"/>
+        </w:rPr>
+        <w:t>.</w:t>
+      </w:r>
+      <w:r>
+        <w:rPr>
+          <w:bdr w:val="none" w:sz="0" w:space="0" w:color="auto" w:frame="1"/>
+          <w:shd w:val="clear" w:color="auto" w:fill="FFFFFF"/>
+        </w:rPr>
+        <w:t>2.5</w:t>
+      </w:r>
+      <w:r>
+        <w:rPr>
+          <w:bdr w:val="none" w:sz="0" w:space="0" w:color="auto" w:frame="1"/>
+          <w:shd w:val="clear" w:color="auto" w:fill="FFFFFF"/>
+        </w:rPr>
+        <w:t xml:space="preserve"> </w:t>
+      </w:r>
+      <w:r>
+        <w:rPr>
+          <w:bdr w:val="none" w:sz="0" w:space="0" w:color="auto" w:frame="1"/>
+          <w:shd w:val="clear" w:color="auto" w:fill="FFFFFF"/>
+        </w:rPr>
+        <w:t>Accept Main Menu Data (OLD Requirement, NEW Features)</w:t>
+      </w:r>
+    </w:p>
+    <w:p>
+      <w:pPr>
+        <w:pStyle w:val="Heading3"/>
+        <w:rPr>
+          <w:bdr w:val="none" w:sz="0" w:space="0" w:color="auto" w:frame="1"/>
+          <w:shd w:val="clear" w:color="auto" w:fill="FFFFFF"/>
+        </w:rPr>
+      </w:pPr>
+      <w:proofErr w:type="spellStart"/>
+      <w:r>
+        <w:rPr>
+          <w:rFonts w:ascii="Times New Roman" w:eastAsiaTheme="minorHAnsi" w:hAnsi="Times New Roman" w:cstheme="minorBidi"/>
+          <w:color w:val="auto"/>
+          <w:szCs w:val="22"/>
+        </w:rPr>
+        <w:t>FinFree</w:t>
+      </w:r>
+      <w:proofErr w:type="spellEnd"/>
+      <w:r>
+        <w:rPr>
+          <w:rFonts w:ascii="Times New Roman" w:eastAsiaTheme="minorHAnsi" w:hAnsi="Times New Roman" w:cstheme="minorBidi"/>
+          <w:color w:val="auto"/>
+          <w:szCs w:val="22"/>
+        </w:rPr>
         <w:t xml:space="preserve"> shall display the main menu and relay the requested information back to the user.</w:t>
       </w:r>
     </w:p>
@@ -6843,8 +7351,18 @@
           <w:color w:val="A6A6A6" w:themeColor="background1" w:themeShade="A6"/>
           <w:sz w:val="20"/>
         </w:rPr>
-        <w:t>actual input / output corresponding to the requirements above</w:t>
-      </w:r>
+        <w:t xml:space="preserve">actual input / output corresponding to the requirements </w:t>
+      </w:r>
+      <w:proofErr w:type="gramStart"/>
+      <w:r>
+        <w:rPr>
+          <w:rFonts w:ascii="Arial Narrow" w:hAnsi="Arial Narrow"/>
+          <w:color w:val="A6A6A6" w:themeColor="background1" w:themeShade="A6"/>
+          <w:sz w:val="20"/>
+        </w:rPr>
+        <w:t>above</w:t>
+      </w:r>
+      <w:proofErr w:type="gramEnd"/>
       <w:r>
         <w:rPr>
           <w:rFonts w:ascii="Arial Narrow" w:hAnsi="Arial Narrow" w:cs="Tahoma"/>
@@ -6936,8 +7454,13 @@
         </w:numPr>
       </w:pPr>
       <w:r>
-        <w:t>Check monthly net income</w:t>
-      </w:r>
+        <w:t xml:space="preserve">Check monthly net </w:t>
+      </w:r>
+      <w:proofErr w:type="gramStart"/>
+      <w:r>
+        <w:t>income</w:t>
+      </w:r>
+      <w:proofErr w:type="gramEnd"/>
     </w:p>
     <w:p>
       <w:pPr>
@@ -6948,8 +7471,13 @@
         </w:numPr>
       </w:pPr>
       <w:r>
-        <w:t>Check net income year to date</w:t>
-      </w:r>
+        <w:t xml:space="preserve">Check net income year to </w:t>
+      </w:r>
+      <w:proofErr w:type="gramStart"/>
+      <w:r>
+        <w:t>date</w:t>
+      </w:r>
+      <w:proofErr w:type="gramEnd"/>
     </w:p>
     <w:p>
       <w:pPr>
@@ -6960,8 +7488,13 @@
         </w:numPr>
       </w:pPr>
       <w:r>
-        <w:t>Check monthly spending</w:t>
-      </w:r>
+        <w:t xml:space="preserve">Check monthly </w:t>
+      </w:r>
+      <w:proofErr w:type="gramStart"/>
+      <w:r>
+        <w:t>spending</w:t>
+      </w:r>
+      <w:proofErr w:type="gramEnd"/>
     </w:p>
     <w:p>
       <w:pPr>
@@ -6972,8 +7505,13 @@
         </w:numPr>
       </w:pPr>
       <w:r>
-        <w:t>Check net worth</w:t>
-      </w:r>
+        <w:t xml:space="preserve">Check net </w:t>
+      </w:r>
+      <w:proofErr w:type="gramStart"/>
+      <w:r>
+        <w:t>worth</w:t>
+      </w:r>
+      <w:proofErr w:type="gramEnd"/>
     </w:p>
     <w:p>
       <w:pPr>
@@ -6984,8 +7522,13 @@
         </w:numPr>
       </w:pPr>
       <w:r>
-        <w:t>Check bank account balance</w:t>
-      </w:r>
+        <w:t xml:space="preserve">Check bank account </w:t>
+      </w:r>
+      <w:proofErr w:type="gramStart"/>
+      <w:r>
+        <w:t>balance</w:t>
+      </w:r>
+      <w:proofErr w:type="gramEnd"/>
     </w:p>
     <w:p>
       <w:pPr>
@@ -6996,8 +7539,13 @@
         </w:numPr>
       </w:pPr>
       <w:r>
-        <w:t>Check brokerage account value</w:t>
-      </w:r>
+        <w:t xml:space="preserve">Check brokerage account </w:t>
+      </w:r>
+      <w:proofErr w:type="gramStart"/>
+      <w:r>
+        <w:t>value</w:t>
+      </w:r>
+      <w:proofErr w:type="gramEnd"/>
     </w:p>
     <w:p>
       <w:pPr>
@@ -7008,8 +7556,13 @@
         </w:numPr>
       </w:pPr>
       <w:r>
-        <w:t>Check credit card account balance</w:t>
-      </w:r>
+        <w:t xml:space="preserve">Check credit card account </w:t>
+      </w:r>
+      <w:proofErr w:type="gramStart"/>
+      <w:r>
+        <w:t>balance</w:t>
+      </w:r>
+      <w:proofErr w:type="gramEnd"/>
     </w:p>
     <w:p>
       <w:r>
@@ -7134,6 +7687,7 @@
           <w:szCs w:val="20"/>
         </w:rPr>
       </w:pPr>
+      <w:proofErr w:type="gramStart"/>
       <w:r>
         <w:rPr>
           <w:rFonts w:ascii="Courier New" w:eastAsia="Times New Roman" w:hAnsi="Courier New" w:cs="Courier New"/>
@@ -7141,7 +7695,17 @@
           <w:sz w:val="20"/>
           <w:szCs w:val="20"/>
         </w:rPr>
-        <w:t>C{AMEX,Gold;1111 2222 3333 4444;012;10;25;0.0;7200.0,Platinum;5555 6666 7777 8888;345;11;25;0.0;3400.0}</w:t>
+        <w:t>C{</w:t>
+      </w:r>
+      <w:proofErr w:type="gramEnd"/>
+      <w:r>
+        <w:rPr>
+          <w:rFonts w:ascii="Courier New" w:eastAsia="Times New Roman" w:hAnsi="Courier New" w:cs="Courier New"/>
+          <w:color w:val="A9B7C6"/>
+          <w:sz w:val="20"/>
+          <w:szCs w:val="20"/>
+        </w:rPr>
+        <w:t>AMEX,Gold;1111 2222 3333 4444;012;10;25;0.0;7200.0,Platinum;5555 6666 7777 8888;345;11;25;0.0;3400.0}</w:t>
       </w:r>
       <w:r>
         <w:rPr>
@@ -7447,7 +8011,15 @@
         <w:spacing w:after="0"/>
       </w:pPr>
       <w:r>
-        <w:t xml:space="preserve">I have now moved the functionality for updating the value of accounts as well as writing account information to files to a generic file so as to further modularize my repository. The Generic class is the </w:t>
+        <w:t xml:space="preserve">I have now moved the functionality for updating the value of accounts as well as writing account information to files to a generic file </w:t>
+      </w:r>
+      <w:proofErr w:type="gramStart"/>
+      <w:r>
+        <w:t>so as to</w:t>
+      </w:r>
+      <w:proofErr w:type="gramEnd"/>
+      <w:r>
+        <w:t xml:space="preserve"> further modularize my repository. The Generic class is the </w:t>
       </w:r>
       <w:proofErr w:type="spellStart"/>
       <w:r>
@@ -7560,8 +8132,13 @@
         <w:pStyle w:val="Heading3"/>
       </w:pPr>
       <w:r>
-        <w:t>3.6.1 Class model fragment showing generic class</w:t>
-      </w:r>
+        <w:t xml:space="preserve">3.6.1 Class model fragment showing generic </w:t>
+      </w:r>
+      <w:proofErr w:type="gramStart"/>
+      <w:r>
+        <w:t>class</w:t>
+      </w:r>
+      <w:proofErr w:type="gramEnd"/>
     </w:p>
     <w:p>
       <w:pPr>
@@ -7693,9 +8270,9 @@
           <w:bdr w:val="none" w:sz="0" w:space="0" w:color="auto" w:frame="1"/>
           <w:shd w:val="clear" w:color="auto" w:fill="FFFFFF"/>
         </w:rPr>
-        <w:t xml:space="preserve"> implements generic methods in the new User class. The User class is what ties all of the accounts to a specific user. It contains a list collection of the type </w:t>
-      </w:r>
-      <w:proofErr w:type="spellStart"/>
+        <w:t xml:space="preserve"> implements generic methods in the new User class. The User class is what ties </w:t>
+      </w:r>
+      <w:proofErr w:type="gramStart"/>
       <w:r>
         <w:rPr>
           <w:rFonts w:cs="Times New Roman"/>
@@ -7703,9 +8280,9 @@
           <w:bdr w:val="none" w:sz="0" w:space="0" w:color="auto" w:frame="1"/>
           <w:shd w:val="clear" w:color="auto" w:fill="FFFFFF"/>
         </w:rPr>
-        <w:t>AccountFileAndValue</w:t>
-      </w:r>
-      <w:proofErr w:type="spellEnd"/>
+        <w:t>all of</w:t>
+      </w:r>
+      <w:proofErr w:type="gramEnd"/>
       <w:r>
         <w:rPr>
           <w:rFonts w:cs="Times New Roman"/>
@@ -7713,7 +8290,7 @@
           <w:bdr w:val="none" w:sz="0" w:space="0" w:color="auto" w:frame="1"/>
           <w:shd w:val="clear" w:color="auto" w:fill="FFFFFF"/>
         </w:rPr>
-        <w:t xml:space="preserve"> to remove the need for any casting. This is also used for a number of functions the user class uses, like calculating net worth or debt. “Update” will be performed after every operation, so it is used here especially for the sake of efficiency and scalability. (Future updates will have a dashboard that will display this information[worth, </w:t>
+        <w:t xml:space="preserve"> the accounts to a specific user. It contains a list collection of the type </w:t>
       </w:r>
       <w:proofErr w:type="spellStart"/>
       <w:r>
@@ -7723,7 +8300,7 @@
           <w:bdr w:val="none" w:sz="0" w:space="0" w:color="auto" w:frame="1"/>
           <w:shd w:val="clear" w:color="auto" w:fill="FFFFFF"/>
         </w:rPr>
-        <w:t>debt,cash</w:t>
+        <w:t>AccountFileAndValue</w:t>
       </w:r>
       <w:proofErr w:type="spellEnd"/>
       <w:r>
@@ -7733,7 +8310,87 @@
           <w:bdr w:val="none" w:sz="0" w:space="0" w:color="auto" w:frame="1"/>
           <w:shd w:val="clear" w:color="auto" w:fill="FFFFFF"/>
         </w:rPr>
-        <w:t>] at all times). Further, the User class contains a method where all of the accounts of a given type (bank, credit, or investment) are returned based on some input, which returns a List of a generic type.</w:t>
+        <w:t xml:space="preserve"> to remove the need for any casting. This is also used for </w:t>
+      </w:r>
+      <w:proofErr w:type="gramStart"/>
+      <w:r>
+        <w:rPr>
+          <w:rFonts w:cs="Times New Roman"/>
+          <w:szCs w:val="28"/>
+          <w:bdr w:val="none" w:sz="0" w:space="0" w:color="auto" w:frame="1"/>
+          <w:shd w:val="clear" w:color="auto" w:fill="FFFFFF"/>
+        </w:rPr>
+        <w:t>a number of</w:t>
+      </w:r>
+      <w:proofErr w:type="gramEnd"/>
+      <w:r>
+        <w:rPr>
+          <w:rFonts w:cs="Times New Roman"/>
+          <w:szCs w:val="28"/>
+          <w:bdr w:val="none" w:sz="0" w:space="0" w:color="auto" w:frame="1"/>
+          <w:shd w:val="clear" w:color="auto" w:fill="FFFFFF"/>
+        </w:rPr>
+        <w:t xml:space="preserve"> functions the user class uses, like calculating net worth or debt. “Update” will be performed after every operation, so it is used here especially for the sake of efficiency and scalability. (Future updates will have a dashboard that will display this </w:t>
+      </w:r>
+      <w:proofErr w:type="gramStart"/>
+      <w:r>
+        <w:rPr>
+          <w:rFonts w:cs="Times New Roman"/>
+          <w:szCs w:val="28"/>
+          <w:bdr w:val="none" w:sz="0" w:space="0" w:color="auto" w:frame="1"/>
+          <w:shd w:val="clear" w:color="auto" w:fill="FFFFFF"/>
+        </w:rPr>
+        <w:t>information[</w:t>
+      </w:r>
+      <w:proofErr w:type="gramEnd"/>
+      <w:r>
+        <w:rPr>
+          <w:rFonts w:cs="Times New Roman"/>
+          <w:szCs w:val="28"/>
+          <w:bdr w:val="none" w:sz="0" w:space="0" w:color="auto" w:frame="1"/>
+          <w:shd w:val="clear" w:color="auto" w:fill="FFFFFF"/>
+        </w:rPr>
+        <w:t xml:space="preserve">worth, </w:t>
+      </w:r>
+      <w:proofErr w:type="spellStart"/>
+      <w:r>
+        <w:rPr>
+          <w:rFonts w:cs="Times New Roman"/>
+          <w:szCs w:val="28"/>
+          <w:bdr w:val="none" w:sz="0" w:space="0" w:color="auto" w:frame="1"/>
+          <w:shd w:val="clear" w:color="auto" w:fill="FFFFFF"/>
+        </w:rPr>
+        <w:t>debt,cash</w:t>
+      </w:r>
+      <w:proofErr w:type="spellEnd"/>
+      <w:r>
+        <w:rPr>
+          <w:rFonts w:cs="Times New Roman"/>
+          <w:szCs w:val="28"/>
+          <w:bdr w:val="none" w:sz="0" w:space="0" w:color="auto" w:frame="1"/>
+          <w:shd w:val="clear" w:color="auto" w:fill="FFFFFF"/>
+        </w:rPr>
+        <w:t xml:space="preserve">] at all times). Further, the User class contains a method where </w:t>
+      </w:r>
+      <w:proofErr w:type="gramStart"/>
+      <w:r>
+        <w:rPr>
+          <w:rFonts w:cs="Times New Roman"/>
+          <w:szCs w:val="28"/>
+          <w:bdr w:val="none" w:sz="0" w:space="0" w:color="auto" w:frame="1"/>
+          <w:shd w:val="clear" w:color="auto" w:fill="FFFFFF"/>
+        </w:rPr>
+        <w:t>all of</w:t>
+      </w:r>
+      <w:proofErr w:type="gramEnd"/>
+      <w:r>
+        <w:rPr>
+          <w:rFonts w:cs="Times New Roman"/>
+          <w:szCs w:val="28"/>
+          <w:bdr w:val="none" w:sz="0" w:space="0" w:color="auto" w:frame="1"/>
+          <w:shd w:val="clear" w:color="auto" w:fill="FFFFFF"/>
+        </w:rPr>
+        <w:t xml:space="preserve"> the accounts of a given type (bank, credit, or investment) are returned based on some input, which returns a List of a generic type.</w:t>
       </w:r>
       <w:r>
         <w:rPr>
@@ -7803,8 +8460,13 @@
         <w:pStyle w:val="Heading3"/>
       </w:pPr>
       <w:r>
-        <w:t>3.6.2 Code (including test code), input (if applicable), and output showing generics</w:t>
-      </w:r>
+        <w:t xml:space="preserve">3.6.2 Code (including test code), input (if applicable), and output showing </w:t>
+      </w:r>
+      <w:proofErr w:type="gramStart"/>
+      <w:r>
+        <w:t>generics</w:t>
+      </w:r>
+      <w:proofErr w:type="gramEnd"/>
     </w:p>
     <w:p>
       <w:pPr>
@@ -7850,7 +8512,15 @@
     </w:p>
     <w:p>
       <w:r>
-        <w:t>This object for the generic class below will be used, though it will be mostly used a collection of these objects, in the User class. The usage of generics is due to the fact that while each object will always have on associated integer and one associated string value, the actual main object will be one of three different possible account types and therefore must be generic. The reason to keep the object with the integer and String values is because they will be updated after every update operation.</w:t>
+        <w:t xml:space="preserve">This object for the generic class below will be used, though it will be mostly used a collection of these objects, in the User class. The usage of generics is </w:t>
+      </w:r>
+      <w:proofErr w:type="gramStart"/>
+      <w:r>
+        <w:t>due to the fact that</w:t>
+      </w:r>
+      <w:proofErr w:type="gramEnd"/>
+      <w:r>
+        <w:t xml:space="preserve"> while each object will always have on associated integer and one associated string value, the actual main object will be one of three different possible account types and therefore must be generic. The reason to keep the object with the integer and String values is because they will be updated after every update operation.</w:t>
       </w:r>
     </w:p>
     <w:p>
@@ -8198,7 +8868,7 @@
           <v:shape id="_x0000_i1028" type="#_x0000_t75" style="width:470.25pt;height:303pt" o:ole="">
             <v:imagedata r:id="rId37" o:title=""/>
           </v:shape>
-          <o:OLEObject Type="Embed" ProgID="Excel.Sheet.12" ShapeID="_x0000_i1028" DrawAspect="Content" ObjectID="_1676221442" r:id="rId38"/>
+          <o:OLEObject Type="Embed" ProgID="Excel.Sheet.12" ShapeID="_x0000_i1028" DrawAspect="Content" ObjectID="_1676222592" r:id="rId38"/>
         </w:object>
       </w:r>
     </w:p>
@@ -8494,7 +9164,31 @@
           <w:bdr w:val="none" w:sz="0" w:space="0" w:color="auto" w:frame="1"/>
           <w:shd w:val="clear" w:color="auto" w:fill="FFFFFF"/>
         </w:rPr>
-        <w:t xml:space="preserve">, the 5 page limit, appendices, </w:t>
+        <w:t xml:space="preserve">, the </w:t>
+      </w:r>
+      <w:proofErr w:type="gramStart"/>
+      <w:r>
+        <w:rPr>
+          <w:rFonts w:ascii="Arial Narrow" w:hAnsi="Arial Narrow"/>
+          <w:color w:val="A6A6A6" w:themeColor="background1" w:themeShade="A6"/>
+          <w:sz w:val="20"/>
+          <w:szCs w:val="20"/>
+          <w:bdr w:val="none" w:sz="0" w:space="0" w:color="auto" w:frame="1"/>
+          <w:shd w:val="clear" w:color="auto" w:fill="FFFFFF"/>
+        </w:rPr>
+        <w:t>5 page</w:t>
+      </w:r>
+      <w:proofErr w:type="gramEnd"/>
+      <w:r>
+        <w:rPr>
+          <w:rFonts w:ascii="Arial Narrow" w:hAnsi="Arial Narrow"/>
+          <w:color w:val="A6A6A6" w:themeColor="background1" w:themeShade="A6"/>
+          <w:sz w:val="20"/>
+          <w:szCs w:val="20"/>
+          <w:bdr w:val="none" w:sz="0" w:space="0" w:color="auto" w:frame="1"/>
+          <w:shd w:val="clear" w:color="auto" w:fill="FFFFFF"/>
+        </w:rPr>
+        <w:t xml:space="preserve"> limit, appendices, </w:t>
       </w:r>
       <w:r>
         <w:rPr>
@@ -8570,8 +9264,17 @@
           <w:i/>
           <w:color w:val="0070C0"/>
         </w:rPr>
-        <w:t>) applies</w:t>
-      </w:r>
+        <w:t xml:space="preserve">) </w:t>
+      </w:r>
+      <w:proofErr w:type="gramStart"/>
+      <w:r>
+        <w:rPr>
+          <w:i/>
+          <w:color w:val="0070C0"/>
+        </w:rPr>
+        <w:t>applies</w:t>
+      </w:r>
+      <w:proofErr w:type="gramEnd"/>
     </w:p>
     <w:p>
       <w:pPr>
@@ -8617,7 +9320,15 @@
       </w:r>
       <w:proofErr w:type="spellEnd"/>
       <w:r>
-        <w:t xml:space="preserve">, incorporates information and data from the user’s bank, brokerage, and credit card accounts in order to help give them a brief overview of their current financial position. As users can have multiple cards through one issuer, like Chase or American Express, each credit card account contains all the cards associated with that account, as opposed to having separate classes for each individual card. The earliest iterations will ask the user to manually input this information, then later releases will ask for login information. Eventually, </w:t>
+        <w:t xml:space="preserve">, incorporates information and data from the user’s bank, brokerage, and credit card accounts </w:t>
+      </w:r>
+      <w:proofErr w:type="gramStart"/>
+      <w:r>
+        <w:t>in order to</w:t>
+      </w:r>
+      <w:proofErr w:type="gramEnd"/>
+      <w:r>
+        <w:t xml:space="preserve"> help give them a brief overview of their current financial position. As users can have multiple cards through one issuer, like Chase or American Express, each credit card account contains all the cards associated with that account, as opposed to having separate classes for each individual card. The earliest iterations will ask the user to manually input this information, then later releases will ask for login information. Eventually, </w:t>
       </w:r>
       <w:proofErr w:type="spellStart"/>
       <w:r>
@@ -8649,7 +9360,15 @@
       </w:r>
       <w:proofErr w:type="spellEnd"/>
       <w:r>
-        <w:t xml:space="preserve"> will also ask the user to set predetermined spending limits in a variety of core categories, such as necessities like groceries as well as discretionary purchases like coffee or alcohol, in an effort to help their budgeting. Alerts would be sent out if they overspend in any category. Eventually, given a user’s habits and goals, the program will have sign up offers for credit cards as well as information for high interest savings accounts or low fee brokerage firms.</w:t>
+        <w:t xml:space="preserve"> will also ask the user to set predetermined spending limits in a variety of core categories, such as necessities like groceries as well as discretionary purchases like coffee or alcohol, </w:t>
+      </w:r>
+      <w:proofErr w:type="gramStart"/>
+      <w:r>
+        <w:t>in an effort to</w:t>
+      </w:r>
+      <w:proofErr w:type="gramEnd"/>
+      <w:r>
+        <w:t xml:space="preserve"> help their budgeting. Alerts would be sent out if they overspend in any category. Eventually, given a user’s habits and goals, the program will have sign up offers for credit cards as well as information for high interest savings accounts or low fee brokerage firms.</w:t>
       </w:r>
     </w:p>
     <w:p/>
@@ -8739,8 +9458,17 @@
           <w:i/>
           <w:color w:val="0070C0"/>
         </w:rPr>
-        <w:t>) applies</w:t>
-      </w:r>
+        <w:t xml:space="preserve">) </w:t>
+      </w:r>
+      <w:proofErr w:type="gramStart"/>
+      <w:r>
+        <w:rPr>
+          <w:i/>
+          <w:color w:val="0070C0"/>
+        </w:rPr>
+        <w:t>applies</w:t>
+      </w:r>
+      <w:proofErr w:type="gramEnd"/>
     </w:p>
     <w:p>
       <w:pPr>
@@ -8762,7 +9490,29 @@
           <w:bdr w:val="none" w:sz="0" w:space="0" w:color="auto" w:frame="1"/>
           <w:shd w:val="clear" w:color="auto" w:fill="FFFFFF"/>
         </w:rPr>
-        <w:t>Title and one or two sentences per requirement. Don’t repeat requirements implemented for prior assignments unless they are necessary to provide context—in which case, make it clear they are old.</w:t>
+        <w:t xml:space="preserve">Title and one or two sentences per requirement. </w:t>
+      </w:r>
+      <w:proofErr w:type="gramStart"/>
+      <w:r>
+        <w:rPr>
+          <w:rFonts w:ascii="Arial Narrow" w:hAnsi="Arial Narrow"/>
+          <w:color w:val="A6A6A6" w:themeColor="background1" w:themeShade="A6"/>
+          <w:sz w:val="20"/>
+          <w:bdr w:val="none" w:sz="0" w:space="0" w:color="auto" w:frame="1"/>
+          <w:shd w:val="clear" w:color="auto" w:fill="FFFFFF"/>
+        </w:rPr>
+        <w:t>Don’t</w:t>
+      </w:r>
+      <w:proofErr w:type="gramEnd"/>
+      <w:r>
+        <w:rPr>
+          <w:rFonts w:ascii="Arial Narrow" w:hAnsi="Arial Narrow"/>
+          <w:color w:val="A6A6A6" w:themeColor="background1" w:themeShade="A6"/>
+          <w:sz w:val="20"/>
+          <w:bdr w:val="none" w:sz="0" w:space="0" w:color="auto" w:frame="1"/>
+          <w:shd w:val="clear" w:color="auto" w:fill="FFFFFF"/>
+        </w:rPr>
+        <w:t xml:space="preserve"> repeat requirements implemented for prior assignments unless they are necessary to provide context—in which case, make it clear they are old.</w:t>
       </w:r>
     </w:p>
     <w:p>
@@ -9124,8 +9874,17 @@
           <w:i/>
           <w:color w:val="0070C0"/>
         </w:rPr>
-        <w:t>) applies</w:t>
-      </w:r>
+        <w:t xml:space="preserve">) </w:t>
+      </w:r>
+      <w:proofErr w:type="gramStart"/>
+      <w:r>
+        <w:rPr>
+          <w:i/>
+          <w:color w:val="0070C0"/>
+        </w:rPr>
+        <w:t>applies</w:t>
+      </w:r>
+      <w:proofErr w:type="gramEnd"/>
     </w:p>
     <w:p>
       <w:pPr>
@@ -9200,7 +9959,15 @@
     </w:p>
     <w:p>
       <w:r>
-        <w:t>The first file(image 1) when is processed through these two methods (images 3,4) for I/O ad creates the following user object(image 2):</w:t>
+        <w:t xml:space="preserve">The first </w:t>
+      </w:r>
+      <w:proofErr w:type="gramStart"/>
+      <w:r>
+        <w:t>file(</w:t>
+      </w:r>
+      <w:proofErr w:type="gramEnd"/>
+      <w:r>
+        <w:t>image 1) when is processed through these two methods (images 3,4) for I/O ad creates the following user object(image 2):</w:t>
       </w:r>
     </w:p>
     <w:p>
@@ -9697,8 +10464,17 @@
           <w:i/>
           <w:color w:val="0070C0"/>
         </w:rPr>
-        <w:t>) applies</w:t>
-      </w:r>
+        <w:t xml:space="preserve">) </w:t>
+      </w:r>
+      <w:proofErr w:type="gramStart"/>
+      <w:r>
+        <w:rPr>
+          <w:i/>
+          <w:color w:val="0070C0"/>
+        </w:rPr>
+        <w:t>applies</w:t>
+      </w:r>
+      <w:proofErr w:type="gramEnd"/>
     </w:p>
     <w:p>
       <w:pPr>
@@ -9790,7 +10566,15 @@
       </w:r>
       <w:proofErr w:type="spellEnd"/>
       <w:r>
-        <w:t xml:space="preserve"> can now directly write the objects to these files. Within the main menu, users can opt to display all of their account information (12</w:t>
+        <w:t xml:space="preserve"> can now directly write the objects to these files. Within the main menu, users can opt to display </w:t>
+      </w:r>
+      <w:proofErr w:type="gramStart"/>
+      <w:r>
+        <w:t>all of</w:t>
+      </w:r>
+      <w:proofErr w:type="gramEnd"/>
+      <w:r>
+        <w:t xml:space="preserve"> their account information (12</w:t>
       </w:r>
       <w:r>
         <w:rPr>
@@ -9909,16 +10693,30 @@
           <w:i/>
           <w:color w:val="0070C0"/>
         </w:rPr>
-        <w:t>i) applies</w:t>
-      </w:r>
+        <w:t xml:space="preserve">i) </w:t>
+      </w:r>
+      <w:proofErr w:type="gramStart"/>
+      <w:r>
+        <w:rPr>
+          <w:i/>
+          <w:color w:val="0070C0"/>
+        </w:rPr>
+        <w:t>applies</w:t>
+      </w:r>
+      <w:proofErr w:type="gramEnd"/>
     </w:p>
     <w:p>
       <w:pPr>
         <w:pStyle w:val="Heading3"/>
       </w:pPr>
       <w:r>
-        <w:t>4.6.1 Code showing object read and write</w:t>
-      </w:r>
+        <w:t xml:space="preserve">4.6.1 Code showing object read and </w:t>
+      </w:r>
+      <w:proofErr w:type="gramStart"/>
+      <w:r>
+        <w:t>write</w:t>
+      </w:r>
+      <w:proofErr w:type="gramEnd"/>
     </w:p>
     <w:p>
       <w:r>
@@ -9940,7 +10738,15 @@
       </w:r>
       <w:proofErr w:type="spellEnd"/>
       <w:r>
-        <w:t xml:space="preserve"> must read the accounts already present in the file so it does not overwrite what is already there, but appending onto it).</w:t>
+        <w:t xml:space="preserve"> must read the accounts already present in the file so it does not overwrite what is already </w:t>
+      </w:r>
+      <w:proofErr w:type="gramStart"/>
+      <w:r>
+        <w:t>there, but</w:t>
+      </w:r>
+      <w:proofErr w:type="gramEnd"/>
+      <w:r>
+        <w:t xml:space="preserve"> appending onto it).</w:t>
       </w:r>
     </w:p>
     <w:p>
@@ -10046,6 +10852,7 @@
         <w:lastRenderedPageBreak/>
         <w:t xml:space="preserve">4.6.2 Code Showing </w:t>
       </w:r>
+      <w:proofErr w:type="gramStart"/>
       <w:r>
         <w:rPr>
           <w:i/>
@@ -10053,7 +10860,11 @@
         <w:t>stream</w:t>
       </w:r>
       <w:r>
-        <w:t xml:space="preserve">() </w:t>
+        <w:t>(</w:t>
+      </w:r>
+      <w:proofErr w:type="gramEnd"/>
+      <w:r>
+        <w:t xml:space="preserve">) </w:t>
       </w:r>
       <w:r>
         <w:t>and</w:t>
@@ -10074,7 +10885,15 @@
         <w:t xml:space="preserve"> </w:t>
       </w:r>
       <w:r>
-        <w:t>Here is the function that creates the String array followed by the section of the main menu code that actually executes the stream method with a lambda in order to allow users to double check all their current information:</w:t>
+        <w:t xml:space="preserve">Here is the function that creates the String array followed by the section of the main menu code that </w:t>
+      </w:r>
+      <w:proofErr w:type="gramStart"/>
+      <w:r>
+        <w:t>actually executes</w:t>
+      </w:r>
+      <w:proofErr w:type="gramEnd"/>
+      <w:r>
+        <w:t xml:space="preserve"> the stream method with a lambda in order to allow users to double check all their current information:</w:t>
       </w:r>
     </w:p>
     <w:p>
@@ -10297,8 +11116,17 @@
           <w:i/>
           <w:color w:val="0070C0"/>
         </w:rPr>
-        <w:t>) applies</w:t>
-      </w:r>
+        <w:t xml:space="preserve">) </w:t>
+      </w:r>
+      <w:proofErr w:type="gramStart"/>
+      <w:r>
+        <w:rPr>
+          <w:i/>
+          <w:color w:val="0070C0"/>
+        </w:rPr>
+        <w:t>applies</w:t>
+      </w:r>
+      <w:proofErr w:type="gramEnd"/>
     </w:p>
     <w:p>
       <w:pPr>
@@ -10362,7 +11190,7 @@
           <v:shape id="_x0000_i1029" type="#_x0000_t75" style="width:470.25pt;height:287.25pt" o:ole="">
             <v:imagedata r:id="rId50" o:title=""/>
           </v:shape>
-          <o:OLEObject Type="Embed" ProgID="Excel.Sheet.12" ShapeID="_x0000_i1029" DrawAspect="Content" ObjectID="_1676221443" r:id="rId51"/>
+          <o:OLEObject Type="Embed" ProgID="Excel.Sheet.12" ShapeID="_x0000_i1029" DrawAspect="Content" ObjectID="_1676222593" r:id="rId51"/>
         </w:object>
       </w:r>
     </w:p>
@@ -10517,7 +11345,31 @@
           <w:bdr w:val="none" w:sz="0" w:space="0" w:color="auto" w:frame="1"/>
           <w:shd w:val="clear" w:color="auto" w:fill="FFFFFF"/>
         </w:rPr>
-        <w:t xml:space="preserve"> if concurrency can fit; otherwise create a different project with concurrency. The same instructions as before apply to this completed Word document, </w:t>
+        <w:t xml:space="preserve"> if concurrency can fit; otherwise create a different project with concurrency. The same instructions as before </w:t>
+      </w:r>
+      <w:proofErr w:type="gramStart"/>
+      <w:r>
+        <w:rPr>
+          <w:rFonts w:ascii="Arial Narrow" w:hAnsi="Arial Narrow"/>
+          <w:color w:val="A6A6A6" w:themeColor="background1" w:themeShade="A6"/>
+          <w:sz w:val="20"/>
+          <w:szCs w:val="20"/>
+          <w:bdr w:val="none" w:sz="0" w:space="0" w:color="auto" w:frame="1"/>
+          <w:shd w:val="clear" w:color="auto" w:fill="FFFFFF"/>
+        </w:rPr>
+        <w:t>apply</w:t>
+      </w:r>
+      <w:proofErr w:type="gramEnd"/>
+      <w:r>
+        <w:rPr>
+          <w:rFonts w:ascii="Arial Narrow" w:hAnsi="Arial Narrow"/>
+          <w:color w:val="A6A6A6" w:themeColor="background1" w:themeShade="A6"/>
+          <w:sz w:val="20"/>
+          <w:szCs w:val="20"/>
+          <w:bdr w:val="none" w:sz="0" w:space="0" w:color="auto" w:frame="1"/>
+          <w:shd w:val="clear" w:color="auto" w:fill="FFFFFF"/>
+        </w:rPr>
+        <w:t xml:space="preserve"> to this completed Word document, </w:t>
       </w:r>
       <w:r>
         <w:rPr>
@@ -10615,8 +11467,17 @@
           <w:i/>
           <w:color w:val="0070C0"/>
         </w:rPr>
-        <w:t>) applies</w:t>
-      </w:r>
+        <w:t xml:space="preserve">) </w:t>
+      </w:r>
+      <w:proofErr w:type="gramStart"/>
+      <w:r>
+        <w:rPr>
+          <w:i/>
+          <w:color w:val="0070C0"/>
+        </w:rPr>
+        <w:t>applies</w:t>
+      </w:r>
+      <w:proofErr w:type="gramEnd"/>
     </w:p>
     <w:p>
       <w:pPr>
@@ -10662,7 +11523,15 @@
       </w:r>
       <w:proofErr w:type="spellEnd"/>
       <w:r>
-        <w:t xml:space="preserve">, incorporates information and data from the user’s bank, brokerage, and credit card accounts in order to help give them a brief overview of their current financial position. As users can have multiple cards through one issuer, like Chase or American Express, each credit card account contains all the cards associated with that account, as opposed to having separate classes for each individual card. The earliest iterations will ask the user to manually input this information, then later releases will ask for login information. Eventually, </w:t>
+        <w:t xml:space="preserve">, incorporates information and data from the user’s bank, brokerage, and credit card accounts </w:t>
+      </w:r>
+      <w:proofErr w:type="gramStart"/>
+      <w:r>
+        <w:t>in order to</w:t>
+      </w:r>
+      <w:proofErr w:type="gramEnd"/>
+      <w:r>
+        <w:t xml:space="preserve"> help give them a brief overview of their current financial position. As users can have multiple cards through one issuer, like Chase or American Express, each credit card account contains all the cards associated with that account, as opposed to having separate classes for each individual card. The earliest iterations will ask the user to manually input this information, then later releases will ask for login information. Eventually, </w:t>
       </w:r>
       <w:proofErr w:type="spellStart"/>
       <w:r>
@@ -10694,7 +11563,15 @@
       </w:r>
       <w:proofErr w:type="spellEnd"/>
       <w:r>
-        <w:t xml:space="preserve"> will also ask the user to set predetermined spending limits in a variety of core categories, such as necessities like groceries as well as discretionary purchases like coffee or alcohol, in an effort to help their budgeting. Alerts would be sent out if they overspend in any category. Eventually, given a user’s habits and goals, the program will have sign up offers for credit cards as well as information for high interest savings accounts or low fee brokerage firms.</w:t>
+        <w:t xml:space="preserve"> will also ask the user to set predetermined spending limits in a variety of core categories, such as necessities like groceries as well as discretionary purchases like coffee or alcohol, </w:t>
+      </w:r>
+      <w:proofErr w:type="gramStart"/>
+      <w:r>
+        <w:t>in an effort to</w:t>
+      </w:r>
+      <w:proofErr w:type="gramEnd"/>
+      <w:r>
+        <w:t xml:space="preserve"> help their budgeting. Alerts would be sent out if they overspend in any category. Eventually, given a user’s habits and goals, the program will have sign up offers for credit cards as well as information for high interest savings accounts or low fee brokerage firms.</w:t>
       </w:r>
     </w:p>
     <w:p>
@@ -10783,8 +11660,17 @@
           <w:i/>
           <w:color w:val="0070C0"/>
         </w:rPr>
-        <w:t>) applies</w:t>
-      </w:r>
+        <w:t xml:space="preserve">) </w:t>
+      </w:r>
+      <w:proofErr w:type="gramStart"/>
+      <w:r>
+        <w:rPr>
+          <w:i/>
+          <w:color w:val="0070C0"/>
+        </w:rPr>
+        <w:t>applies</w:t>
+      </w:r>
+      <w:proofErr w:type="gramEnd"/>
     </w:p>
     <w:p>
       <w:pPr>
@@ -10806,7 +11692,29 @@
           <w:bdr w:val="none" w:sz="0" w:space="0" w:color="auto" w:frame="1"/>
           <w:shd w:val="clear" w:color="auto" w:fill="FFFFFF"/>
         </w:rPr>
-        <w:t>Title and one or two sentences per requirement. Don’t repeat requirements implemented for prior assignments unless they are necessary to provide context—in which case, make it clear they are old.</w:t>
+        <w:t xml:space="preserve">Title and one or two sentences per requirement. </w:t>
+      </w:r>
+      <w:proofErr w:type="gramStart"/>
+      <w:r>
+        <w:rPr>
+          <w:rFonts w:ascii="Arial Narrow" w:hAnsi="Arial Narrow"/>
+          <w:color w:val="A6A6A6" w:themeColor="background1" w:themeShade="A6"/>
+          <w:sz w:val="20"/>
+          <w:bdr w:val="none" w:sz="0" w:space="0" w:color="auto" w:frame="1"/>
+          <w:shd w:val="clear" w:color="auto" w:fill="FFFFFF"/>
+        </w:rPr>
+        <w:t>Don’t</w:t>
+      </w:r>
+      <w:proofErr w:type="gramEnd"/>
+      <w:r>
+        <w:rPr>
+          <w:rFonts w:ascii="Arial Narrow" w:hAnsi="Arial Narrow"/>
+          <w:color w:val="A6A6A6" w:themeColor="background1" w:themeShade="A6"/>
+          <w:sz w:val="20"/>
+          <w:bdr w:val="none" w:sz="0" w:space="0" w:color="auto" w:frame="1"/>
+          <w:shd w:val="clear" w:color="auto" w:fill="FFFFFF"/>
+        </w:rPr>
+        <w:t xml:space="preserve"> repeat requirements implemented for prior assignments unless they are necessary to provide context—in which case, make it clear they are old.</w:t>
       </w:r>
     </w:p>
     <w:p>
@@ -10960,7 +11868,15 @@
       </w:r>
       <w:proofErr w:type="spellEnd"/>
       <w:r>
-        <w:t xml:space="preserve"> shall constantly (about every 30 seconds) update user’s balances, and write user data back to the database after every transaction.</w:t>
+        <w:t xml:space="preserve"> shall constantly (about every 30 seconds) update user’s </w:t>
+      </w:r>
+      <w:proofErr w:type="gramStart"/>
+      <w:r>
+        <w:t>balances, and</w:t>
+      </w:r>
+      <w:proofErr w:type="gramEnd"/>
+      <w:r>
+        <w:t xml:space="preserve"> write user data back to the database after every transaction.</w:t>
       </w:r>
     </w:p>
     <w:p>
@@ -11039,8 +11955,17 @@
           <w:i/>
           <w:color w:val="0070C0"/>
         </w:rPr>
-        <w:t>) applies</w:t>
-      </w:r>
+        <w:t xml:space="preserve">) </w:t>
+      </w:r>
+      <w:proofErr w:type="gramStart"/>
+      <w:r>
+        <w:rPr>
+          <w:i/>
+          <w:color w:val="0070C0"/>
+        </w:rPr>
+        <w:t>applies</w:t>
+      </w:r>
+      <w:proofErr w:type="gramEnd"/>
     </w:p>
     <w:p>
       <w:pPr>
@@ -11168,7 +12093,15 @@
     </w:p>
     <w:p>
       <w:r>
-        <w:t>Here is multiple accounts currently setup in the simulated database (they are formatted in the same way they were in the text file, and I will need to add a password column in the future).</w:t>
+        <w:t xml:space="preserve">Here </w:t>
+      </w:r>
+      <w:proofErr w:type="gramStart"/>
+      <w:r>
+        <w:t>is</w:t>
+      </w:r>
+      <w:proofErr w:type="gramEnd"/>
+      <w:r>
+        <w:t xml:space="preserve"> multiple accounts currently setup in the simulated database (they are formatted in the same way they were in the text file, and I will need to add a password column in the future).</w:t>
       </w:r>
     </w:p>
     <w:p>
@@ -11445,8 +12378,17 @@
           <w:i/>
           <w:color w:val="0070C0"/>
         </w:rPr>
-        <w:t>) applies</w:t>
-      </w:r>
+        <w:t xml:space="preserve">) </w:t>
+      </w:r>
+      <w:proofErr w:type="gramStart"/>
+      <w:r>
+        <w:rPr>
+          <w:i/>
+          <w:color w:val="0070C0"/>
+        </w:rPr>
+        <w:t>applies</w:t>
+      </w:r>
+      <w:proofErr w:type="gramEnd"/>
     </w:p>
     <w:p>
       <w:pPr>
@@ -11619,8 +12561,17 @@
           <w:i/>
           <w:color w:val="0070C0"/>
         </w:rPr>
-        <w:t>i) applies</w:t>
-      </w:r>
+        <w:t xml:space="preserve">i) </w:t>
+      </w:r>
+      <w:proofErr w:type="gramStart"/>
+      <w:r>
+        <w:rPr>
+          <w:i/>
+          <w:color w:val="0070C0"/>
+        </w:rPr>
+        <w:t>applies</w:t>
+      </w:r>
+      <w:proofErr w:type="gramEnd"/>
     </w:p>
     <w:p>
       <w:pPr>
@@ -11629,12 +12580,14 @@
       <w:r>
         <w:t xml:space="preserve">5.6.1 Code showing where concurrency is </w:t>
       </w:r>
+      <w:proofErr w:type="gramStart"/>
       <w:r>
         <w:rPr>
           <w:i/>
         </w:rPr>
         <w:t>defined</w:t>
       </w:r>
+      <w:proofErr w:type="gramEnd"/>
     </w:p>
     <w:p>
       <w:r>
@@ -11646,7 +12599,15 @@
       </w:r>
       <w:proofErr w:type="spellEnd"/>
       <w:r>
-        <w:t>, it is my intention to pull information directly from brokers’ or banks’ websites. This means that stock price changes, interest payments, and credit card charges will be kept up to day, but since it runs every thirty seconds, the system will still be able to scale and run efficiently.</w:t>
+        <w:t xml:space="preserve">, it is my intention to pull information directly from brokers’ or banks’ websites. This means that stock price changes, interest payments, and credit card charges will be kept up </w:t>
+      </w:r>
+      <w:proofErr w:type="gramStart"/>
+      <w:r>
+        <w:t>to day</w:t>
+      </w:r>
+      <w:proofErr w:type="gramEnd"/>
+      <w:r>
+        <w:t>, but since it runs every thirty seconds, the system will still be able to scale and run efficiently.</w:t>
       </w:r>
     </w:p>
     <w:p>
@@ -11709,12 +12670,14 @@
       <w:r>
         <w:t xml:space="preserve">5.6.2 Code showing where concurrency is </w:t>
       </w:r>
+      <w:proofErr w:type="gramStart"/>
       <w:r>
         <w:rPr>
           <w:i/>
         </w:rPr>
         <w:t>used</w:t>
       </w:r>
+      <w:proofErr w:type="gramEnd"/>
     </w:p>
     <w:p>
       <w:r>
@@ -11729,10 +12692,12 @@
         <w:t xml:space="preserve"> as well as Update Account in the </w:t>
       </w:r>
       <w:proofErr w:type="spellStart"/>
+      <w:proofErr w:type="gramStart"/>
       <w:r>
         <w:t>main.FinFree</w:t>
       </w:r>
       <w:proofErr w:type="spellEnd"/>
+      <w:proofErr w:type="gramEnd"/>
       <w:r>
         <w:t xml:space="preserve"> file utilize locks because users should never be able to simultaneously read and write from the database, as that would inevitably lead to a loss of data integrity.</w:t>
       </w:r>
@@ -11855,8 +12820,17 @@
           <w:i/>
           <w:color w:val="0070C0"/>
         </w:rPr>
-        <w:t>) applies</w:t>
-      </w:r>
+        <w:t xml:space="preserve">) </w:t>
+      </w:r>
+      <w:proofErr w:type="gramStart"/>
+      <w:r>
+        <w:rPr>
+          <w:i/>
+          <w:color w:val="0070C0"/>
+        </w:rPr>
+        <w:t>applies</w:t>
+      </w:r>
+      <w:proofErr w:type="gramEnd"/>
     </w:p>
     <w:p>
       <w:pPr>
@@ -11922,7 +12896,7 @@
           <v:shape id="_x0000_i1041" type="#_x0000_t75" style="width:470.25pt;height:302.25pt" o:ole="">
             <v:imagedata r:id="rId59" o:title=""/>
           </v:shape>
-          <o:OLEObject Type="Embed" ProgID="Excel.Sheet.12" ShapeID="_x0000_i1041" DrawAspect="Content" ObjectID="_1676221444" r:id="rId60"/>
+          <o:OLEObject Type="Embed" ProgID="Excel.Sheet.12" ShapeID="_x0000_i1041" DrawAspect="Content" ObjectID="_1676222594" r:id="rId60"/>
         </w:object>
       </w:r>
     </w:p>
@@ -12412,7 +13386,15 @@
       </w:r>
       <w:proofErr w:type="spellEnd"/>
       <w:r>
-        <w:t xml:space="preserve">, incorporates information and data from the user’s bank, brokerage, and credit card accounts in order to help give them a brief overview of their current financial position. As users can have multiple cards through one issuer, like Chase or American Express, each credit card account contains all the cards associated with that account, as opposed to having separate classes for each individual card. The earliest iterations will ask the user to manually input this information, then later releases will ask for login information. Eventually, </w:t>
+        <w:t xml:space="preserve">, incorporates information and data from the user’s bank, brokerage, and credit card accounts </w:t>
+      </w:r>
+      <w:proofErr w:type="gramStart"/>
+      <w:r>
+        <w:t>in order to</w:t>
+      </w:r>
+      <w:proofErr w:type="gramEnd"/>
+      <w:r>
+        <w:t xml:space="preserve"> help give them a brief overview of their current financial position. As users can have multiple cards through one issuer, like Chase or American Express, each credit card account contains all the cards associated with that account, as opposed to having separate classes for each individual card. The earliest iterations will ask the user to manually input this information, then later releases will ask for login information. Eventually, </w:t>
       </w:r>
       <w:proofErr w:type="spellStart"/>
       <w:r>
@@ -12444,7 +13426,15 @@
       </w:r>
       <w:proofErr w:type="spellEnd"/>
       <w:r>
-        <w:t xml:space="preserve"> will also ask the user to set predetermined spending limits in a variety of core categories, such as necessities like groceries as well as discretionary purchases like coffee or alcohol, in an effort to help their budgeting. Alerts would be sent out if they overspend in any category. Eventually, given a user’s habits and goals, the program will have sign up offers for credit cards as well as information for high interest savings accounts or low fee brokerage firms.</w:t>
+        <w:t xml:space="preserve"> will also ask the user to set predetermined spending limits in a variety of core categories, such as necessities like groceries as well as discretionary purchases like coffee or alcohol, </w:t>
+      </w:r>
+      <w:proofErr w:type="gramStart"/>
+      <w:r>
+        <w:t>in an effort to</w:t>
+      </w:r>
+      <w:proofErr w:type="gramEnd"/>
+      <w:r>
+        <w:t xml:space="preserve"> help their budgeting. Alerts would be sent out if they overspend in any category. Eventually, given a user’s habits and goals, the program will have sign up offers for credit cards as well as information for high interest savings accounts or low fee brokerage firms.</w:t>
       </w:r>
     </w:p>
     <w:p>
@@ -13032,91 +14022,241 @@
     </w:p>
     <w:p>
       <w:pPr>
+        <w:pStyle w:val="Heading3"/>
+      </w:pPr>
+      <w:r>
+        <w:t>Input / Output</w:t>
+      </w:r>
+    </w:p>
+    <w:p>
+      <w:pPr>
         <w:spacing w:after="0"/>
       </w:pPr>
       <w:r>
-        <w:t>Your response replaces this</w:t>
-      </w:r>
-    </w:p>
-    <w:p>
-      <w:pPr>
-        <w:pStyle w:val="Heading3"/>
-      </w:pPr>
-      <w:r>
-        <w:t>Input File(s)</w:t>
+        <w:t>Console I/O:</w:t>
       </w:r>
     </w:p>
     <w:p>
       <w:pPr>
         <w:spacing w:after="0"/>
-        <w:rPr>
-          <w:u w:val="single"/>
-        </w:rPr>
-      </w:pPr>
-      <w:r>
-        <w:rPr>
-          <w:u w:val="single"/>
-        </w:rPr>
-        <w:t xml:space="preserve">File </w:t>
-      </w:r>
-      <w:r>
-        <w:rPr>
-          <w:u w:val="single"/>
-        </w:rPr>
-        <w:t>….</w:t>
+      </w:pPr>
+      <w:r>
+        <w:t>Here, I am inputting two users with the same password, simply “</w:t>
+      </w:r>
+      <w:proofErr w:type="gramStart"/>
+      <w:r>
+        <w:t>pass</w:t>
+      </w:r>
+      <w:proofErr w:type="gramEnd"/>
+      <w:r>
+        <w:t>”</w:t>
       </w:r>
     </w:p>
     <w:p>
       <w:pPr>
         <w:spacing w:after="0"/>
-      </w:pPr>
-      <w:r>
-        <w:rPr>
-          <w:rFonts w:ascii="Consolas" w:hAnsi="Consolas" w:cs="Consolas"/>
-          <w:sz w:val="20"/>
-          <w:szCs w:val="20"/>
-        </w:rPr>
-        <w:t xml:space="preserve"> </w:t>
-      </w:r>
-    </w:p>
-    <w:p>
-      <w:pPr>
-        <w:spacing w:after="0"/>
-      </w:pPr>
-    </w:p>
-    <w:p>
-      <w:pPr>
-        <w:pStyle w:val="Heading3"/>
-      </w:pPr>
-      <w:r>
-        <w:t>Input / Output</w:t>
-      </w:r>
-    </w:p>
-    <w:p>
-      <w:pPr>
-        <w:spacing w:after="0"/>
-      </w:pPr>
-      <w:r>
-        <w:t>Console I/O:</w:t>
-      </w:r>
-    </w:p>
-    <w:p>
-      <w:pPr>
-        <w:spacing w:after="0"/>
-      </w:pPr>
-      <w:r>
         <w:rPr>
           <w:rFonts w:ascii="Consolas" w:hAnsi="Consolas" w:cs="Consolas"/>
           <w:color w:val="000000"/>
           <w:sz w:val="20"/>
           <w:szCs w:val="20"/>
         </w:rPr>
+      </w:pPr>
+      <w:r>
+        <w:rPr>
+          <w:rFonts w:ascii="Consolas" w:hAnsi="Consolas" w:cs="Consolas"/>
+          <w:noProof/>
+          <w:color w:val="000000"/>
+          <w:sz w:val="20"/>
+          <w:szCs w:val="20"/>
+        </w:rPr>
+        <w:drawing>
+          <wp:inline distT="0" distB="0" distL="0" distR="0" wp14:anchorId="64ECCB52" wp14:editId="791C520C">
+            <wp:extent cx="5943600" cy="1118870"/>
+            <wp:effectExtent l="0" t="0" r="0" b="5080"/>
+            <wp:docPr id="48" name="Picture 48" descr="Text&#10;&#10;Description automatically generated"/>
+            <wp:cNvGraphicFramePr>
+              <a:graphicFrameLocks xmlns:a="http://schemas.openxmlformats.org/drawingml/2006/main" noChangeAspect="1"/>
+            </wp:cNvGraphicFramePr>
+            <a:graphic xmlns:a="http://schemas.openxmlformats.org/drawingml/2006/main">
+              <a:graphicData uri="http://schemas.openxmlformats.org/drawingml/2006/picture">
+                <pic:pic xmlns:pic="http://schemas.openxmlformats.org/drawingml/2006/picture">
+                  <pic:nvPicPr>
+                    <pic:cNvPr id="48" name="Picture 48" descr="Text&#10;&#10;Description automatically generated"/>
+                    <pic:cNvPicPr/>
+                  </pic:nvPicPr>
+                  <pic:blipFill>
+                    <a:blip r:embed="rId61">
+                      <a:extLst>
+                        <a:ext uri="{28A0092B-C50C-407E-A947-70E740481C1C}">
+                          <a14:useLocalDpi xmlns:a14="http://schemas.microsoft.com/office/drawing/2010/main" val="0"/>
+                        </a:ext>
+                      </a:extLst>
+                    </a:blip>
+                    <a:stretch>
+                      <a:fillRect/>
+                    </a:stretch>
+                  </pic:blipFill>
+                  <pic:spPr>
+                    <a:xfrm>
+                      <a:off x="0" y="0"/>
+                      <a:ext cx="5943600" cy="1118870"/>
+                    </a:xfrm>
+                    <a:prstGeom prst="rect">
+                      <a:avLst/>
+                    </a:prstGeom>
+                  </pic:spPr>
+                </pic:pic>
+              </a:graphicData>
+            </a:graphic>
+          </wp:inline>
+        </w:drawing>
+      </w:r>
+      <w:r>
+        <w:rPr>
+          <w:rFonts w:ascii="Consolas" w:hAnsi="Consolas" w:cs="Consolas"/>
+          <w:noProof/>
+          <w:color w:val="000000"/>
+          <w:sz w:val="20"/>
+          <w:szCs w:val="20"/>
+        </w:rPr>
+        <w:drawing>
+          <wp:inline distT="0" distB="0" distL="0" distR="0" wp14:anchorId="21D41933" wp14:editId="25FF7180">
+            <wp:extent cx="5639587" cy="1648055"/>
+            <wp:effectExtent l="0" t="0" r="0" b="9525"/>
+            <wp:docPr id="49" name="Picture 49" descr="Text&#10;&#10;Description automatically generated"/>
+            <wp:cNvGraphicFramePr>
+              <a:graphicFrameLocks xmlns:a="http://schemas.openxmlformats.org/drawingml/2006/main" noChangeAspect="1"/>
+            </wp:cNvGraphicFramePr>
+            <a:graphic xmlns:a="http://schemas.openxmlformats.org/drawingml/2006/main">
+              <a:graphicData uri="http://schemas.openxmlformats.org/drawingml/2006/picture">
+                <pic:pic xmlns:pic="http://schemas.openxmlformats.org/drawingml/2006/picture">
+                  <pic:nvPicPr>
+                    <pic:cNvPr id="49" name="Picture 49" descr="Text&#10;&#10;Description automatically generated"/>
+                    <pic:cNvPicPr/>
+                  </pic:nvPicPr>
+                  <pic:blipFill>
+                    <a:blip r:embed="rId62">
+                      <a:extLst>
+                        <a:ext uri="{28A0092B-C50C-407E-A947-70E740481C1C}">
+                          <a14:useLocalDpi xmlns:a14="http://schemas.microsoft.com/office/drawing/2010/main" val="0"/>
+                        </a:ext>
+                      </a:extLst>
+                    </a:blip>
+                    <a:stretch>
+                      <a:fillRect/>
+                    </a:stretch>
+                  </pic:blipFill>
+                  <pic:spPr>
+                    <a:xfrm>
+                      <a:off x="0" y="0"/>
+                      <a:ext cx="5639587" cy="1648055"/>
+                    </a:xfrm>
+                    <a:prstGeom prst="rect">
+                      <a:avLst/>
+                    </a:prstGeom>
+                  </pic:spPr>
+                </pic:pic>
+              </a:graphicData>
+            </a:graphic>
+          </wp:inline>
+        </w:drawing>
+      </w:r>
+      <w:r>
+        <w:rPr>
+          <w:rFonts w:ascii="Consolas" w:hAnsi="Consolas" w:cs="Consolas"/>
+          <w:color w:val="000000"/>
+          <w:sz w:val="20"/>
+          <w:szCs w:val="20"/>
+        </w:rPr>
         <w:t xml:space="preserve"> </w:t>
       </w:r>
     </w:p>
     <w:p>
       <w:pPr>
         <w:spacing w:after="0"/>
+        <w:rPr>
+          <w:rFonts w:ascii="Consolas" w:hAnsi="Consolas" w:cs="Consolas"/>
+          <w:color w:val="000000"/>
+          <w:sz w:val="20"/>
+          <w:szCs w:val="20"/>
+        </w:rPr>
+      </w:pPr>
+    </w:p>
+    <w:p>
+      <w:pPr>
+        <w:spacing w:after="0"/>
+        <w:rPr>
+          <w:rFonts w:ascii="Consolas" w:hAnsi="Consolas" w:cs="Consolas"/>
+          <w:color w:val="000000"/>
+          <w:sz w:val="20"/>
+          <w:szCs w:val="20"/>
+        </w:rPr>
+      </w:pPr>
+      <w:r>
+        <w:rPr>
+          <w:rFonts w:ascii="Consolas" w:hAnsi="Consolas" w:cs="Consolas"/>
+          <w:color w:val="000000"/>
+          <w:sz w:val="20"/>
+          <w:szCs w:val="20"/>
+        </w:rPr>
+        <w:t>Here, we see the logging in failing and working when (in)correct passwords are given.</w:t>
+      </w:r>
+    </w:p>
+    <w:p>
+      <w:pPr>
+        <w:spacing w:after="0"/>
+      </w:pPr>
+      <w:r>
+        <w:rPr>
+          <w:noProof/>
+        </w:rPr>
+        <w:drawing>
+          <wp:inline distT="0" distB="0" distL="0" distR="0" wp14:anchorId="5E7FA20F" wp14:editId="66AC9CF2">
+            <wp:extent cx="5582429" cy="2791215"/>
+            <wp:effectExtent l="0" t="0" r="0" b="9525"/>
+            <wp:docPr id="51" name="Picture 51" descr="Text&#10;&#10;Description automatically generated"/>
+            <wp:cNvGraphicFramePr>
+              <a:graphicFrameLocks xmlns:a="http://schemas.openxmlformats.org/drawingml/2006/main" noChangeAspect="1"/>
+            </wp:cNvGraphicFramePr>
+            <a:graphic xmlns:a="http://schemas.openxmlformats.org/drawingml/2006/main">
+              <a:graphicData uri="http://schemas.openxmlformats.org/drawingml/2006/picture">
+                <pic:pic xmlns:pic="http://schemas.openxmlformats.org/drawingml/2006/picture">
+                  <pic:nvPicPr>
+                    <pic:cNvPr id="51" name="Picture 51" descr="Text&#10;&#10;Description automatically generated"/>
+                    <pic:cNvPicPr/>
+                  </pic:nvPicPr>
+                  <pic:blipFill>
+                    <a:blip r:embed="rId63">
+                      <a:extLst>
+                        <a:ext uri="{28A0092B-C50C-407E-A947-70E740481C1C}">
+                          <a14:useLocalDpi xmlns:a14="http://schemas.microsoft.com/office/drawing/2010/main" val="0"/>
+                        </a:ext>
+                      </a:extLst>
+                    </a:blip>
+                    <a:stretch>
+                      <a:fillRect/>
+                    </a:stretch>
+                  </pic:blipFill>
+                  <pic:spPr>
+                    <a:xfrm>
+                      <a:off x="0" y="0"/>
+                      <a:ext cx="5582429" cy="2791215"/>
+                    </a:xfrm>
+                    <a:prstGeom prst="rect">
+                      <a:avLst/>
+                    </a:prstGeom>
+                  </pic:spPr>
+                </pic:pic>
+              </a:graphicData>
+            </a:graphic>
+          </wp:inline>
+        </w:drawing>
+      </w:r>
+    </w:p>
+    <w:p>
+      <w:pPr>
+        <w:spacing w:after="0"/>
       </w:pPr>
     </w:p>
     <w:p>
@@ -13124,21 +14264,73 @@
         <w:pStyle w:val="Heading3"/>
       </w:pPr>
       <w:r>
+        <w:lastRenderedPageBreak/>
         <w:t>Output File(s)</w:t>
       </w:r>
     </w:p>
     <w:p>
+      <w:r>
+        <w:t xml:space="preserve">Here, you can see the output when written to the database, hashes and salts everything correctly such that intruders cannot determine a user’s </w:t>
+      </w:r>
+      <w:proofErr w:type="gramStart"/>
+      <w:r>
+        <w:t>password</w:t>
+      </w:r>
+      <w:proofErr w:type="gramEnd"/>
+      <w:r>
+        <w:t xml:space="preserve"> nor can they tell when two users are using identical passwords.</w:t>
+      </w:r>
+    </w:p>
+    <w:p>
       <w:pPr>
         <w:spacing w:after="0"/>
       </w:pPr>
       <w:r>
-        <w:t>File …</w:t>
-      </w:r>
-    </w:p>
-    <w:p>
-      <w:pPr>
-        <w:spacing w:after="0"/>
-      </w:pPr>
+        <w:rPr>
+          <w:noProof/>
+        </w:rPr>
+        <w:drawing>
+          <wp:inline distT="0" distB="0" distL="0" distR="0" wp14:anchorId="73C86776" wp14:editId="50ECBAEB">
+            <wp:extent cx="5277587" cy="619211"/>
+            <wp:effectExtent l="0" t="0" r="0" b="9525"/>
+            <wp:docPr id="50" name="Picture 50" descr="Graphical user interface, text, application&#10;&#10;Description automatically generated"/>
+            <wp:cNvGraphicFramePr>
+              <a:graphicFrameLocks xmlns:a="http://schemas.openxmlformats.org/drawingml/2006/main" noChangeAspect="1"/>
+            </wp:cNvGraphicFramePr>
+            <a:graphic xmlns:a="http://schemas.openxmlformats.org/drawingml/2006/main">
+              <a:graphicData uri="http://schemas.openxmlformats.org/drawingml/2006/picture">
+                <pic:pic xmlns:pic="http://schemas.openxmlformats.org/drawingml/2006/picture">
+                  <pic:nvPicPr>
+                    <pic:cNvPr id="50" name="Picture 50" descr="Graphical user interface, text, application&#10;&#10;Description automatically generated"/>
+                    <pic:cNvPicPr/>
+                  </pic:nvPicPr>
+                  <pic:blipFill>
+                    <a:blip r:embed="rId64">
+                      <a:extLst>
+                        <a:ext uri="{28A0092B-C50C-407E-A947-70E740481C1C}">
+                          <a14:useLocalDpi xmlns:a14="http://schemas.microsoft.com/office/drawing/2010/main" val="0"/>
+                        </a:ext>
+                      </a:extLst>
+                    </a:blip>
+                    <a:stretch>
+                      <a:fillRect/>
+                    </a:stretch>
+                  </pic:blipFill>
+                  <pic:spPr>
+                    <a:xfrm>
+                      <a:off x="0" y="0"/>
+                      <a:ext cx="5277587" cy="619211"/>
+                    </a:xfrm>
+                    <a:prstGeom prst="rect">
+                      <a:avLst/>
+                    </a:prstGeom>
+                  </pic:spPr>
+                </pic:pic>
+              </a:graphicData>
+            </a:graphic>
+          </wp:inline>
+        </w:drawing>
+      </w:r>
     </w:p>
     <w:p>
       <w:pPr>
@@ -13260,7 +14452,7 @@
                     <pic:cNvPicPr/>
                   </pic:nvPicPr>
                   <pic:blipFill>
-                    <a:blip r:embed="rId61">
+                    <a:blip r:embed="rId65">
                       <a:extLst>
                         <a:ext uri="{28A0092B-C50C-407E-A947-70E740481C1C}">
                           <a14:useLocalDpi xmlns:a14="http://schemas.microsoft.com/office/drawing/2010/main" val="0"/>
@@ -13305,69 +14497,69 @@
           <w:bdr w:val="none" w:sz="0" w:space="0" w:color="auto" w:frame="1"/>
           <w:shd w:val="clear" w:color="auto" w:fill="FFFFFF"/>
         </w:rPr>
+        <w:t>6</w:t>
+      </w:r>
+      <w:r>
+        <w:rPr>
+          <w:bdr w:val="none" w:sz="0" w:space="0" w:color="auto" w:frame="1"/>
+          <w:shd w:val="clear" w:color="auto" w:fill="FFFFFF"/>
+        </w:rPr>
+        <w:t>.5 DESIGN</w:t>
+      </w:r>
+      <w:r>
+        <w:t xml:space="preserve"> </w:t>
+      </w:r>
+    </w:p>
+    <w:p>
+      <w:pPr>
+        <w:rPr>
+          <w:i/>
+          <w:color w:val="0070C0"/>
+        </w:rPr>
+      </w:pPr>
+      <w:r>
+        <w:rPr>
+          <w:i/>
+          <w:color w:val="0070C0"/>
+        </w:rPr>
+        <w:t>Evaluation criterion (</w:t>
+      </w:r>
+      <w:proofErr w:type="spellStart"/>
+      <w:r>
+        <w:rPr>
+          <w:i/>
+          <w:color w:val="0070C0"/>
+        </w:rPr>
+        <w:t>i</w:t>
+      </w:r>
+      <w:proofErr w:type="spellEnd"/>
+      <w:r>
+        <w:rPr>
+          <w:i/>
+          <w:color w:val="0070C0"/>
+        </w:rPr>
+        <w:t>) applies</w:t>
+      </w:r>
+    </w:p>
+    <w:p>
+      <w:pPr>
+        <w:spacing w:after="0"/>
+        <w:rPr>
+          <w:bdr w:val="none" w:sz="0" w:space="0" w:color="auto" w:frame="1"/>
+          <w:shd w:val="clear" w:color="auto" w:fill="FFFFFF"/>
+        </w:rPr>
+      </w:pPr>
+    </w:p>
+    <w:p>
+      <w:pPr>
+        <w:pStyle w:val="Heading3"/>
+      </w:pPr>
+      <w:r>
+        <w:rPr>
+          <w:bdr w:val="none" w:sz="0" w:space="0" w:color="auto" w:frame="1"/>
+          <w:shd w:val="clear" w:color="auto" w:fill="FFFFFF"/>
+        </w:rPr>
         <w:lastRenderedPageBreak/>
-        <w:t>6</w:t>
-      </w:r>
-      <w:r>
-        <w:rPr>
-          <w:bdr w:val="none" w:sz="0" w:space="0" w:color="auto" w:frame="1"/>
-          <w:shd w:val="clear" w:color="auto" w:fill="FFFFFF"/>
-        </w:rPr>
-        <w:t>.5 DESIGN</w:t>
-      </w:r>
-      <w:r>
-        <w:t xml:space="preserve"> </w:t>
-      </w:r>
-    </w:p>
-    <w:p>
-      <w:pPr>
-        <w:rPr>
-          <w:i/>
-          <w:color w:val="0070C0"/>
-        </w:rPr>
-      </w:pPr>
-      <w:r>
-        <w:rPr>
-          <w:i/>
-          <w:color w:val="0070C0"/>
-        </w:rPr>
-        <w:t>Evaluation criterion (</w:t>
-      </w:r>
-      <w:proofErr w:type="spellStart"/>
-      <w:r>
-        <w:rPr>
-          <w:i/>
-          <w:color w:val="0070C0"/>
-        </w:rPr>
-        <w:t>i</w:t>
-      </w:r>
-      <w:proofErr w:type="spellEnd"/>
-      <w:r>
-        <w:rPr>
-          <w:i/>
-          <w:color w:val="0070C0"/>
-        </w:rPr>
-        <w:t>) applies</w:t>
-      </w:r>
-    </w:p>
-    <w:p>
-      <w:pPr>
-        <w:spacing w:after="0"/>
-        <w:rPr>
-          <w:bdr w:val="none" w:sz="0" w:space="0" w:color="auto" w:frame="1"/>
-          <w:shd w:val="clear" w:color="auto" w:fill="FFFFFF"/>
-        </w:rPr>
-      </w:pPr>
-    </w:p>
-    <w:p>
-      <w:pPr>
-        <w:pStyle w:val="Heading3"/>
-      </w:pPr>
-      <w:r>
-        <w:rPr>
-          <w:bdr w:val="none" w:sz="0" w:space="0" w:color="auto" w:frame="1"/>
-          <w:shd w:val="clear" w:color="auto" w:fill="FFFFFF"/>
-        </w:rPr>
         <w:t>6</w:t>
       </w:r>
       <w:r>
@@ -13516,7 +14708,7 @@
                     <pic:cNvPicPr/>
                   </pic:nvPicPr>
                   <pic:blipFill>
-                    <a:blip r:embed="rId62" cstate="print">
+                    <a:blip r:embed="rId66" cstate="print">
                       <a:extLst>
                         <a:ext uri="{28A0092B-C50C-407E-A947-70E740481C1C}">
                           <a14:useLocalDpi xmlns:a14="http://schemas.microsoft.com/office/drawing/2010/main" val="0"/>
@@ -13703,7 +14895,7 @@
                     <pic:cNvPicPr/>
                   </pic:nvPicPr>
                   <pic:blipFill>
-                    <a:blip r:embed="rId63">
+                    <a:blip r:embed="rId67">
                       <a:extLst>
                         <a:ext uri="{28A0092B-C50C-407E-A947-70E740481C1C}">
                           <a14:useLocalDpi xmlns:a14="http://schemas.microsoft.com/office/drawing/2010/main" val="0"/>
@@ -13739,46 +14931,76 @@
           <w:bdr w:val="none" w:sz="0" w:space="0" w:color="auto" w:frame="1"/>
           <w:shd w:val="clear" w:color="auto" w:fill="FFFFFF"/>
         </w:rPr>
+        <w:t>6</w:t>
+      </w:r>
+      <w:r>
+        <w:t>.</w:t>
+      </w:r>
+      <w:r>
+        <w:t>6</w:t>
+      </w:r>
+      <w:r>
+        <w:t>.</w:t>
+      </w:r>
+      <w:r>
+        <w:t>2</w:t>
+      </w:r>
+      <w:r>
+        <w:t xml:space="preserve"> </w:t>
+      </w:r>
+      <w:r>
+        <w:t>Java c</w:t>
+      </w:r>
+      <w:r>
+        <w:t xml:space="preserve">ode </w:t>
+      </w:r>
+      <w:r>
+        <w:t>involving</w:t>
+      </w:r>
+      <w:r>
+        <w:t xml:space="preserve"> the insertion of </w:t>
+      </w:r>
+      <w:proofErr w:type="gramStart"/>
+      <w:r>
+        <w:t>data</w:t>
+      </w:r>
+      <w:proofErr w:type="gramEnd"/>
+    </w:p>
+    <w:p>
+      <w:r>
+        <w:t xml:space="preserve">Here, </w:t>
+      </w:r>
+      <w:proofErr w:type="spellStart"/>
+      <w:r>
+        <w:t>FinFree</w:t>
+      </w:r>
+      <w:proofErr w:type="spellEnd"/>
+      <w:r>
+        <w:t xml:space="preserve"> is inserting the new user into both SQL databases, the logins and </w:t>
+      </w:r>
+      <w:proofErr w:type="gramStart"/>
+      <w:r>
+        <w:t>users(</w:t>
+      </w:r>
+      <w:proofErr w:type="gramEnd"/>
+      <w:r>
+        <w:t>which stores accounts)</w:t>
+      </w:r>
+      <w:r>
+        <w:t>.</w:t>
+      </w:r>
+    </w:p>
+    <w:p/>
+    <w:p>
+      <w:r>
+        <w:rPr>
+          <w:rFonts w:ascii="Arial Narrow" w:hAnsi="Arial Narrow"/>
+          <w:color w:val="A6A6A6" w:themeColor="background1" w:themeShade="A6"/>
+          <w:sz w:val="20"/>
+          <w:bdr w:val="none" w:sz="0" w:space="0" w:color="auto" w:frame="1"/>
+          <w:shd w:val="clear" w:color="auto" w:fill="FFFFFF"/>
+        </w:rPr>
         <w:lastRenderedPageBreak/>
-        <w:t>6</w:t>
-      </w:r>
-      <w:r>
-        <w:t>.</w:t>
-      </w:r>
-      <w:r>
-        <w:t>6</w:t>
-      </w:r>
-      <w:r>
-        <w:t>.</w:t>
-      </w:r>
-      <w:r>
-        <w:t>2</w:t>
-      </w:r>
-      <w:r>
-        <w:t xml:space="preserve"> </w:t>
-      </w:r>
-      <w:r>
-        <w:t>Java c</w:t>
-      </w:r>
-      <w:r>
-        <w:t xml:space="preserve">ode </w:t>
-      </w:r>
-      <w:r>
-        <w:t>involving</w:t>
-      </w:r>
-      <w:r>
-        <w:t xml:space="preserve"> the insertion of data</w:t>
-      </w:r>
-    </w:p>
-    <w:p>
-      <w:r>
-        <w:rPr>
-          <w:rFonts w:ascii="Arial Narrow" w:hAnsi="Arial Narrow"/>
-          <w:color w:val="A6A6A6" w:themeColor="background1" w:themeShade="A6"/>
-          <w:sz w:val="20"/>
-          <w:bdr w:val="none" w:sz="0" w:space="0" w:color="auto" w:frame="1"/>
-          <w:shd w:val="clear" w:color="auto" w:fill="FFFFFF"/>
-        </w:rPr>
         <w:t xml:space="preserve"> .</w:t>
       </w:r>
       <w:r>
@@ -13805,7 +15027,7 @@
                     <pic:cNvPicPr/>
                   </pic:nvPicPr>
                   <pic:blipFill>
-                    <a:blip r:embed="rId64">
+                    <a:blip r:embed="rId68">
                       <a:extLst>
                         <a:ext uri="{28A0092B-C50C-407E-A947-70E740481C1C}">
                           <a14:useLocalDpi xmlns:a14="http://schemas.microsoft.com/office/drawing/2010/main" val="0"/>
@@ -13891,10 +15113,79 @@
     </w:p>
     <w:p>
       <w:r>
-        <w:t>Here, I am allowing the administrator of the program to display all of the usernames with their hashed passwords.</w:t>
-      </w:r>
-    </w:p>
-    <w:p/>
+        <w:t>Here</w:t>
+      </w:r>
+      <w:r>
+        <w:t xml:space="preserve">, </w:t>
+      </w:r>
+      <w:proofErr w:type="spellStart"/>
+      <w:r>
+        <w:t>FinFree</w:t>
+      </w:r>
+      <w:proofErr w:type="spellEnd"/>
+      <w:r>
+        <w:t xml:space="preserve"> is</w:t>
+      </w:r>
+      <w:r>
+        <w:t xml:space="preserve"> allowing the administrator of the program to display </w:t>
+      </w:r>
+      <w:proofErr w:type="gramStart"/>
+      <w:r>
+        <w:t>all of</w:t>
+      </w:r>
+      <w:proofErr w:type="gramEnd"/>
+      <w:r>
+        <w:t xml:space="preserve"> the usernames with their hashed passwords.</w:t>
+      </w:r>
+    </w:p>
+    <w:p>
+      <w:r>
+        <w:rPr>
+          <w:noProof/>
+        </w:rPr>
+        <w:drawing>
+          <wp:inline distT="0" distB="0" distL="0" distR="0" wp14:anchorId="45FE9453" wp14:editId="45D910B8">
+            <wp:extent cx="5943600" cy="2462530"/>
+            <wp:effectExtent l="0" t="0" r="0" b="0"/>
+            <wp:docPr id="47" name="Picture 47" descr="Text&#10;&#10;Description automatically generated"/>
+            <wp:cNvGraphicFramePr>
+              <a:graphicFrameLocks xmlns:a="http://schemas.openxmlformats.org/drawingml/2006/main" noChangeAspect="1"/>
+            </wp:cNvGraphicFramePr>
+            <a:graphic xmlns:a="http://schemas.openxmlformats.org/drawingml/2006/main">
+              <a:graphicData uri="http://schemas.openxmlformats.org/drawingml/2006/picture">
+                <pic:pic xmlns:pic="http://schemas.openxmlformats.org/drawingml/2006/picture">
+                  <pic:nvPicPr>
+                    <pic:cNvPr id="47" name="Picture 47" descr="Text&#10;&#10;Description automatically generated"/>
+                    <pic:cNvPicPr/>
+                  </pic:nvPicPr>
+                  <pic:blipFill>
+                    <a:blip r:embed="rId69">
+                      <a:extLst>
+                        <a:ext uri="{28A0092B-C50C-407E-A947-70E740481C1C}">
+                          <a14:useLocalDpi xmlns:a14="http://schemas.microsoft.com/office/drawing/2010/main" val="0"/>
+                        </a:ext>
+                      </a:extLst>
+                    </a:blip>
+                    <a:stretch>
+                      <a:fillRect/>
+                    </a:stretch>
+                  </pic:blipFill>
+                  <pic:spPr>
+                    <a:xfrm>
+                      <a:off x="0" y="0"/>
+                      <a:ext cx="5943600" cy="2462530"/>
+                    </a:xfrm>
+                    <a:prstGeom prst="rect">
+                      <a:avLst/>
+                    </a:prstGeom>
+                  </pic:spPr>
+                </pic:pic>
+              </a:graphicData>
+            </a:graphic>
+          </wp:inline>
+        </w:drawing>
+      </w:r>
+    </w:p>
     <w:p>
       <w:pPr>
         <w:pStyle w:val="Heading3"/>
@@ -13931,12 +15222,25 @@
         <w:t>involving at least two</w:t>
       </w:r>
       <w:r>
-        <w:t xml:space="preserve"> tables</w:t>
-      </w:r>
-    </w:p>
-    <w:p>
-      <w:r>
-        <w:t>Here, I needed to verify this user existed, then that they provided the proper password.</w:t>
+        <w:t xml:space="preserve"> </w:t>
+      </w:r>
+      <w:proofErr w:type="gramStart"/>
+      <w:r>
+        <w:t>tables</w:t>
+      </w:r>
+      <w:proofErr w:type="gramEnd"/>
+    </w:p>
+    <w:p>
+      <w:r>
+        <w:t xml:space="preserve">Here, </w:t>
+      </w:r>
+      <w:proofErr w:type="spellStart"/>
+      <w:r>
+        <w:t>FinFree</w:t>
+      </w:r>
+      <w:proofErr w:type="spellEnd"/>
+      <w:r>
+        <w:t xml:space="preserve"> needed to verify this user existed, then that they provided the proper password.</w:t>
       </w:r>
     </w:p>
     <w:p>
@@ -13960,7 +15264,7 @@
                     <pic:cNvPicPr/>
                   </pic:nvPicPr>
                   <pic:blipFill>
-                    <a:blip r:embed="rId65">
+                    <a:blip r:embed="rId70">
                       <a:extLst>
                         <a:ext uri="{28A0092B-C50C-407E-A947-70E740481C1C}">
                           <a14:useLocalDpi xmlns:a14="http://schemas.microsoft.com/office/drawing/2010/main" val="0"/>
@@ -14011,12 +15315,90 @@
         <w:t>5</w:t>
       </w:r>
       <w:r>
-        <w:t xml:space="preserve"> Java code involving selection and aggregation of data</w:t>
-      </w:r>
-    </w:p>
-    <w:p>
-      <w:r>
-        <w:t>Your response replaces this</w:t>
+        <w:t xml:space="preserve"> Java code involving selection and aggregation of </w:t>
+      </w:r>
+      <w:proofErr w:type="gramStart"/>
+      <w:r>
+        <w:t>data</w:t>
+      </w:r>
+      <w:proofErr w:type="gramEnd"/>
+    </w:p>
+    <w:p>
+      <w:r>
+        <w:t>Here,</w:t>
+      </w:r>
+      <w:r>
+        <w:t xml:space="preserve"> </w:t>
+      </w:r>
+      <w:proofErr w:type="spellStart"/>
+      <w:r>
+        <w:t>FinFree</w:t>
+      </w:r>
+      <w:proofErr w:type="spellEnd"/>
+      <w:r>
+        <w:t xml:space="preserve"> accepts the account types and pulls all the data related to specific account types from the SQL database.</w:t>
+      </w:r>
+    </w:p>
+    <w:p>
+      <w:r>
+        <w:rPr>
+          <w:noProof/>
+        </w:rPr>
+        <w:lastRenderedPageBreak/>
+        <w:drawing>
+          <wp:inline distT="0" distB="0" distL="0" distR="0" wp14:anchorId="75660A23" wp14:editId="79131B4A">
+            <wp:extent cx="5943600" cy="4806950"/>
+            <wp:effectExtent l="0" t="0" r="0" b="0"/>
+            <wp:docPr id="52" name="Picture 52" descr="Text&#10;&#10;Description automatically generated"/>
+            <wp:cNvGraphicFramePr>
+              <a:graphicFrameLocks xmlns:a="http://schemas.openxmlformats.org/drawingml/2006/main" noChangeAspect="1"/>
+            </wp:cNvGraphicFramePr>
+            <a:graphic xmlns:a="http://schemas.openxmlformats.org/drawingml/2006/main">
+              <a:graphicData uri="http://schemas.openxmlformats.org/drawingml/2006/picture">
+                <pic:pic xmlns:pic="http://schemas.openxmlformats.org/drawingml/2006/picture">
+                  <pic:nvPicPr>
+                    <pic:cNvPr id="52" name="Picture 52" descr="Text&#10;&#10;Description automatically generated"/>
+                    <pic:cNvPicPr/>
+                  </pic:nvPicPr>
+                  <pic:blipFill>
+                    <a:blip r:embed="rId71">
+                      <a:extLst>
+                        <a:ext uri="{28A0092B-C50C-407E-A947-70E740481C1C}">
+                          <a14:useLocalDpi xmlns:a14="http://schemas.microsoft.com/office/drawing/2010/main" val="0"/>
+                        </a:ext>
+                      </a:extLst>
+                    </a:blip>
+                    <a:stretch>
+                      <a:fillRect/>
+                    </a:stretch>
+                  </pic:blipFill>
+                  <pic:spPr>
+                    <a:xfrm>
+                      <a:off x="0" y="0"/>
+                      <a:ext cx="5943600" cy="4806950"/>
+                    </a:xfrm>
+                    <a:prstGeom prst="rect">
+                      <a:avLst/>
+                    </a:prstGeom>
+                  </pic:spPr>
+                </pic:pic>
+              </a:graphicData>
+            </a:graphic>
+          </wp:inline>
+        </w:drawing>
+      </w:r>
+    </w:p>
+    <w:p>
+      <w:pPr>
+        <w:rPr>
+          <w:rFonts w:asciiTheme="majorHAnsi" w:eastAsiaTheme="majorEastAsia" w:hAnsiTheme="majorHAnsi" w:cstheme="majorBidi"/>
+          <w:color w:val="2E74B5" w:themeColor="accent1" w:themeShade="BF"/>
+          <w:sz w:val="32"/>
+          <w:szCs w:val="32"/>
+        </w:rPr>
+      </w:pPr>
+      <w:r>
+        <w:br w:type="page"/>
       </w:r>
     </w:p>
     <w:p>
@@ -14028,6 +15410,7 @@
         </w:rPr>
       </w:pPr>
       <w:r>
+        <w:lastRenderedPageBreak/>
         <w:t>6.</w:t>
       </w:r>
       <w:r>
@@ -14165,9 +15548,9 @@
       <w:r>
         <w:object w:dxaOrig="9330" w:dyaOrig="5755" w14:anchorId="3134EC29">
           <v:shape id="_x0000_i1025" type="#_x0000_t75" style="width:469.5pt;height:287.25pt" o:ole="">
-            <v:imagedata r:id="rId66" o:title=""/>
+            <v:imagedata r:id="rId72" o:title=""/>
           </v:shape>
-          <o:OLEObject Type="Embed" ProgID="Excel.Sheet.12" ShapeID="_x0000_i1025" DrawAspect="Content" ObjectID="_1676221445" r:id="rId67"/>
+          <o:OLEObject Type="Embed" ProgID="Excel.Sheet.12" ShapeID="_x0000_i1025" DrawAspect="Content" ObjectID="_1676222595" r:id="rId73"/>
         </w:object>
       </w:r>
     </w:p>

</xml_diff>